<commit_message>
- Tableaux 5,6 scenarios de qualite. Debut Discussion et Conclusion
</commit_message>
<xml_diff>
--- a/LOG430-TP4/Rapport Lab4 LOG430.docx
+++ b/LOG430-TP4/Rapport Lab4 LOG430.docx
@@ -1,6 +1,6 @@
 
 <file path=word/document.xml><?xml version="1.0" encoding="utf-8"?>
-<w:document xmlns:wpc="http://schemas.microsoft.com/office/word/2010/wordprocessingCanvas" xmlns:mc="http://schemas.openxmlformats.org/markup-compatibility/2006" xmlns:o="urn:schemas-microsoft-com:office:office" xmlns:r="http://schemas.openxmlformats.org/officeDocument/2006/relationships" xmlns:m="http://schemas.openxmlformats.org/officeDocument/2006/math" xmlns:v="urn:schemas-microsoft-com:vml" xmlns:wp14="http://schemas.microsoft.com/office/word/2010/wordprocessingDrawing" xmlns:wp="http://schemas.openxmlformats.org/drawingml/2006/wordprocessingDrawing" xmlns:w10="urn:schemas-microsoft-com:office:word" xmlns:w="http://schemas.openxmlformats.org/wordprocessingml/2006/main" xmlns:w14="http://schemas.microsoft.com/office/word/2010/wordml" xmlns:wpg="http://schemas.microsoft.com/office/word/2010/wordprocessingGroup" xmlns:wpi="http://schemas.microsoft.com/office/word/2010/wordprocessingInk" xmlns:wne="http://schemas.microsoft.com/office/word/2006/wordml" xmlns:wps="http://schemas.microsoft.com/office/word/2010/wordprocessingShape" mc:Ignorable="w14 wp14">
+<w:document xmlns:ve="http://schemas.openxmlformats.org/markup-compatibility/2006" xmlns:o="urn:schemas-microsoft-com:office:office" xmlns:r="http://schemas.openxmlformats.org/officeDocument/2006/relationships" xmlns:m="http://schemas.openxmlformats.org/officeDocument/2006/math" xmlns:v="urn:schemas-microsoft-com:vml" xmlns:wp="http://schemas.openxmlformats.org/drawingml/2006/wordprocessingDrawing" xmlns:w10="urn:schemas-microsoft-com:office:word" xmlns:w="http://schemas.openxmlformats.org/wordprocessingml/2006/main" xmlns:wne="http://schemas.microsoft.com/office/word/2006/wordml">
   <w:body>
     <w:p>
       <w:pPr>
@@ -93,7 +93,7 @@
                     </pic:cNvPicPr>
                   </pic:nvPicPr>
                   <pic:blipFill>
-                    <a:blip r:embed="rId8" cstate="print"/>
+                    <a:blip r:embed="rId7" cstate="print"/>
                     <a:srcRect/>
                     <a:stretch>
                       <a:fillRect/>
@@ -164,7 +164,7 @@
           <w:insideV w:val="single" w:sz="4" w:space="0" w:color="auto"/>
         </w:tblBorders>
         <w:tblLayout w:type="fixed"/>
-        <w:tblLook w:val="0000" w:firstRow="0" w:lastRow="0" w:firstColumn="0" w:lastColumn="0" w:noHBand="0" w:noVBand="0"/>
+        <w:tblLook w:val="0000"/>
       </w:tblPr>
       <w:tblGrid>
         <w:gridCol w:w="4050"/>
@@ -815,7 +815,7 @@
           <w:lang w:val="fr-CA"/>
         </w:rPr>
         <w:sectPr>
-          <w:footerReference w:type="first" r:id="rId9"/>
+          <w:footerReference w:type="first" r:id="rId8"/>
           <w:pgSz w:w="12240" w:h="15840"/>
           <w:pgMar w:top="1418" w:right="1418" w:bottom="1418" w:left="1418" w:header="709" w:footer="709" w:gutter="0"/>
           <w:cols w:space="708"/>
@@ -886,7 +886,7 @@
         </w:rPr>
         <w:fldChar w:fldCharType="separate"/>
       </w:r>
-      <w:hyperlink w:anchor="_Toc322013890" w:history="1">
+      <w:hyperlink w:anchor="_Toc322222879" w:history="1">
         <w:r>
           <w:rPr>
             <w:rStyle w:val="Hyperlink"/>
@@ -914,7 +914,7 @@
             <w:noProof/>
             <w:webHidden/>
           </w:rPr>
-          <w:instrText xml:space="preserve"> PAGEREF _Toc322013890 \h </w:instrText>
+          <w:instrText xml:space="preserve"> PAGEREF _Toc322222879 \h </w:instrText>
         </w:r>
         <w:r>
           <w:rPr>
@@ -958,7 +958,7 @@
           <w:lang w:val="fr-CA" w:eastAsia="fr-CA"/>
         </w:rPr>
       </w:pPr>
-      <w:hyperlink w:anchor="_Toc322013891" w:history="1">
+      <w:hyperlink w:anchor="_Toc322222880" w:history="1">
         <w:r>
           <w:rPr>
             <w:rStyle w:val="Hyperlink"/>
@@ -986,7 +986,7 @@
             <w:noProof/>
             <w:webHidden/>
           </w:rPr>
-          <w:instrText xml:space="preserve"> PAGEREF _Toc322013891 \h </w:instrText>
+          <w:instrText xml:space="preserve"> PAGEREF _Toc322222880 \h </w:instrText>
         </w:r>
         <w:r>
           <w:rPr>
@@ -1030,7 +1030,7 @@
           <w:lang w:val="fr-CA" w:eastAsia="fr-CA"/>
         </w:rPr>
       </w:pPr>
-      <w:hyperlink w:anchor="_Toc322013892" w:history="1">
+      <w:hyperlink w:anchor="_Toc322222881" w:history="1">
         <w:r>
           <w:rPr>
             <w:rStyle w:val="Hyperlink"/>
@@ -1058,7 +1058,7 @@
             <w:noProof/>
             <w:webHidden/>
           </w:rPr>
-          <w:instrText xml:space="preserve"> PAGEREF _Toc322013892 \h </w:instrText>
+          <w:instrText xml:space="preserve"> PAGEREF _Toc322222881 \h </w:instrText>
         </w:r>
         <w:r>
           <w:rPr>
@@ -1078,7 +1078,7 @@
             <w:noProof/>
             <w:webHidden/>
           </w:rPr>
-          <w:t>7</w:t>
+          <w:t>14</w:t>
         </w:r>
         <w:r>
           <w:rPr>
@@ -1102,7 +1102,7 @@
           <w:lang w:val="fr-CA" w:eastAsia="fr-CA"/>
         </w:rPr>
       </w:pPr>
-      <w:hyperlink w:anchor="_Toc322013893" w:history="1">
+      <w:hyperlink w:anchor="_Toc322222882" w:history="1">
         <w:r>
           <w:rPr>
             <w:rStyle w:val="Hyperlink"/>
@@ -1130,7 +1130,7 @@
             <w:noProof/>
             <w:webHidden/>
           </w:rPr>
-          <w:instrText xml:space="preserve"> PAGEREF _Toc322013893 \h </w:instrText>
+          <w:instrText xml:space="preserve"> PAGEREF _Toc322222882 \h </w:instrText>
         </w:r>
         <w:r>
           <w:rPr>
@@ -1150,7 +1150,7 @@
             <w:noProof/>
             <w:webHidden/>
           </w:rPr>
-          <w:t>8</w:t>
+          <w:t>15</w:t>
         </w:r>
         <w:r>
           <w:rPr>
@@ -1331,7 +1331,7 @@
           <w:color w:val="auto"/>
         </w:rPr>
       </w:pPr>
-      <w:bookmarkStart w:id="0" w:name="_Toc322013890"/>
+      <w:bookmarkStart w:id="0" w:name="_Toc322222879"/>
       <w:r>
         <w:rPr>
           <w:rFonts w:ascii="Times New Roman" w:hAnsi="Times New Roman" w:cs="Times New Roman"/>
@@ -1485,7 +1485,7 @@
           <w:sz w:val="32"/>
         </w:rPr>
       </w:pPr>
-      <w:bookmarkStart w:id="1" w:name="_Toc322013891"/>
+      <w:bookmarkStart w:id="1" w:name="_Toc322222880"/>
       <w:r>
         <w:rPr>
           <w:rFonts w:ascii="Times New Roman" w:hAnsi="Times New Roman" w:cs="Times New Roman"/>
@@ -2084,7 +2084,7 @@
           <w:lang w:eastAsia="fr-CA"/>
         </w:rPr>
         <w:drawing>
-          <wp:inline distT="0" distB="0" distL="0" distR="0" wp14:anchorId="1254A36B" wp14:editId="540DEBEE">
+          <wp:inline distT="0" distB="0" distL="0" distR="0">
             <wp:extent cx="5971540" cy="3866515"/>
             <wp:effectExtent l="0" t="0" r="0" b="0"/>
             <wp:docPr id="2" name="Picture 2"/>
@@ -2099,10 +2099,10 @@
                     <pic:cNvPicPr/>
                   </pic:nvPicPr>
                   <pic:blipFill>
-                    <a:blip r:embed="rId10">
+                    <a:blip r:embed="rId9" cstate="print">
                       <a:extLst>
                         <a:ext uri="{28A0092B-C50C-407E-A947-70E740481C1C}">
-                          <a14:useLocalDpi xmlns:a14="http://schemas.microsoft.com/office/drawing/2010/main" val="0"/>
+                          <a14:useLocalDpi xmlns:a14="http://schemas.microsoft.com/office/drawing/2010/main" xmlns:wps="http://schemas.microsoft.com/office/word/2010/wordprocessingShape" xmlns:wpi="http://schemas.microsoft.com/office/word/2010/wordprocessingInk" xmlns:wpg="http://schemas.microsoft.com/office/word/2010/wordprocessingGroup" xmlns:w14="http://schemas.microsoft.com/office/word/2010/wordml" xmlns:w="http://schemas.openxmlformats.org/wordprocessingml/2006/main" xmlns:w10="urn:schemas-microsoft-com:office:word" xmlns:wp14="http://schemas.microsoft.com/office/word/2010/wordprocessingDrawing" xmlns:v="urn:schemas-microsoft-com:vml" xmlns:o="urn:schemas-microsoft-com:office:office" xmlns:mc="http://schemas.openxmlformats.org/markup-compatibility/2006" xmlns:wpc="http://schemas.microsoft.com/office/word/2010/wordprocessingCanvas" xmlns="" val="0"/>
                         </a:ext>
                       </a:extLst>
                     </a:blip>
@@ -2130,7 +2130,7 @@
       <w:tblPr>
         <w:tblStyle w:val="TableGrid"/>
         <w:tblW w:w="0" w:type="auto"/>
-        <w:tblLook w:val="04A0" w:firstRow="1" w:lastRow="0" w:firstColumn="1" w:lastColumn="0" w:noHBand="0" w:noVBand="1"/>
+        <w:tblLook w:val="04A0"/>
       </w:tblPr>
       <w:tblGrid>
         <w:gridCol w:w="2235"/>
@@ -2529,7 +2529,7 @@
       <w:tblPr>
         <w:tblStyle w:val="TableGrid"/>
         <w:tblW w:w="0" w:type="auto"/>
-        <w:tblLook w:val="04A0" w:firstRow="1" w:lastRow="0" w:firstColumn="1" w:lastColumn="0" w:noHBand="0" w:noVBand="1"/>
+        <w:tblLook w:val="04A0"/>
       </w:tblPr>
       <w:tblGrid>
         <w:gridCol w:w="2235"/>
@@ -2987,7 +2987,7 @@
       <w:tblPr>
         <w:tblStyle w:val="TableGrid"/>
         <w:tblW w:w="0" w:type="auto"/>
-        <w:tblLook w:val="04A0" w:firstRow="1" w:lastRow="0" w:firstColumn="1" w:lastColumn="0" w:noHBand="0" w:noVBand="1"/>
+        <w:tblLook w:val="04A0"/>
       </w:tblPr>
       <w:tblGrid>
         <w:gridCol w:w="2235"/>
@@ -3456,7 +3456,6 @@
               </w:rPr>
               <w:t xml:space="preserve">Ce module </w:t>
             </w:r>
-            <w:proofErr w:type="spellStart"/>
             <w:r>
               <w:rPr>
                 <w:rFonts w:ascii="Times New Roman" w:hAnsi="Times New Roman" w:cs="Times New Roman"/>
@@ -3465,7 +3464,6 @@
               </w:rPr>
               <w:t>à</w:t>
             </w:r>
-            <w:proofErr w:type="spellEnd"/>
             <w:r>
               <w:rPr>
                 <w:rFonts w:ascii="Times New Roman" w:hAnsi="Times New Roman" w:cs="Times New Roman"/>
@@ -3509,7 +3507,7 @@
       <w:tblPr>
         <w:tblStyle w:val="TableGrid"/>
         <w:tblW w:w="0" w:type="auto"/>
-        <w:tblLook w:val="04A0" w:firstRow="1" w:lastRow="0" w:firstColumn="1" w:lastColumn="0" w:noHBand="0" w:noVBand="1"/>
+        <w:tblLook w:val="04A0"/>
       </w:tblPr>
       <w:tblGrid>
         <w:gridCol w:w="2235"/>
@@ -3995,7 +3993,7 @@
       <w:tblPr>
         <w:tblStyle w:val="TableGrid"/>
         <w:tblW w:w="0" w:type="auto"/>
-        <w:tblLook w:val="04A0" w:firstRow="1" w:lastRow="0" w:firstColumn="1" w:lastColumn="0" w:noHBand="0" w:noVBand="1"/>
+        <w:tblLook w:val="04A0"/>
       </w:tblPr>
       <w:tblGrid>
         <w:gridCol w:w="2235"/>
@@ -4631,10 +4629,10 @@
                     <pic:cNvPicPr/>
                   </pic:nvPicPr>
                   <pic:blipFill>
-                    <a:blip r:embed="rId11">
+                    <a:blip r:embed="rId10" cstate="print">
                       <a:extLst>
                         <a:ext uri="{28A0092B-C50C-407E-A947-70E740481C1C}">
-                          <a14:useLocalDpi xmlns:a14="http://schemas.microsoft.com/office/drawing/2010/main" val="0"/>
+                          <a14:useLocalDpi xmlns:a14="http://schemas.microsoft.com/office/drawing/2010/main" xmlns:wps="http://schemas.microsoft.com/office/word/2010/wordprocessingShape" xmlns:wpi="http://schemas.microsoft.com/office/word/2010/wordprocessingInk" xmlns:wpg="http://schemas.microsoft.com/office/word/2010/wordprocessingGroup" xmlns:w14="http://schemas.microsoft.com/office/word/2010/wordml" xmlns:w="http://schemas.openxmlformats.org/wordprocessingml/2006/main" xmlns:w10="urn:schemas-microsoft-com:office:word" xmlns:wp14="http://schemas.microsoft.com/office/word/2010/wordprocessingDrawing" xmlns:v="urn:schemas-microsoft-com:vml" xmlns:o="urn:schemas-microsoft-com:office:office" xmlns:mc="http://schemas.openxmlformats.org/markup-compatibility/2006" xmlns:wpc="http://schemas.microsoft.com/office/word/2010/wordprocessingCanvas" xmlns="" val="0"/>
                         </a:ext>
                       </a:extLst>
                     </a:blip>
@@ -4752,7 +4750,7 @@
       <w:tblPr>
         <w:tblStyle w:val="TableGrid"/>
         <w:tblW w:w="0" w:type="auto"/>
-        <w:tblLook w:val="04A0" w:firstRow="1" w:lastRow="0" w:firstColumn="1" w:lastColumn="0" w:noHBand="0" w:noVBand="1"/>
+        <w:tblLook w:val="04A0"/>
       </w:tblPr>
       <w:tblGrid>
         <w:gridCol w:w="2083"/>
@@ -5467,7 +5465,7 @@
       <w:tblPr>
         <w:tblStyle w:val="TableGrid"/>
         <w:tblW w:w="0" w:type="auto"/>
-        <w:tblLook w:val="04A0" w:firstRow="1" w:lastRow="0" w:firstColumn="1" w:lastColumn="0" w:noHBand="0" w:noVBand="1"/>
+        <w:tblLook w:val="04A0"/>
       </w:tblPr>
       <w:tblGrid>
         <w:gridCol w:w="2083"/>
@@ -6153,7 +6151,7 @@
       <w:tblPr>
         <w:tblStyle w:val="TableGrid"/>
         <w:tblW w:w="0" w:type="auto"/>
-        <w:tblLook w:val="04A0" w:firstRow="1" w:lastRow="0" w:firstColumn="1" w:lastColumn="0" w:noHBand="0" w:noVBand="1"/>
+        <w:tblLook w:val="04A0"/>
       </w:tblPr>
       <w:tblGrid>
         <w:gridCol w:w="2083"/>
@@ -6882,7 +6880,7 @@
       <w:tblPr>
         <w:tblStyle w:val="TableGrid"/>
         <w:tblW w:w="0" w:type="auto"/>
-        <w:tblLook w:val="04A0" w:firstRow="1" w:lastRow="0" w:firstColumn="1" w:lastColumn="0" w:noHBand="0" w:noVBand="1"/>
+        <w:tblLook w:val="04A0"/>
       </w:tblPr>
       <w:tblGrid>
         <w:gridCol w:w="2083"/>
@@ -7654,6 +7652,1614 @@
                 <w:szCs w:val="24"/>
               </w:rPr>
               <w:t xml:space="preserve"> dans le code soit bien implémentée.</w:t>
+            </w:r>
+          </w:p>
+        </w:tc>
+      </w:tr>
+      <w:tr>
+        <w:tc>
+          <w:tcPr>
+            <w:tcW w:w="3085" w:type="dxa"/>
+            <w:gridSpan w:val="2"/>
+          </w:tcPr>
+          <w:p>
+            <w:pPr>
+              <w:rPr>
+                <w:rFonts w:ascii="Times New Roman" w:hAnsi="Times New Roman" w:cs="Times New Roman"/>
+                <w:b/>
+                <w:sz w:val="24"/>
+                <w:szCs w:val="24"/>
+              </w:rPr>
+            </w:pPr>
+            <w:r>
+              <w:rPr>
+                <w:rFonts w:ascii="Times New Roman" w:hAnsi="Times New Roman" w:cs="Times New Roman"/>
+                <w:b/>
+                <w:sz w:val="24"/>
+                <w:szCs w:val="24"/>
+              </w:rPr>
+              <w:t>Diagramme architectural</w:t>
+            </w:r>
+          </w:p>
+        </w:tc>
+        <w:tc>
+          <w:tcPr>
+            <w:tcW w:w="6535" w:type="dxa"/>
+            <w:gridSpan w:val="3"/>
+          </w:tcPr>
+          <w:p>
+            <w:pPr>
+              <w:rPr>
+                <w:rFonts w:ascii="Times New Roman" w:hAnsi="Times New Roman" w:cs="Times New Roman"/>
+                <w:sz w:val="24"/>
+                <w:szCs w:val="24"/>
+              </w:rPr>
+            </w:pPr>
+          </w:p>
+        </w:tc>
+      </w:tr>
+    </w:tbl>
+    <w:p>
+      <w:pPr>
+        <w:autoSpaceDE w:val="0"/>
+        <w:autoSpaceDN w:val="0"/>
+        <w:adjustRightInd w:val="0"/>
+        <w:spacing w:after="0" w:line="240" w:lineRule="auto"/>
+        <w:rPr>
+          <w:rFonts w:ascii="Times New Roman" w:hAnsi="Times New Roman" w:cs="Times New Roman"/>
+          <w:sz w:val="24"/>
+          <w:szCs w:val="24"/>
+        </w:rPr>
+      </w:pPr>
+    </w:p>
+    <w:tbl>
+      <w:tblPr>
+        <w:tblStyle w:val="TableGrid"/>
+        <w:tblW w:w="0" w:type="auto"/>
+        <w:tblLook w:val="04A0"/>
+      </w:tblPr>
+      <w:tblGrid>
+        <w:gridCol w:w="2083"/>
+        <w:gridCol w:w="1002"/>
+        <w:gridCol w:w="2126"/>
+        <w:gridCol w:w="2127"/>
+        <w:gridCol w:w="2282"/>
+      </w:tblGrid>
+      <w:tr>
+        <w:tc>
+          <w:tcPr>
+            <w:tcW w:w="2083" w:type="dxa"/>
+          </w:tcPr>
+          <w:p>
+            <w:pPr>
+              <w:rPr>
+                <w:rFonts w:ascii="Times New Roman" w:hAnsi="Times New Roman" w:cs="Times New Roman"/>
+                <w:b/>
+                <w:sz w:val="24"/>
+                <w:szCs w:val="24"/>
+              </w:rPr>
+            </w:pPr>
+            <w:r>
+              <w:rPr>
+                <w:rFonts w:ascii="Times New Roman" w:hAnsi="Times New Roman" w:cs="Times New Roman"/>
+                <w:b/>
+                <w:sz w:val="24"/>
+                <w:szCs w:val="24"/>
+              </w:rPr>
+              <w:t>Scénario #</w:t>
+            </w:r>
+          </w:p>
+        </w:tc>
+        <w:tc>
+          <w:tcPr>
+            <w:tcW w:w="7537" w:type="dxa"/>
+            <w:gridSpan w:val="4"/>
+          </w:tcPr>
+          <w:p>
+            <w:pPr>
+              <w:rPr>
+                <w:rFonts w:ascii="Times New Roman" w:hAnsi="Times New Roman" w:cs="Times New Roman"/>
+                <w:sz w:val="24"/>
+                <w:szCs w:val="24"/>
+              </w:rPr>
+            </w:pPr>
+            <w:r>
+              <w:rPr>
+                <w:rFonts w:ascii="Times New Roman" w:hAnsi="Times New Roman" w:cs="Times New Roman"/>
+                <w:sz w:val="24"/>
+                <w:szCs w:val="24"/>
+              </w:rPr>
+              <w:t>M</w:t>
+            </w:r>
+            <w:r>
+              <w:rPr>
+                <w:rFonts w:ascii="Times New Roman" w:hAnsi="Times New Roman" w:cs="Times New Roman"/>
+                <w:sz w:val="24"/>
+                <w:szCs w:val="24"/>
+              </w:rPr>
+              <w:t>2</w:t>
+            </w:r>
+            <w:r>
+              <w:rPr>
+                <w:rFonts w:ascii="Times New Roman" w:hAnsi="Times New Roman" w:cs="Times New Roman"/>
+                <w:sz w:val="24"/>
+                <w:szCs w:val="24"/>
+              </w:rPr>
+              <w:t xml:space="preserve"> – </w:t>
+            </w:r>
+            <w:r>
+              <w:rPr>
+                <w:rFonts w:ascii="Times New Roman" w:hAnsi="Times New Roman" w:cs="Times New Roman"/>
+                <w:sz w:val="24"/>
+                <w:szCs w:val="24"/>
+              </w:rPr>
+              <w:t xml:space="preserve">La modification d’une propriété d’un </w:t>
+            </w:r>
+            <w:proofErr w:type="spellStart"/>
+            <w:r>
+              <w:rPr>
+                <w:rFonts w:ascii="Times New Roman" w:hAnsi="Times New Roman" w:cs="Times New Roman"/>
+                <w:sz w:val="24"/>
+                <w:szCs w:val="24"/>
+              </w:rPr>
+              <w:t>widget</w:t>
+            </w:r>
+            <w:proofErr w:type="spellEnd"/>
+            <w:r>
+              <w:rPr>
+                <w:rFonts w:ascii="Times New Roman" w:hAnsi="Times New Roman" w:cs="Times New Roman"/>
+                <w:sz w:val="24"/>
+                <w:szCs w:val="24"/>
+              </w:rPr>
+              <w:t xml:space="preserve"> doit être codée en moins de 1 heure</w:t>
+            </w:r>
+          </w:p>
+        </w:tc>
+      </w:tr>
+      <w:tr>
+        <w:tc>
+          <w:tcPr>
+            <w:tcW w:w="2083" w:type="dxa"/>
+          </w:tcPr>
+          <w:p>
+            <w:pPr>
+              <w:rPr>
+                <w:rFonts w:ascii="Times New Roman" w:hAnsi="Times New Roman" w:cs="Times New Roman"/>
+                <w:b/>
+                <w:sz w:val="24"/>
+                <w:szCs w:val="24"/>
+              </w:rPr>
+            </w:pPr>
+            <w:r>
+              <w:rPr>
+                <w:rFonts w:ascii="Times New Roman" w:hAnsi="Times New Roman" w:cs="Times New Roman"/>
+                <w:b/>
+                <w:sz w:val="24"/>
+                <w:szCs w:val="24"/>
+              </w:rPr>
+              <w:t>Attribut</w:t>
+            </w:r>
+          </w:p>
+        </w:tc>
+        <w:tc>
+          <w:tcPr>
+            <w:tcW w:w="7537" w:type="dxa"/>
+            <w:gridSpan w:val="4"/>
+          </w:tcPr>
+          <w:p>
+            <w:pPr>
+              <w:rPr>
+                <w:rFonts w:ascii="Times New Roman" w:hAnsi="Times New Roman" w:cs="Times New Roman"/>
+                <w:sz w:val="24"/>
+                <w:szCs w:val="24"/>
+              </w:rPr>
+            </w:pPr>
+            <w:proofErr w:type="spellStart"/>
+            <w:r>
+              <w:rPr>
+                <w:rFonts w:ascii="Times New Roman" w:hAnsi="Times New Roman" w:cs="Times New Roman"/>
+                <w:sz w:val="24"/>
+                <w:szCs w:val="24"/>
+              </w:rPr>
+              <w:t>Maintenabilité</w:t>
+            </w:r>
+            <w:proofErr w:type="spellEnd"/>
+          </w:p>
+        </w:tc>
+      </w:tr>
+      <w:tr>
+        <w:tc>
+          <w:tcPr>
+            <w:tcW w:w="2083" w:type="dxa"/>
+          </w:tcPr>
+          <w:p>
+            <w:pPr>
+              <w:rPr>
+                <w:rFonts w:ascii="Times New Roman" w:hAnsi="Times New Roman" w:cs="Times New Roman"/>
+                <w:b/>
+                <w:sz w:val="24"/>
+                <w:szCs w:val="24"/>
+              </w:rPr>
+            </w:pPr>
+            <w:r>
+              <w:rPr>
+                <w:rFonts w:ascii="Times New Roman" w:hAnsi="Times New Roman" w:cs="Times New Roman"/>
+                <w:b/>
+                <w:sz w:val="24"/>
+                <w:szCs w:val="24"/>
+              </w:rPr>
+              <w:t>Environnement</w:t>
+            </w:r>
+          </w:p>
+        </w:tc>
+        <w:tc>
+          <w:tcPr>
+            <w:tcW w:w="7537" w:type="dxa"/>
+            <w:gridSpan w:val="4"/>
+          </w:tcPr>
+          <w:p>
+            <w:pPr>
+              <w:rPr>
+                <w:rFonts w:ascii="Times New Roman" w:hAnsi="Times New Roman" w:cs="Times New Roman"/>
+                <w:sz w:val="24"/>
+                <w:szCs w:val="24"/>
+              </w:rPr>
+            </w:pPr>
+            <w:r>
+              <w:rPr>
+                <w:rFonts w:ascii="Times New Roman" w:hAnsi="Times New Roman" w:cs="Times New Roman"/>
+                <w:sz w:val="24"/>
+                <w:szCs w:val="24"/>
+              </w:rPr>
+              <w:t>Mode d’opération normal</w:t>
+            </w:r>
+          </w:p>
+        </w:tc>
+      </w:tr>
+      <w:tr>
+        <w:tc>
+          <w:tcPr>
+            <w:tcW w:w="2083" w:type="dxa"/>
+          </w:tcPr>
+          <w:p>
+            <w:pPr>
+              <w:rPr>
+                <w:rFonts w:ascii="Times New Roman" w:hAnsi="Times New Roman" w:cs="Times New Roman"/>
+                <w:b/>
+                <w:sz w:val="24"/>
+                <w:szCs w:val="24"/>
+              </w:rPr>
+            </w:pPr>
+            <w:r>
+              <w:rPr>
+                <w:rFonts w:ascii="Times New Roman" w:hAnsi="Times New Roman" w:cs="Times New Roman"/>
+                <w:b/>
+                <w:sz w:val="24"/>
+                <w:szCs w:val="24"/>
+              </w:rPr>
+              <w:t>Stimulus</w:t>
+            </w:r>
+          </w:p>
+        </w:tc>
+        <w:tc>
+          <w:tcPr>
+            <w:tcW w:w="7537" w:type="dxa"/>
+            <w:gridSpan w:val="4"/>
+          </w:tcPr>
+          <w:p>
+            <w:pPr>
+              <w:rPr>
+                <w:rFonts w:ascii="Times New Roman" w:hAnsi="Times New Roman" w:cs="Times New Roman"/>
+                <w:sz w:val="24"/>
+                <w:szCs w:val="24"/>
+              </w:rPr>
+            </w:pPr>
+            <w:r>
+              <w:rPr>
+                <w:rFonts w:ascii="Times New Roman" w:hAnsi="Times New Roman" w:cs="Times New Roman"/>
+                <w:sz w:val="24"/>
+                <w:szCs w:val="24"/>
+              </w:rPr>
+              <w:t xml:space="preserve">Le programmeur veut </w:t>
+            </w:r>
+            <w:r>
+              <w:rPr>
+                <w:rFonts w:ascii="Times New Roman" w:hAnsi="Times New Roman" w:cs="Times New Roman"/>
+                <w:sz w:val="24"/>
+                <w:szCs w:val="24"/>
+              </w:rPr>
+              <w:t xml:space="preserve">modifier une propriété d’un </w:t>
+            </w:r>
+            <w:proofErr w:type="spellStart"/>
+            <w:r>
+              <w:rPr>
+                <w:rFonts w:ascii="Times New Roman" w:hAnsi="Times New Roman" w:cs="Times New Roman"/>
+                <w:sz w:val="24"/>
+                <w:szCs w:val="24"/>
+              </w:rPr>
+              <w:t>widget</w:t>
+            </w:r>
+            <w:proofErr w:type="spellEnd"/>
+          </w:p>
+        </w:tc>
+      </w:tr>
+      <w:tr>
+        <w:tc>
+          <w:tcPr>
+            <w:tcW w:w="2083" w:type="dxa"/>
+          </w:tcPr>
+          <w:p>
+            <w:pPr>
+              <w:rPr>
+                <w:rFonts w:ascii="Times New Roman" w:hAnsi="Times New Roman" w:cs="Times New Roman"/>
+                <w:b/>
+                <w:sz w:val="24"/>
+                <w:szCs w:val="24"/>
+              </w:rPr>
+            </w:pPr>
+            <w:r>
+              <w:rPr>
+                <w:rFonts w:ascii="Times New Roman" w:hAnsi="Times New Roman" w:cs="Times New Roman"/>
+                <w:b/>
+                <w:sz w:val="24"/>
+                <w:szCs w:val="24"/>
+              </w:rPr>
+              <w:t>Réponse</w:t>
+            </w:r>
+          </w:p>
+        </w:tc>
+        <w:tc>
+          <w:tcPr>
+            <w:tcW w:w="7537" w:type="dxa"/>
+            <w:gridSpan w:val="4"/>
+          </w:tcPr>
+          <w:p>
+            <w:pPr>
+              <w:rPr>
+                <w:rFonts w:ascii="Times New Roman" w:hAnsi="Times New Roman" w:cs="Times New Roman"/>
+                <w:sz w:val="24"/>
+                <w:szCs w:val="24"/>
+              </w:rPr>
+            </w:pPr>
+            <w:r>
+              <w:rPr>
+                <w:rFonts w:ascii="Times New Roman" w:hAnsi="Times New Roman" w:cs="Times New Roman"/>
+                <w:sz w:val="24"/>
+                <w:szCs w:val="24"/>
+              </w:rPr>
+              <w:t xml:space="preserve">La propriété du </w:t>
+            </w:r>
+            <w:proofErr w:type="spellStart"/>
+            <w:r>
+              <w:rPr>
+                <w:rFonts w:ascii="Times New Roman" w:hAnsi="Times New Roman" w:cs="Times New Roman"/>
+                <w:sz w:val="24"/>
+                <w:szCs w:val="24"/>
+              </w:rPr>
+              <w:t>widget</w:t>
+            </w:r>
+            <w:proofErr w:type="spellEnd"/>
+            <w:r>
+              <w:rPr>
+                <w:rFonts w:ascii="Times New Roman" w:hAnsi="Times New Roman" w:cs="Times New Roman"/>
+                <w:sz w:val="24"/>
+                <w:szCs w:val="24"/>
+              </w:rPr>
+              <w:t xml:space="preserve"> </w:t>
+            </w:r>
+            <w:r>
+              <w:rPr>
+                <w:rFonts w:ascii="Times New Roman" w:hAnsi="Times New Roman" w:cs="Times New Roman"/>
+                <w:sz w:val="24"/>
+                <w:szCs w:val="24"/>
+              </w:rPr>
+              <w:t xml:space="preserve">est </w:t>
+            </w:r>
+            <w:r>
+              <w:rPr>
+                <w:rFonts w:ascii="Times New Roman" w:hAnsi="Times New Roman" w:cs="Times New Roman"/>
+                <w:sz w:val="24"/>
+                <w:szCs w:val="24"/>
+              </w:rPr>
+              <w:t>modifiée</w:t>
+            </w:r>
+            <w:r>
+              <w:rPr>
+                <w:rFonts w:ascii="Times New Roman" w:hAnsi="Times New Roman" w:cs="Times New Roman"/>
+                <w:sz w:val="24"/>
+                <w:szCs w:val="24"/>
+              </w:rPr>
+              <w:t xml:space="preserve"> sans problème</w:t>
+            </w:r>
+          </w:p>
+        </w:tc>
+      </w:tr>
+      <w:tr>
+        <w:tc>
+          <w:tcPr>
+            <w:tcW w:w="3085" w:type="dxa"/>
+            <w:gridSpan w:val="2"/>
+          </w:tcPr>
+          <w:p>
+            <w:pPr>
+              <w:rPr>
+                <w:rFonts w:ascii="Times New Roman" w:hAnsi="Times New Roman" w:cs="Times New Roman"/>
+                <w:b/>
+                <w:sz w:val="24"/>
+                <w:szCs w:val="24"/>
+              </w:rPr>
+            </w:pPr>
+            <w:r>
+              <w:rPr>
+                <w:rFonts w:ascii="Times New Roman" w:hAnsi="Times New Roman" w:cs="Times New Roman"/>
+                <w:b/>
+                <w:sz w:val="24"/>
+                <w:szCs w:val="24"/>
+              </w:rPr>
+              <w:t>Décision architectural</w:t>
+            </w:r>
+          </w:p>
+        </w:tc>
+        <w:tc>
+          <w:tcPr>
+            <w:tcW w:w="2126" w:type="dxa"/>
+          </w:tcPr>
+          <w:p>
+            <w:pPr>
+              <w:rPr>
+                <w:rFonts w:ascii="Times New Roman" w:hAnsi="Times New Roman" w:cs="Times New Roman"/>
+                <w:b/>
+                <w:sz w:val="24"/>
+                <w:szCs w:val="24"/>
+              </w:rPr>
+            </w:pPr>
+            <w:r>
+              <w:rPr>
+                <w:rFonts w:ascii="Times New Roman" w:hAnsi="Times New Roman" w:cs="Times New Roman"/>
+                <w:b/>
+                <w:sz w:val="24"/>
+                <w:szCs w:val="24"/>
+              </w:rPr>
+              <w:t>Risque / Non-risque</w:t>
+            </w:r>
+          </w:p>
+        </w:tc>
+        <w:tc>
+          <w:tcPr>
+            <w:tcW w:w="2127" w:type="dxa"/>
+          </w:tcPr>
+          <w:p>
+            <w:pPr>
+              <w:rPr>
+                <w:rFonts w:ascii="Times New Roman" w:hAnsi="Times New Roman" w:cs="Times New Roman"/>
+                <w:b/>
+                <w:sz w:val="24"/>
+                <w:szCs w:val="24"/>
+              </w:rPr>
+            </w:pPr>
+            <w:r>
+              <w:rPr>
+                <w:rFonts w:ascii="Times New Roman" w:hAnsi="Times New Roman" w:cs="Times New Roman"/>
+                <w:b/>
+                <w:sz w:val="24"/>
+                <w:szCs w:val="24"/>
+              </w:rPr>
+              <w:t>Sensibilité</w:t>
+            </w:r>
+          </w:p>
+        </w:tc>
+        <w:tc>
+          <w:tcPr>
+            <w:tcW w:w="2282" w:type="dxa"/>
+          </w:tcPr>
+          <w:p>
+            <w:pPr>
+              <w:rPr>
+                <w:rFonts w:ascii="Times New Roman" w:hAnsi="Times New Roman" w:cs="Times New Roman"/>
+                <w:b/>
+                <w:sz w:val="24"/>
+                <w:szCs w:val="24"/>
+              </w:rPr>
+            </w:pPr>
+            <w:r>
+              <w:rPr>
+                <w:rFonts w:ascii="Times New Roman" w:hAnsi="Times New Roman" w:cs="Times New Roman"/>
+                <w:b/>
+                <w:sz w:val="24"/>
+                <w:szCs w:val="24"/>
+              </w:rPr>
+              <w:t>Compromis</w:t>
+            </w:r>
+          </w:p>
+        </w:tc>
+      </w:tr>
+      <w:tr>
+        <w:tc>
+          <w:tcPr>
+            <w:tcW w:w="3085" w:type="dxa"/>
+            <w:gridSpan w:val="2"/>
+          </w:tcPr>
+          <w:p>
+            <w:pPr>
+              <w:rPr>
+                <w:rFonts w:ascii="Times New Roman" w:hAnsi="Times New Roman" w:cs="Times New Roman"/>
+                <w:sz w:val="24"/>
+                <w:szCs w:val="24"/>
+              </w:rPr>
+            </w:pPr>
+            <w:r>
+              <w:rPr>
+                <w:rFonts w:ascii="Times New Roman" w:hAnsi="Times New Roman" w:cs="Times New Roman"/>
+                <w:sz w:val="24"/>
+                <w:szCs w:val="24"/>
+              </w:rPr>
+              <w:t>Architecture en couche</w:t>
+            </w:r>
+          </w:p>
+        </w:tc>
+        <w:tc>
+          <w:tcPr>
+            <w:tcW w:w="2126" w:type="dxa"/>
+          </w:tcPr>
+          <w:p>
+            <w:pPr>
+              <w:rPr>
+                <w:rFonts w:ascii="Times New Roman" w:hAnsi="Times New Roman" w:cs="Times New Roman"/>
+                <w:sz w:val="24"/>
+                <w:szCs w:val="24"/>
+              </w:rPr>
+            </w:pPr>
+          </w:p>
+        </w:tc>
+        <w:tc>
+          <w:tcPr>
+            <w:tcW w:w="2127" w:type="dxa"/>
+          </w:tcPr>
+          <w:p>
+            <w:pPr>
+              <w:rPr>
+                <w:rFonts w:ascii="Times New Roman" w:hAnsi="Times New Roman" w:cs="Times New Roman"/>
+                <w:sz w:val="24"/>
+                <w:szCs w:val="24"/>
+              </w:rPr>
+            </w:pPr>
+          </w:p>
+        </w:tc>
+        <w:tc>
+          <w:tcPr>
+            <w:tcW w:w="2282" w:type="dxa"/>
+          </w:tcPr>
+          <w:p>
+            <w:pPr>
+              <w:rPr>
+                <w:rFonts w:ascii="Times New Roman" w:hAnsi="Times New Roman" w:cs="Times New Roman"/>
+                <w:sz w:val="24"/>
+                <w:szCs w:val="24"/>
+              </w:rPr>
+            </w:pPr>
+          </w:p>
+        </w:tc>
+      </w:tr>
+      <w:tr>
+        <w:tc>
+          <w:tcPr>
+            <w:tcW w:w="3085" w:type="dxa"/>
+            <w:gridSpan w:val="2"/>
+          </w:tcPr>
+          <w:p>
+            <w:pPr>
+              <w:rPr>
+                <w:rFonts w:ascii="Times New Roman" w:hAnsi="Times New Roman" w:cs="Times New Roman"/>
+                <w:sz w:val="24"/>
+                <w:szCs w:val="24"/>
+              </w:rPr>
+            </w:pPr>
+            <w:r>
+              <w:rPr>
+                <w:rFonts w:ascii="Times New Roman" w:hAnsi="Times New Roman" w:cs="Times New Roman"/>
+                <w:sz w:val="24"/>
+                <w:szCs w:val="24"/>
+              </w:rPr>
+              <w:t>Programmation modulaire en Java</w:t>
+            </w:r>
+          </w:p>
+        </w:tc>
+        <w:tc>
+          <w:tcPr>
+            <w:tcW w:w="2126" w:type="dxa"/>
+          </w:tcPr>
+          <w:p>
+            <w:pPr>
+              <w:rPr>
+                <w:rFonts w:ascii="Times New Roman" w:hAnsi="Times New Roman" w:cs="Times New Roman"/>
+                <w:sz w:val="24"/>
+                <w:szCs w:val="24"/>
+              </w:rPr>
+            </w:pPr>
+            <w:r>
+              <w:rPr>
+                <w:rFonts w:ascii="Times New Roman" w:hAnsi="Times New Roman" w:cs="Times New Roman"/>
+                <w:sz w:val="24"/>
+                <w:szCs w:val="24"/>
+              </w:rPr>
+              <w:t>NR</w:t>
+            </w:r>
+          </w:p>
+        </w:tc>
+        <w:tc>
+          <w:tcPr>
+            <w:tcW w:w="2127" w:type="dxa"/>
+          </w:tcPr>
+          <w:p>
+            <w:pPr>
+              <w:rPr>
+                <w:rFonts w:ascii="Times New Roman" w:hAnsi="Times New Roman" w:cs="Times New Roman"/>
+                <w:sz w:val="24"/>
+                <w:szCs w:val="24"/>
+              </w:rPr>
+            </w:pPr>
+          </w:p>
+        </w:tc>
+        <w:tc>
+          <w:tcPr>
+            <w:tcW w:w="2282" w:type="dxa"/>
+          </w:tcPr>
+          <w:p>
+            <w:pPr>
+              <w:rPr>
+                <w:rFonts w:ascii="Times New Roman" w:hAnsi="Times New Roman" w:cs="Times New Roman"/>
+                <w:sz w:val="24"/>
+                <w:szCs w:val="24"/>
+              </w:rPr>
+            </w:pPr>
+          </w:p>
+        </w:tc>
+      </w:tr>
+      <w:tr>
+        <w:tc>
+          <w:tcPr>
+            <w:tcW w:w="3085" w:type="dxa"/>
+            <w:gridSpan w:val="2"/>
+          </w:tcPr>
+          <w:p>
+            <w:pPr>
+              <w:rPr>
+                <w:rFonts w:ascii="Times New Roman" w:hAnsi="Times New Roman" w:cs="Times New Roman"/>
+                <w:sz w:val="24"/>
+                <w:szCs w:val="24"/>
+              </w:rPr>
+            </w:pPr>
+          </w:p>
+        </w:tc>
+        <w:tc>
+          <w:tcPr>
+            <w:tcW w:w="2126" w:type="dxa"/>
+          </w:tcPr>
+          <w:p>
+            <w:pPr>
+              <w:rPr>
+                <w:rFonts w:ascii="Times New Roman" w:hAnsi="Times New Roman" w:cs="Times New Roman"/>
+                <w:sz w:val="24"/>
+                <w:szCs w:val="24"/>
+              </w:rPr>
+            </w:pPr>
+          </w:p>
+        </w:tc>
+        <w:tc>
+          <w:tcPr>
+            <w:tcW w:w="2127" w:type="dxa"/>
+          </w:tcPr>
+          <w:p>
+            <w:pPr>
+              <w:rPr>
+                <w:rFonts w:ascii="Times New Roman" w:hAnsi="Times New Roman" w:cs="Times New Roman"/>
+                <w:sz w:val="24"/>
+                <w:szCs w:val="24"/>
+              </w:rPr>
+            </w:pPr>
+          </w:p>
+        </w:tc>
+        <w:tc>
+          <w:tcPr>
+            <w:tcW w:w="2282" w:type="dxa"/>
+          </w:tcPr>
+          <w:p>
+            <w:pPr>
+              <w:rPr>
+                <w:rFonts w:ascii="Times New Roman" w:hAnsi="Times New Roman" w:cs="Times New Roman"/>
+                <w:sz w:val="24"/>
+                <w:szCs w:val="24"/>
+              </w:rPr>
+            </w:pPr>
+          </w:p>
+        </w:tc>
+      </w:tr>
+      <w:tr>
+        <w:tc>
+          <w:tcPr>
+            <w:tcW w:w="3085" w:type="dxa"/>
+            <w:gridSpan w:val="2"/>
+          </w:tcPr>
+          <w:p>
+            <w:pPr>
+              <w:rPr>
+                <w:rFonts w:ascii="Times New Roman" w:hAnsi="Times New Roman" w:cs="Times New Roman"/>
+                <w:b/>
+                <w:sz w:val="24"/>
+                <w:szCs w:val="24"/>
+              </w:rPr>
+            </w:pPr>
+            <w:r>
+              <w:rPr>
+                <w:rFonts w:ascii="Times New Roman" w:hAnsi="Times New Roman" w:cs="Times New Roman"/>
+                <w:b/>
+                <w:sz w:val="24"/>
+                <w:szCs w:val="24"/>
+              </w:rPr>
+              <w:t>Raisonnement</w:t>
+            </w:r>
+          </w:p>
+        </w:tc>
+        <w:tc>
+          <w:tcPr>
+            <w:tcW w:w="6535" w:type="dxa"/>
+            <w:gridSpan w:val="3"/>
+          </w:tcPr>
+          <w:p>
+            <w:pPr>
+              <w:rPr>
+                <w:rFonts w:ascii="Times New Roman" w:hAnsi="Times New Roman" w:cs="Times New Roman"/>
+                <w:sz w:val="24"/>
+                <w:szCs w:val="24"/>
+              </w:rPr>
+            </w:pPr>
+            <w:r>
+              <w:rPr>
+                <w:rFonts w:ascii="Times New Roman" w:hAnsi="Times New Roman" w:cs="Times New Roman"/>
+                <w:sz w:val="24"/>
+                <w:szCs w:val="24"/>
+              </w:rPr>
+              <w:t xml:space="preserve">Pour faciliter la modification des propriétés des </w:t>
+            </w:r>
+            <w:proofErr w:type="spellStart"/>
+            <w:r>
+              <w:rPr>
+                <w:rFonts w:ascii="Times New Roman" w:hAnsi="Times New Roman" w:cs="Times New Roman"/>
+                <w:sz w:val="24"/>
+                <w:szCs w:val="24"/>
+              </w:rPr>
+              <w:t>widgets</w:t>
+            </w:r>
+            <w:proofErr w:type="spellEnd"/>
+            <w:r>
+              <w:rPr>
+                <w:rFonts w:ascii="Times New Roman" w:hAnsi="Times New Roman" w:cs="Times New Roman"/>
+                <w:sz w:val="24"/>
+                <w:szCs w:val="24"/>
+              </w:rPr>
+              <w:t xml:space="preserve"> et des éléments de code en général, le système doit être le plus possible extensible et modulaire. Dans l’architecture du système, la </w:t>
+            </w:r>
+            <w:r>
+              <w:rPr>
+                <w:rFonts w:ascii="Times New Roman" w:hAnsi="Times New Roman" w:cs="Times New Roman"/>
+                <w:sz w:val="24"/>
+                <w:szCs w:val="24"/>
+              </w:rPr>
+              <w:lastRenderedPageBreak/>
+              <w:t xml:space="preserve">séparation des éléments logique de code est un moyen indispensable à la </w:t>
+            </w:r>
+            <w:proofErr w:type="spellStart"/>
+            <w:r>
+              <w:rPr>
+                <w:rFonts w:ascii="Times New Roman" w:hAnsi="Times New Roman" w:cs="Times New Roman"/>
+                <w:sz w:val="24"/>
+                <w:szCs w:val="24"/>
+              </w:rPr>
+              <w:t>maintenabilité</w:t>
+            </w:r>
+            <w:proofErr w:type="spellEnd"/>
+            <w:r>
+              <w:rPr>
+                <w:rFonts w:ascii="Times New Roman" w:hAnsi="Times New Roman" w:cs="Times New Roman"/>
+                <w:sz w:val="24"/>
+                <w:szCs w:val="24"/>
+              </w:rPr>
+              <w:t>.</w:t>
+            </w:r>
+          </w:p>
+        </w:tc>
+      </w:tr>
+      <w:tr>
+        <w:tc>
+          <w:tcPr>
+            <w:tcW w:w="3085" w:type="dxa"/>
+            <w:gridSpan w:val="2"/>
+          </w:tcPr>
+          <w:p>
+            <w:pPr>
+              <w:rPr>
+                <w:rFonts w:ascii="Times New Roman" w:hAnsi="Times New Roman" w:cs="Times New Roman"/>
+                <w:b/>
+                <w:sz w:val="24"/>
+                <w:szCs w:val="24"/>
+              </w:rPr>
+            </w:pPr>
+            <w:r>
+              <w:rPr>
+                <w:rFonts w:ascii="Times New Roman" w:hAnsi="Times New Roman" w:cs="Times New Roman"/>
+                <w:b/>
+                <w:sz w:val="24"/>
+                <w:szCs w:val="24"/>
+              </w:rPr>
+              <w:lastRenderedPageBreak/>
+              <w:t>Diagramme architectural</w:t>
+            </w:r>
+          </w:p>
+        </w:tc>
+        <w:tc>
+          <w:tcPr>
+            <w:tcW w:w="6535" w:type="dxa"/>
+            <w:gridSpan w:val="3"/>
+          </w:tcPr>
+          <w:p>
+            <w:pPr>
+              <w:rPr>
+                <w:rFonts w:ascii="Times New Roman" w:hAnsi="Times New Roman" w:cs="Times New Roman"/>
+                <w:sz w:val="24"/>
+                <w:szCs w:val="24"/>
+              </w:rPr>
+            </w:pPr>
+          </w:p>
+        </w:tc>
+      </w:tr>
+    </w:tbl>
+    <w:p>
+      <w:pPr>
+        <w:autoSpaceDE w:val="0"/>
+        <w:autoSpaceDN w:val="0"/>
+        <w:adjustRightInd w:val="0"/>
+        <w:spacing w:after="0" w:line="240" w:lineRule="auto"/>
+        <w:rPr>
+          <w:rFonts w:ascii="Times New Roman" w:hAnsi="Times New Roman" w:cs="Times New Roman"/>
+          <w:sz w:val="24"/>
+          <w:szCs w:val="24"/>
+        </w:rPr>
+      </w:pPr>
+    </w:p>
+    <w:tbl>
+      <w:tblPr>
+        <w:tblStyle w:val="TableGrid"/>
+        <w:tblW w:w="0" w:type="auto"/>
+        <w:tblLook w:val="04A0"/>
+      </w:tblPr>
+      <w:tblGrid>
+        <w:gridCol w:w="2083"/>
+        <w:gridCol w:w="1002"/>
+        <w:gridCol w:w="2126"/>
+        <w:gridCol w:w="2127"/>
+        <w:gridCol w:w="2282"/>
+      </w:tblGrid>
+      <w:tr>
+        <w:tc>
+          <w:tcPr>
+            <w:tcW w:w="2083" w:type="dxa"/>
+          </w:tcPr>
+          <w:p>
+            <w:pPr>
+              <w:rPr>
+                <w:rFonts w:ascii="Times New Roman" w:hAnsi="Times New Roman" w:cs="Times New Roman"/>
+                <w:b/>
+                <w:sz w:val="24"/>
+                <w:szCs w:val="24"/>
+              </w:rPr>
+            </w:pPr>
+            <w:r>
+              <w:rPr>
+                <w:rFonts w:ascii="Times New Roman" w:hAnsi="Times New Roman" w:cs="Times New Roman"/>
+                <w:b/>
+                <w:sz w:val="24"/>
+                <w:szCs w:val="24"/>
+              </w:rPr>
+              <w:t>Scénario #</w:t>
+            </w:r>
+          </w:p>
+        </w:tc>
+        <w:tc>
+          <w:tcPr>
+            <w:tcW w:w="7537" w:type="dxa"/>
+            <w:gridSpan w:val="4"/>
+          </w:tcPr>
+          <w:p>
+            <w:pPr>
+              <w:rPr>
+                <w:rFonts w:ascii="Times New Roman" w:hAnsi="Times New Roman" w:cs="Times New Roman"/>
+                <w:sz w:val="24"/>
+                <w:szCs w:val="24"/>
+              </w:rPr>
+            </w:pPr>
+            <w:r>
+              <w:rPr>
+                <w:rFonts w:ascii="Times New Roman" w:hAnsi="Times New Roman" w:cs="Times New Roman"/>
+                <w:sz w:val="24"/>
+                <w:szCs w:val="24"/>
+              </w:rPr>
+              <w:t>I</w:t>
+            </w:r>
+            <w:r>
+              <w:rPr>
+                <w:rFonts w:ascii="Times New Roman" w:hAnsi="Times New Roman" w:cs="Times New Roman"/>
+                <w:sz w:val="24"/>
+                <w:szCs w:val="24"/>
+              </w:rPr>
+              <w:t>2</w:t>
+            </w:r>
+            <w:r>
+              <w:rPr>
+                <w:rFonts w:ascii="Times New Roman" w:hAnsi="Times New Roman" w:cs="Times New Roman"/>
+                <w:sz w:val="24"/>
+                <w:szCs w:val="24"/>
+              </w:rPr>
+              <w:t xml:space="preserve"> – </w:t>
+            </w:r>
+            <w:r>
+              <w:rPr>
+                <w:rFonts w:ascii="Times New Roman" w:hAnsi="Times New Roman" w:cs="Times New Roman"/>
+                <w:sz w:val="24"/>
+                <w:szCs w:val="24"/>
+              </w:rPr>
+              <w:t>Le système doit supporter Mac OS X, Linux et Windows</w:t>
+            </w:r>
+          </w:p>
+        </w:tc>
+      </w:tr>
+      <w:tr>
+        <w:tc>
+          <w:tcPr>
+            <w:tcW w:w="2083" w:type="dxa"/>
+          </w:tcPr>
+          <w:p>
+            <w:pPr>
+              <w:rPr>
+                <w:rFonts w:ascii="Times New Roman" w:hAnsi="Times New Roman" w:cs="Times New Roman"/>
+                <w:b/>
+                <w:sz w:val="24"/>
+                <w:szCs w:val="24"/>
+              </w:rPr>
+            </w:pPr>
+            <w:r>
+              <w:rPr>
+                <w:rFonts w:ascii="Times New Roman" w:hAnsi="Times New Roman" w:cs="Times New Roman"/>
+                <w:b/>
+                <w:sz w:val="24"/>
+                <w:szCs w:val="24"/>
+              </w:rPr>
+              <w:t>Attribut</w:t>
+            </w:r>
+          </w:p>
+        </w:tc>
+        <w:tc>
+          <w:tcPr>
+            <w:tcW w:w="7537" w:type="dxa"/>
+            <w:gridSpan w:val="4"/>
+          </w:tcPr>
+          <w:p>
+            <w:pPr>
+              <w:rPr>
+                <w:rFonts w:ascii="Times New Roman" w:hAnsi="Times New Roman" w:cs="Times New Roman"/>
+                <w:sz w:val="24"/>
+                <w:szCs w:val="24"/>
+              </w:rPr>
+            </w:pPr>
+            <w:r>
+              <w:rPr>
+                <w:rFonts w:ascii="Times New Roman" w:hAnsi="Times New Roman" w:cs="Times New Roman"/>
+                <w:sz w:val="24"/>
+                <w:szCs w:val="24"/>
+              </w:rPr>
+              <w:t>Interopérabilité</w:t>
+            </w:r>
+          </w:p>
+        </w:tc>
+      </w:tr>
+      <w:tr>
+        <w:tc>
+          <w:tcPr>
+            <w:tcW w:w="2083" w:type="dxa"/>
+          </w:tcPr>
+          <w:p>
+            <w:pPr>
+              <w:rPr>
+                <w:rFonts w:ascii="Times New Roman" w:hAnsi="Times New Roman" w:cs="Times New Roman"/>
+                <w:b/>
+                <w:sz w:val="24"/>
+                <w:szCs w:val="24"/>
+              </w:rPr>
+            </w:pPr>
+            <w:r>
+              <w:rPr>
+                <w:rFonts w:ascii="Times New Roman" w:hAnsi="Times New Roman" w:cs="Times New Roman"/>
+                <w:b/>
+                <w:sz w:val="24"/>
+                <w:szCs w:val="24"/>
+              </w:rPr>
+              <w:t>Environnement</w:t>
+            </w:r>
+          </w:p>
+        </w:tc>
+        <w:tc>
+          <w:tcPr>
+            <w:tcW w:w="7537" w:type="dxa"/>
+            <w:gridSpan w:val="4"/>
+          </w:tcPr>
+          <w:p>
+            <w:pPr>
+              <w:rPr>
+                <w:rFonts w:ascii="Times New Roman" w:hAnsi="Times New Roman" w:cs="Times New Roman"/>
+                <w:sz w:val="24"/>
+                <w:szCs w:val="24"/>
+              </w:rPr>
+            </w:pPr>
+            <w:r>
+              <w:rPr>
+                <w:rFonts w:ascii="Times New Roman" w:hAnsi="Times New Roman" w:cs="Times New Roman"/>
+                <w:sz w:val="24"/>
+                <w:szCs w:val="24"/>
+              </w:rPr>
+              <w:t>Mode d’opération normal</w:t>
+            </w:r>
+          </w:p>
+        </w:tc>
+      </w:tr>
+      <w:tr>
+        <w:tc>
+          <w:tcPr>
+            <w:tcW w:w="2083" w:type="dxa"/>
+          </w:tcPr>
+          <w:p>
+            <w:pPr>
+              <w:rPr>
+                <w:rFonts w:ascii="Times New Roman" w:hAnsi="Times New Roman" w:cs="Times New Roman"/>
+                <w:b/>
+                <w:sz w:val="24"/>
+                <w:szCs w:val="24"/>
+              </w:rPr>
+            </w:pPr>
+            <w:r>
+              <w:rPr>
+                <w:rFonts w:ascii="Times New Roman" w:hAnsi="Times New Roman" w:cs="Times New Roman"/>
+                <w:b/>
+                <w:sz w:val="24"/>
+                <w:szCs w:val="24"/>
+              </w:rPr>
+              <w:t>Stimulus</w:t>
+            </w:r>
+          </w:p>
+        </w:tc>
+        <w:tc>
+          <w:tcPr>
+            <w:tcW w:w="7537" w:type="dxa"/>
+            <w:gridSpan w:val="4"/>
+          </w:tcPr>
+          <w:p>
+            <w:pPr>
+              <w:rPr>
+                <w:rFonts w:ascii="Times New Roman" w:hAnsi="Times New Roman" w:cs="Times New Roman"/>
+                <w:sz w:val="24"/>
+                <w:szCs w:val="24"/>
+              </w:rPr>
+            </w:pPr>
+            <w:r>
+              <w:rPr>
+                <w:rFonts w:ascii="Times New Roman" w:hAnsi="Times New Roman" w:cs="Times New Roman"/>
+                <w:sz w:val="24"/>
+                <w:szCs w:val="24"/>
+              </w:rPr>
+              <w:t xml:space="preserve">Le programmeur veut </w:t>
+            </w:r>
+            <w:r>
+              <w:rPr>
+                <w:rFonts w:ascii="Times New Roman" w:hAnsi="Times New Roman" w:cs="Times New Roman"/>
+                <w:sz w:val="24"/>
+                <w:szCs w:val="24"/>
+              </w:rPr>
+              <w:t>utiliser l’application sur le système d’exploitation de son choix.</w:t>
+            </w:r>
+          </w:p>
+        </w:tc>
+      </w:tr>
+      <w:tr>
+        <w:tc>
+          <w:tcPr>
+            <w:tcW w:w="2083" w:type="dxa"/>
+          </w:tcPr>
+          <w:p>
+            <w:pPr>
+              <w:rPr>
+                <w:rFonts w:ascii="Times New Roman" w:hAnsi="Times New Roman" w:cs="Times New Roman"/>
+                <w:b/>
+                <w:sz w:val="24"/>
+                <w:szCs w:val="24"/>
+              </w:rPr>
+            </w:pPr>
+            <w:r>
+              <w:rPr>
+                <w:rFonts w:ascii="Times New Roman" w:hAnsi="Times New Roman" w:cs="Times New Roman"/>
+                <w:b/>
+                <w:sz w:val="24"/>
+                <w:szCs w:val="24"/>
+              </w:rPr>
+              <w:t>Réponse</w:t>
+            </w:r>
+          </w:p>
+        </w:tc>
+        <w:tc>
+          <w:tcPr>
+            <w:tcW w:w="7537" w:type="dxa"/>
+            <w:gridSpan w:val="4"/>
+          </w:tcPr>
+          <w:p>
+            <w:pPr>
+              <w:rPr>
+                <w:rFonts w:ascii="Times New Roman" w:hAnsi="Times New Roman" w:cs="Times New Roman"/>
+                <w:sz w:val="24"/>
+                <w:szCs w:val="24"/>
+              </w:rPr>
+            </w:pPr>
+            <w:r>
+              <w:rPr>
+                <w:rFonts w:ascii="Times New Roman" w:hAnsi="Times New Roman" w:cs="Times New Roman"/>
+                <w:sz w:val="24"/>
+                <w:szCs w:val="24"/>
+              </w:rPr>
+              <w:t>L’ensemble des fonctionnalités de l’application fonctionne normalement</w:t>
+            </w:r>
+          </w:p>
+        </w:tc>
+      </w:tr>
+      <w:tr>
+        <w:tc>
+          <w:tcPr>
+            <w:tcW w:w="3085" w:type="dxa"/>
+            <w:gridSpan w:val="2"/>
+          </w:tcPr>
+          <w:p>
+            <w:pPr>
+              <w:rPr>
+                <w:rFonts w:ascii="Times New Roman" w:hAnsi="Times New Roman" w:cs="Times New Roman"/>
+                <w:b/>
+                <w:sz w:val="24"/>
+                <w:szCs w:val="24"/>
+              </w:rPr>
+            </w:pPr>
+            <w:r>
+              <w:rPr>
+                <w:rFonts w:ascii="Times New Roman" w:hAnsi="Times New Roman" w:cs="Times New Roman"/>
+                <w:b/>
+                <w:sz w:val="24"/>
+                <w:szCs w:val="24"/>
+              </w:rPr>
+              <w:t>Décision architectural</w:t>
+            </w:r>
+          </w:p>
+        </w:tc>
+        <w:tc>
+          <w:tcPr>
+            <w:tcW w:w="2126" w:type="dxa"/>
+          </w:tcPr>
+          <w:p>
+            <w:pPr>
+              <w:rPr>
+                <w:rFonts w:ascii="Times New Roman" w:hAnsi="Times New Roman" w:cs="Times New Roman"/>
+                <w:b/>
+                <w:sz w:val="24"/>
+                <w:szCs w:val="24"/>
+              </w:rPr>
+            </w:pPr>
+            <w:r>
+              <w:rPr>
+                <w:rFonts w:ascii="Times New Roman" w:hAnsi="Times New Roman" w:cs="Times New Roman"/>
+                <w:b/>
+                <w:sz w:val="24"/>
+                <w:szCs w:val="24"/>
+              </w:rPr>
+              <w:t>Risque / Non-risque</w:t>
+            </w:r>
+          </w:p>
+        </w:tc>
+        <w:tc>
+          <w:tcPr>
+            <w:tcW w:w="2127" w:type="dxa"/>
+          </w:tcPr>
+          <w:p>
+            <w:pPr>
+              <w:rPr>
+                <w:rFonts w:ascii="Times New Roman" w:hAnsi="Times New Roman" w:cs="Times New Roman"/>
+                <w:b/>
+                <w:sz w:val="24"/>
+                <w:szCs w:val="24"/>
+              </w:rPr>
+            </w:pPr>
+            <w:r>
+              <w:rPr>
+                <w:rFonts w:ascii="Times New Roman" w:hAnsi="Times New Roman" w:cs="Times New Roman"/>
+                <w:b/>
+                <w:sz w:val="24"/>
+                <w:szCs w:val="24"/>
+              </w:rPr>
+              <w:t>Sensibilité</w:t>
+            </w:r>
+          </w:p>
+        </w:tc>
+        <w:tc>
+          <w:tcPr>
+            <w:tcW w:w="2282" w:type="dxa"/>
+          </w:tcPr>
+          <w:p>
+            <w:pPr>
+              <w:rPr>
+                <w:rFonts w:ascii="Times New Roman" w:hAnsi="Times New Roman" w:cs="Times New Roman"/>
+                <w:b/>
+                <w:sz w:val="24"/>
+                <w:szCs w:val="24"/>
+              </w:rPr>
+            </w:pPr>
+            <w:r>
+              <w:rPr>
+                <w:rFonts w:ascii="Times New Roman" w:hAnsi="Times New Roman" w:cs="Times New Roman"/>
+                <w:b/>
+                <w:sz w:val="24"/>
+                <w:szCs w:val="24"/>
+              </w:rPr>
+              <w:t>Compromis</w:t>
+            </w:r>
+          </w:p>
+        </w:tc>
+      </w:tr>
+      <w:tr>
+        <w:tc>
+          <w:tcPr>
+            <w:tcW w:w="3085" w:type="dxa"/>
+            <w:gridSpan w:val="2"/>
+          </w:tcPr>
+          <w:p>
+            <w:pPr>
+              <w:rPr>
+                <w:rFonts w:ascii="Times New Roman" w:hAnsi="Times New Roman" w:cs="Times New Roman"/>
+                <w:sz w:val="24"/>
+                <w:szCs w:val="24"/>
+              </w:rPr>
+            </w:pPr>
+            <w:r>
+              <w:rPr>
+                <w:rFonts w:ascii="Times New Roman" w:hAnsi="Times New Roman" w:cs="Times New Roman"/>
+                <w:sz w:val="24"/>
+                <w:szCs w:val="24"/>
+              </w:rPr>
+              <w:t>Conception simple de l’interface.</w:t>
+            </w:r>
+          </w:p>
+        </w:tc>
+        <w:tc>
+          <w:tcPr>
+            <w:tcW w:w="2126" w:type="dxa"/>
+          </w:tcPr>
+          <w:p>
+            <w:pPr>
+              <w:rPr>
+                <w:rFonts w:ascii="Times New Roman" w:hAnsi="Times New Roman" w:cs="Times New Roman"/>
+                <w:sz w:val="24"/>
+                <w:szCs w:val="24"/>
+              </w:rPr>
+            </w:pPr>
+          </w:p>
+        </w:tc>
+        <w:tc>
+          <w:tcPr>
+            <w:tcW w:w="2127" w:type="dxa"/>
+          </w:tcPr>
+          <w:p>
+            <w:pPr>
+              <w:rPr>
+                <w:rFonts w:ascii="Times New Roman" w:hAnsi="Times New Roman" w:cs="Times New Roman"/>
+                <w:sz w:val="24"/>
+                <w:szCs w:val="24"/>
+              </w:rPr>
+            </w:pPr>
+            <w:r>
+              <w:rPr>
+                <w:rFonts w:ascii="Times New Roman" w:hAnsi="Times New Roman" w:cs="Times New Roman"/>
+                <w:sz w:val="24"/>
+                <w:szCs w:val="24"/>
+              </w:rPr>
+              <w:t>S</w:t>
+            </w:r>
+            <w:r>
+              <w:rPr>
+                <w:rFonts w:ascii="Times New Roman" w:hAnsi="Times New Roman" w:cs="Times New Roman"/>
+                <w:sz w:val="24"/>
+                <w:szCs w:val="24"/>
+              </w:rPr>
+              <w:t>2</w:t>
+            </w:r>
+          </w:p>
+        </w:tc>
+        <w:tc>
+          <w:tcPr>
+            <w:tcW w:w="2282" w:type="dxa"/>
+          </w:tcPr>
+          <w:p>
+            <w:pPr>
+              <w:rPr>
+                <w:rFonts w:ascii="Times New Roman" w:hAnsi="Times New Roman" w:cs="Times New Roman"/>
+                <w:sz w:val="24"/>
+                <w:szCs w:val="24"/>
+              </w:rPr>
+            </w:pPr>
+            <w:r>
+              <w:rPr>
+                <w:rFonts w:ascii="Times New Roman" w:hAnsi="Times New Roman" w:cs="Times New Roman"/>
+                <w:sz w:val="24"/>
+                <w:szCs w:val="24"/>
+              </w:rPr>
+              <w:t>C</w:t>
+            </w:r>
+            <w:r>
+              <w:rPr>
+                <w:rFonts w:ascii="Times New Roman" w:hAnsi="Times New Roman" w:cs="Times New Roman"/>
+                <w:sz w:val="24"/>
+                <w:szCs w:val="24"/>
+              </w:rPr>
+              <w:t>3</w:t>
+            </w:r>
+          </w:p>
+        </w:tc>
+      </w:tr>
+      <w:tr>
+        <w:tc>
+          <w:tcPr>
+            <w:tcW w:w="3085" w:type="dxa"/>
+            <w:gridSpan w:val="2"/>
+          </w:tcPr>
+          <w:p>
+            <w:pPr>
+              <w:rPr>
+                <w:rFonts w:ascii="Times New Roman" w:hAnsi="Times New Roman" w:cs="Times New Roman"/>
+                <w:sz w:val="24"/>
+                <w:szCs w:val="24"/>
+              </w:rPr>
+            </w:pPr>
+            <w:r>
+              <w:rPr>
+                <w:rFonts w:ascii="Times New Roman" w:hAnsi="Times New Roman" w:cs="Times New Roman"/>
+                <w:sz w:val="24"/>
+                <w:szCs w:val="24"/>
+              </w:rPr>
+              <w:t>Programmation modulaire en Java</w:t>
+            </w:r>
+          </w:p>
+        </w:tc>
+        <w:tc>
+          <w:tcPr>
+            <w:tcW w:w="2126" w:type="dxa"/>
+          </w:tcPr>
+          <w:p>
+            <w:pPr>
+              <w:rPr>
+                <w:rFonts w:ascii="Times New Roman" w:hAnsi="Times New Roman" w:cs="Times New Roman"/>
+                <w:sz w:val="24"/>
+                <w:szCs w:val="24"/>
+              </w:rPr>
+            </w:pPr>
+            <w:r>
+              <w:rPr>
+                <w:rFonts w:ascii="Times New Roman" w:hAnsi="Times New Roman" w:cs="Times New Roman"/>
+                <w:sz w:val="24"/>
+                <w:szCs w:val="24"/>
+              </w:rPr>
+              <w:t>NR</w:t>
+            </w:r>
+          </w:p>
+        </w:tc>
+        <w:tc>
+          <w:tcPr>
+            <w:tcW w:w="2127" w:type="dxa"/>
+          </w:tcPr>
+          <w:p>
+            <w:pPr>
+              <w:rPr>
+                <w:rFonts w:ascii="Times New Roman" w:hAnsi="Times New Roman" w:cs="Times New Roman"/>
+                <w:sz w:val="24"/>
+                <w:szCs w:val="24"/>
+              </w:rPr>
+            </w:pPr>
+          </w:p>
+        </w:tc>
+        <w:tc>
+          <w:tcPr>
+            <w:tcW w:w="2282" w:type="dxa"/>
+          </w:tcPr>
+          <w:p>
+            <w:pPr>
+              <w:rPr>
+                <w:rFonts w:ascii="Times New Roman" w:hAnsi="Times New Roman" w:cs="Times New Roman"/>
+                <w:sz w:val="24"/>
+                <w:szCs w:val="24"/>
+              </w:rPr>
+            </w:pPr>
+          </w:p>
+        </w:tc>
+      </w:tr>
+      <w:tr>
+        <w:tc>
+          <w:tcPr>
+            <w:tcW w:w="3085" w:type="dxa"/>
+            <w:gridSpan w:val="2"/>
+          </w:tcPr>
+          <w:p>
+            <w:pPr>
+              <w:rPr>
+                <w:rFonts w:ascii="Times New Roman" w:hAnsi="Times New Roman" w:cs="Times New Roman"/>
+                <w:sz w:val="24"/>
+                <w:szCs w:val="24"/>
+              </w:rPr>
+            </w:pPr>
+          </w:p>
+        </w:tc>
+        <w:tc>
+          <w:tcPr>
+            <w:tcW w:w="2126" w:type="dxa"/>
+          </w:tcPr>
+          <w:p>
+            <w:pPr>
+              <w:rPr>
+                <w:rFonts w:ascii="Times New Roman" w:hAnsi="Times New Roman" w:cs="Times New Roman"/>
+                <w:sz w:val="24"/>
+                <w:szCs w:val="24"/>
+              </w:rPr>
+            </w:pPr>
+          </w:p>
+        </w:tc>
+        <w:tc>
+          <w:tcPr>
+            <w:tcW w:w="2127" w:type="dxa"/>
+          </w:tcPr>
+          <w:p>
+            <w:pPr>
+              <w:rPr>
+                <w:rFonts w:ascii="Times New Roman" w:hAnsi="Times New Roman" w:cs="Times New Roman"/>
+                <w:sz w:val="24"/>
+                <w:szCs w:val="24"/>
+              </w:rPr>
+            </w:pPr>
+          </w:p>
+        </w:tc>
+        <w:tc>
+          <w:tcPr>
+            <w:tcW w:w="2282" w:type="dxa"/>
+          </w:tcPr>
+          <w:p>
+            <w:pPr>
+              <w:rPr>
+                <w:rFonts w:ascii="Times New Roman" w:hAnsi="Times New Roman" w:cs="Times New Roman"/>
+                <w:sz w:val="24"/>
+                <w:szCs w:val="24"/>
+              </w:rPr>
+            </w:pPr>
+          </w:p>
+        </w:tc>
+      </w:tr>
+      <w:tr>
+        <w:tc>
+          <w:tcPr>
+            <w:tcW w:w="3085" w:type="dxa"/>
+            <w:gridSpan w:val="2"/>
+          </w:tcPr>
+          <w:p>
+            <w:pPr>
+              <w:rPr>
+                <w:rFonts w:ascii="Times New Roman" w:hAnsi="Times New Roman" w:cs="Times New Roman"/>
+                <w:b/>
+                <w:sz w:val="24"/>
+                <w:szCs w:val="24"/>
+              </w:rPr>
+            </w:pPr>
+            <w:r>
+              <w:rPr>
+                <w:rFonts w:ascii="Times New Roman" w:hAnsi="Times New Roman" w:cs="Times New Roman"/>
+                <w:b/>
+                <w:sz w:val="24"/>
+                <w:szCs w:val="24"/>
+              </w:rPr>
+              <w:t>Raisonnement</w:t>
+            </w:r>
+          </w:p>
+        </w:tc>
+        <w:tc>
+          <w:tcPr>
+            <w:tcW w:w="6535" w:type="dxa"/>
+            <w:gridSpan w:val="3"/>
+          </w:tcPr>
+          <w:p>
+            <w:pPr>
+              <w:rPr>
+                <w:rFonts w:ascii="Times New Roman" w:hAnsi="Times New Roman" w:cs="Times New Roman"/>
+                <w:sz w:val="24"/>
+                <w:szCs w:val="24"/>
+              </w:rPr>
+            </w:pPr>
+            <w:r>
+              <w:rPr>
+                <w:rFonts w:ascii="Times New Roman" w:hAnsi="Times New Roman" w:cs="Times New Roman"/>
+                <w:sz w:val="24"/>
+                <w:szCs w:val="24"/>
+              </w:rPr>
+              <w:t xml:space="preserve">Pour </w:t>
+            </w:r>
+            <w:r>
+              <w:rPr>
+                <w:rFonts w:ascii="Times New Roman" w:hAnsi="Times New Roman" w:cs="Times New Roman"/>
+                <w:sz w:val="24"/>
+                <w:szCs w:val="24"/>
+              </w:rPr>
+              <w:t>assurer le bon fonctionnement de l’application sur les principaux systèmes d’exploitation</w:t>
+            </w:r>
+            <w:r>
+              <w:rPr>
+                <w:rFonts w:ascii="Times New Roman" w:hAnsi="Times New Roman" w:cs="Times New Roman"/>
+                <w:sz w:val="24"/>
+                <w:szCs w:val="24"/>
+              </w:rPr>
+              <w:t>, le langage de programmation Java est utilisé. Les éléments de l’interface graphique doivent également demeurer simples et utiliser un</w:t>
+            </w:r>
+            <w:r>
+              <w:rPr>
+                <w:rFonts w:ascii="Times New Roman" w:hAnsi="Times New Roman" w:cs="Times New Roman"/>
+                <w:sz w:val="24"/>
+                <w:szCs w:val="24"/>
+              </w:rPr>
+              <w:t>e librairie</w:t>
+            </w:r>
+            <w:r>
+              <w:rPr>
+                <w:rFonts w:ascii="Times New Roman" w:hAnsi="Times New Roman" w:cs="Times New Roman"/>
+                <w:sz w:val="24"/>
+                <w:szCs w:val="24"/>
+              </w:rPr>
+              <w:t xml:space="preserve"> « Look and </w:t>
+            </w:r>
+            <w:proofErr w:type="spellStart"/>
+            <w:r>
+              <w:rPr>
+                <w:rFonts w:ascii="Times New Roman" w:hAnsi="Times New Roman" w:cs="Times New Roman"/>
+                <w:sz w:val="24"/>
+                <w:szCs w:val="24"/>
+              </w:rPr>
+              <w:t>Feel</w:t>
+            </w:r>
+            <w:proofErr w:type="spellEnd"/>
+            <w:r>
+              <w:rPr>
+                <w:rFonts w:ascii="Times New Roman" w:hAnsi="Times New Roman" w:cs="Times New Roman"/>
+                <w:sz w:val="24"/>
+                <w:szCs w:val="24"/>
+              </w:rPr>
+              <w:t> » éprouvé</w:t>
+            </w:r>
+            <w:r>
+              <w:rPr>
+                <w:rFonts w:ascii="Times New Roman" w:hAnsi="Times New Roman" w:cs="Times New Roman"/>
+                <w:sz w:val="24"/>
+                <w:szCs w:val="24"/>
+              </w:rPr>
+              <w:t>e</w:t>
+            </w:r>
+            <w:r>
+              <w:rPr>
+                <w:rFonts w:ascii="Times New Roman" w:hAnsi="Times New Roman" w:cs="Times New Roman"/>
+                <w:sz w:val="24"/>
+                <w:szCs w:val="24"/>
+              </w:rPr>
+              <w:t>.</w:t>
             </w:r>
           </w:p>
         </w:tc>
@@ -7773,7 +9379,7 @@
       <w:tblPr>
         <w:tblStyle w:val="TableGrid"/>
         <w:tblW w:w="0" w:type="auto"/>
-        <w:tblLook w:val="04A0" w:firstRow="1" w:lastRow="0" w:firstColumn="1" w:lastColumn="0" w:noHBand="0" w:noVBand="1"/>
+        <w:tblLook w:val="04A0"/>
       </w:tblPr>
       <w:tblGrid>
         <w:gridCol w:w="1203"/>
@@ -8017,7 +9623,7 @@
                 <w:sz w:val="24"/>
                 <w:szCs w:val="24"/>
               </w:rPr>
-              <w:t>M4</w:t>
+              <w:t>M2</w:t>
             </w:r>
           </w:p>
         </w:tc>
@@ -8078,7 +9684,7 @@
                 <w:sz w:val="24"/>
                 <w:szCs w:val="24"/>
               </w:rPr>
-              <w:t>U1</w:t>
+              <w:t>M4</w:t>
             </w:r>
           </w:p>
         </w:tc>
@@ -8097,14 +9703,6 @@
                 <w:szCs w:val="24"/>
               </w:rPr>
             </w:pPr>
-            <w:r>
-              <w:rPr>
-                <w:rFonts w:ascii="Times New Roman" w:hAnsi="Times New Roman" w:cs="Times New Roman"/>
-                <w:sz w:val="24"/>
-                <w:szCs w:val="24"/>
-              </w:rPr>
-              <w:t>R1</w:t>
-            </w:r>
           </w:p>
         </w:tc>
         <w:tc>
@@ -8147,7 +9745,7 @@
                 <w:sz w:val="24"/>
                 <w:szCs w:val="24"/>
               </w:rPr>
-              <w:t>U2</w:t>
+              <w:t>U1</w:t>
             </w:r>
           </w:p>
         </w:tc>
@@ -8166,6 +9764,14 @@
                 <w:szCs w:val="24"/>
               </w:rPr>
             </w:pPr>
+            <w:r>
+              <w:rPr>
+                <w:rFonts w:ascii="Times New Roman" w:hAnsi="Times New Roman" w:cs="Times New Roman"/>
+                <w:sz w:val="24"/>
+                <w:szCs w:val="24"/>
+              </w:rPr>
+              <w:t>R1</w:t>
+            </w:r>
           </w:p>
         </w:tc>
         <w:tc>
@@ -8202,6 +9808,75 @@
                 <w:szCs w:val="24"/>
               </w:rPr>
             </w:pPr>
+            <w:r>
+              <w:rPr>
+                <w:rFonts w:ascii="Times New Roman" w:hAnsi="Times New Roman" w:cs="Times New Roman"/>
+                <w:sz w:val="24"/>
+                <w:szCs w:val="24"/>
+              </w:rPr>
+              <w:t>U2</w:t>
+            </w:r>
+          </w:p>
+        </w:tc>
+        <w:tc>
+          <w:tcPr>
+            <w:tcW w:w="943" w:type="dxa"/>
+          </w:tcPr>
+          <w:p>
+            <w:pPr>
+              <w:autoSpaceDE w:val="0"/>
+              <w:autoSpaceDN w:val="0"/>
+              <w:adjustRightInd w:val="0"/>
+              <w:rPr>
+                <w:rFonts w:ascii="Times New Roman" w:hAnsi="Times New Roman" w:cs="Times New Roman"/>
+                <w:sz w:val="24"/>
+                <w:szCs w:val="24"/>
+              </w:rPr>
+            </w:pPr>
+          </w:p>
+        </w:tc>
+        <w:tc>
+          <w:tcPr>
+            <w:tcW w:w="7451" w:type="dxa"/>
+          </w:tcPr>
+          <w:p>
+            <w:pPr>
+              <w:autoSpaceDE w:val="0"/>
+              <w:autoSpaceDN w:val="0"/>
+              <w:adjustRightInd w:val="0"/>
+              <w:rPr>
+                <w:rFonts w:ascii="Times New Roman" w:hAnsi="Times New Roman" w:cs="Times New Roman"/>
+                <w:sz w:val="24"/>
+                <w:szCs w:val="24"/>
+              </w:rPr>
+            </w:pPr>
+          </w:p>
+        </w:tc>
+      </w:tr>
+      <w:tr>
+        <w:tc>
+          <w:tcPr>
+            <w:tcW w:w="1203" w:type="dxa"/>
+          </w:tcPr>
+          <w:p>
+            <w:pPr>
+              <w:autoSpaceDE w:val="0"/>
+              <w:autoSpaceDN w:val="0"/>
+              <w:adjustRightInd w:val="0"/>
+              <w:rPr>
+                <w:rFonts w:ascii="Times New Roman" w:hAnsi="Times New Roman" w:cs="Times New Roman"/>
+                <w:sz w:val="24"/>
+                <w:szCs w:val="24"/>
+              </w:rPr>
+            </w:pPr>
+            <w:r>
+              <w:rPr>
+                <w:rFonts w:ascii="Times New Roman" w:hAnsi="Times New Roman" w:cs="Times New Roman"/>
+                <w:sz w:val="24"/>
+                <w:szCs w:val="24"/>
+              </w:rPr>
+              <w:t>I2</w:t>
+            </w:r>
           </w:p>
         </w:tc>
         <w:tc>
@@ -8271,23 +9946,7 @@
           <w:sz w:val="24"/>
           <w:szCs w:val="24"/>
         </w:rPr>
-        <w:t xml:space="preserve">Tableau des </w:t>
-      </w:r>
-      <w:r>
-        <w:rPr>
-          <w:rFonts w:ascii="Times New Roman" w:hAnsi="Times New Roman" w:cs="Times New Roman"/>
-          <w:sz w:val="24"/>
-          <w:szCs w:val="24"/>
-        </w:rPr>
-        <w:t>non-</w:t>
-      </w:r>
-      <w:r>
-        <w:rPr>
-          <w:rFonts w:ascii="Times New Roman" w:hAnsi="Times New Roman" w:cs="Times New Roman"/>
-          <w:sz w:val="24"/>
-          <w:szCs w:val="24"/>
-        </w:rPr>
-        <w:t xml:space="preserve">risques </w:t>
+        <w:t xml:space="preserve">Tableau des non-risques </w:t>
       </w:r>
     </w:p>
     <w:p>
@@ -8307,7 +9966,7 @@
       <w:tblPr>
         <w:tblStyle w:val="TableGrid"/>
         <w:tblW w:w="0" w:type="auto"/>
-        <w:tblLook w:val="04A0" w:firstRow="1" w:lastRow="0" w:firstColumn="1" w:lastColumn="0" w:noHBand="0" w:noVBand="1"/>
+        <w:tblLook w:val="04A0"/>
       </w:tblPr>
       <w:tblGrid>
         <w:gridCol w:w="1203"/>
@@ -8419,7 +10078,6 @@
                 <w:sz w:val="24"/>
                 <w:szCs w:val="24"/>
               </w:rPr>
-              <w:lastRenderedPageBreak/>
               <w:t>M1</w:t>
             </w:r>
           </w:p>
@@ -8445,15 +10103,7 @@
                 <w:sz w:val="24"/>
                 <w:szCs w:val="24"/>
               </w:rPr>
-              <w:t>N</w:t>
-            </w:r>
-            <w:r>
-              <w:rPr>
-                <w:rFonts w:ascii="Times New Roman" w:hAnsi="Times New Roman" w:cs="Times New Roman"/>
-                <w:sz w:val="24"/>
-                <w:szCs w:val="24"/>
-              </w:rPr>
-              <w:t>R1</w:t>
+              <w:t>NR1</w:t>
             </w:r>
           </w:p>
         </w:tc>
@@ -8497,7 +10147,7 @@
                 <w:sz w:val="24"/>
                 <w:szCs w:val="24"/>
               </w:rPr>
-              <w:t>M4</w:t>
+              <w:t>M2</w:t>
             </w:r>
           </w:p>
         </w:tc>
@@ -8558,7 +10208,7 @@
                 <w:sz w:val="24"/>
                 <w:szCs w:val="24"/>
               </w:rPr>
-              <w:t>U1</w:t>
+              <w:t>M4</w:t>
             </w:r>
           </w:p>
         </w:tc>
@@ -8577,22 +10227,6 @@
                 <w:szCs w:val="24"/>
               </w:rPr>
             </w:pPr>
-            <w:r>
-              <w:rPr>
-                <w:rFonts w:ascii="Times New Roman" w:hAnsi="Times New Roman" w:cs="Times New Roman"/>
-                <w:sz w:val="24"/>
-                <w:szCs w:val="24"/>
-              </w:rPr>
-              <w:t>N</w:t>
-            </w:r>
-            <w:r>
-              <w:rPr>
-                <w:rFonts w:ascii="Times New Roman" w:hAnsi="Times New Roman" w:cs="Times New Roman"/>
-                <w:sz w:val="24"/>
-                <w:szCs w:val="24"/>
-              </w:rPr>
-              <w:t>R1</w:t>
-            </w:r>
           </w:p>
         </w:tc>
         <w:tc>
@@ -8610,33 +10244,6 @@
                 <w:szCs w:val="24"/>
               </w:rPr>
             </w:pPr>
-            <w:r>
-              <w:rPr>
-                <w:rFonts w:ascii="Times New Roman" w:hAnsi="Times New Roman" w:cs="Times New Roman"/>
-                <w:color w:val="000000"/>
-                <w:sz w:val="24"/>
-                <w:szCs w:val="24"/>
-              </w:rPr>
-              <w:t xml:space="preserve">Avoir les perspectives génériques permet de créer plusieurs types de perspective spécifique pour plusieurs </w:t>
-            </w:r>
-            <w:r>
-              <w:rPr>
-                <w:rFonts w:ascii="Times New Roman" w:hAnsi="Times New Roman" w:cs="Times New Roman"/>
-                <w:color w:val="000000"/>
-                <w:sz w:val="24"/>
-                <w:szCs w:val="24"/>
-              </w:rPr>
-              <w:t>utilisateurs et donc de sauver d</w:t>
-            </w:r>
-            <w:r>
-              <w:rPr>
-                <w:rFonts w:ascii="Times New Roman" w:hAnsi="Times New Roman" w:cs="Times New Roman"/>
-                <w:color w:val="000000"/>
-                <w:sz w:val="24"/>
-                <w:szCs w:val="24"/>
-              </w:rPr>
-              <w:t>u temps dans le changement des perspectives en utilisant d’autres configurations existantes.</w:t>
-            </w:r>
           </w:p>
         </w:tc>
       </w:tr>
@@ -8662,7 +10269,7 @@
                 <w:sz w:val="24"/>
                 <w:szCs w:val="24"/>
               </w:rPr>
-              <w:t>U2</w:t>
+              <w:t>U1</w:t>
             </w:r>
           </w:p>
         </w:tc>
@@ -8706,6 +10313,43 @@
                 <w:szCs w:val="24"/>
               </w:rPr>
             </w:pPr>
+            <w:r>
+              <w:rPr>
+                <w:rFonts w:ascii="Times New Roman" w:hAnsi="Times New Roman" w:cs="Times New Roman"/>
+                <w:color w:val="000000"/>
+                <w:sz w:val="24"/>
+                <w:szCs w:val="24"/>
+              </w:rPr>
+              <w:t xml:space="preserve">Avoir les perspectives génériques permet de créer plusieurs types de perspective spécifique pour plusieurs </w:t>
+            </w:r>
+            <w:r>
+              <w:rPr>
+                <w:rFonts w:ascii="Times New Roman" w:hAnsi="Times New Roman" w:cs="Times New Roman"/>
+                <w:color w:val="000000"/>
+                <w:sz w:val="24"/>
+                <w:szCs w:val="24"/>
+              </w:rPr>
+              <w:t>utilisateurs et donc de sauver d</w:t>
+            </w:r>
+            <w:r>
+              <w:rPr>
+                <w:rFonts w:ascii="Times New Roman" w:hAnsi="Times New Roman" w:cs="Times New Roman"/>
+                <w:color w:val="000000"/>
+                <w:sz w:val="24"/>
+                <w:szCs w:val="24"/>
+              </w:rPr>
+              <w:t xml:space="preserve">u temps dans le changement des perspectives en utilisant d’autres </w:t>
+            </w:r>
+            <w:r>
+              <w:rPr>
+                <w:rFonts w:ascii="Times New Roman" w:hAnsi="Times New Roman" w:cs="Times New Roman"/>
+                <w:color w:val="000000"/>
+                <w:sz w:val="24"/>
+                <w:szCs w:val="24"/>
+              </w:rPr>
+              <w:lastRenderedPageBreak/>
+              <w:t>configurations existantes.</w:t>
+            </w:r>
           </w:p>
         </w:tc>
       </w:tr>
@@ -8725,6 +10369,84 @@
                 <w:szCs w:val="24"/>
               </w:rPr>
             </w:pPr>
+            <w:r>
+              <w:rPr>
+                <w:rFonts w:ascii="Times New Roman" w:hAnsi="Times New Roman" w:cs="Times New Roman"/>
+                <w:sz w:val="24"/>
+                <w:szCs w:val="24"/>
+              </w:rPr>
+              <w:lastRenderedPageBreak/>
+              <w:t>U2</w:t>
+            </w:r>
+          </w:p>
+        </w:tc>
+        <w:tc>
+          <w:tcPr>
+            <w:tcW w:w="943" w:type="dxa"/>
+          </w:tcPr>
+          <w:p>
+            <w:pPr>
+              <w:autoSpaceDE w:val="0"/>
+              <w:autoSpaceDN w:val="0"/>
+              <w:adjustRightInd w:val="0"/>
+              <w:rPr>
+                <w:rFonts w:ascii="Times New Roman" w:hAnsi="Times New Roman" w:cs="Times New Roman"/>
+                <w:sz w:val="24"/>
+                <w:szCs w:val="24"/>
+              </w:rPr>
+            </w:pPr>
+            <w:r>
+              <w:rPr>
+                <w:rFonts w:ascii="Times New Roman" w:hAnsi="Times New Roman" w:cs="Times New Roman"/>
+                <w:sz w:val="24"/>
+                <w:szCs w:val="24"/>
+              </w:rPr>
+              <w:t>NR1</w:t>
+            </w:r>
+          </w:p>
+        </w:tc>
+        <w:tc>
+          <w:tcPr>
+            <w:tcW w:w="7451" w:type="dxa"/>
+          </w:tcPr>
+          <w:p>
+            <w:pPr>
+              <w:autoSpaceDE w:val="0"/>
+              <w:autoSpaceDN w:val="0"/>
+              <w:adjustRightInd w:val="0"/>
+              <w:rPr>
+                <w:rFonts w:ascii="Times New Roman" w:hAnsi="Times New Roman" w:cs="Times New Roman"/>
+                <w:sz w:val="24"/>
+                <w:szCs w:val="24"/>
+              </w:rPr>
+            </w:pPr>
+          </w:p>
+        </w:tc>
+      </w:tr>
+      <w:tr>
+        <w:tc>
+          <w:tcPr>
+            <w:tcW w:w="1203" w:type="dxa"/>
+          </w:tcPr>
+          <w:p>
+            <w:pPr>
+              <w:autoSpaceDE w:val="0"/>
+              <w:autoSpaceDN w:val="0"/>
+              <w:adjustRightInd w:val="0"/>
+              <w:rPr>
+                <w:rFonts w:ascii="Times New Roman" w:hAnsi="Times New Roman" w:cs="Times New Roman"/>
+                <w:sz w:val="24"/>
+                <w:szCs w:val="24"/>
+              </w:rPr>
+            </w:pPr>
+            <w:r>
+              <w:rPr>
+                <w:rFonts w:ascii="Times New Roman" w:hAnsi="Times New Roman" w:cs="Times New Roman"/>
+                <w:sz w:val="24"/>
+                <w:szCs w:val="24"/>
+              </w:rPr>
+              <w:t>I2</w:t>
+            </w:r>
           </w:p>
         </w:tc>
         <w:tc>
@@ -8794,15 +10516,7 @@
           <w:sz w:val="24"/>
           <w:szCs w:val="24"/>
         </w:rPr>
-        <w:t xml:space="preserve">Tableau des </w:t>
-      </w:r>
-      <w:r>
-        <w:rPr>
-          <w:rFonts w:ascii="Times New Roman" w:hAnsi="Times New Roman" w:cs="Times New Roman"/>
-          <w:sz w:val="24"/>
-          <w:szCs w:val="24"/>
-        </w:rPr>
-        <w:t>sensibilités</w:t>
+        <w:t>Tableau des sensibilités</w:t>
       </w:r>
     </w:p>
     <w:p>
@@ -8822,7 +10536,7 @@
       <w:tblPr>
         <w:tblStyle w:val="TableGrid"/>
         <w:tblW w:w="0" w:type="auto"/>
-        <w:tblLook w:val="04A0" w:firstRow="1" w:lastRow="0" w:firstColumn="1" w:lastColumn="0" w:noHBand="0" w:noVBand="1"/>
+        <w:tblLook w:val="04A0"/>
       </w:tblPr>
       <w:tblGrid>
         <w:gridCol w:w="1203"/>
@@ -8859,7 +10573,7 @@
         </w:tc>
         <w:tc>
           <w:tcPr>
-            <w:tcW w:w="943" w:type="dxa"/>
+            <w:tcW w:w="1363" w:type="dxa"/>
           </w:tcPr>
           <w:p>
             <w:pPr>
@@ -8886,7 +10600,7 @@
         </w:tc>
         <w:tc>
           <w:tcPr>
-            <w:tcW w:w="7451" w:type="dxa"/>
+            <w:tcW w:w="7054" w:type="dxa"/>
           </w:tcPr>
           <w:p>
             <w:pPr>
@@ -8940,7 +10654,7 @@
         </w:tc>
         <w:tc>
           <w:tcPr>
-            <w:tcW w:w="943" w:type="dxa"/>
+            <w:tcW w:w="1363" w:type="dxa"/>
           </w:tcPr>
           <w:p>
             <w:pPr>
@@ -8965,7 +10679,7 @@
         </w:tc>
         <w:tc>
           <w:tcPr>
-            <w:tcW w:w="7451" w:type="dxa"/>
+            <w:tcW w:w="7054" w:type="dxa"/>
           </w:tcPr>
           <w:p>
             <w:pPr>
@@ -9003,13 +10717,13 @@
                 <w:sz w:val="24"/>
                 <w:szCs w:val="24"/>
               </w:rPr>
-              <w:t>M4</w:t>
-            </w:r>
-          </w:p>
-        </w:tc>
-        <w:tc>
-          <w:tcPr>
-            <w:tcW w:w="943" w:type="dxa"/>
+              <w:t>M2</w:t>
+            </w:r>
+          </w:p>
+        </w:tc>
+        <w:tc>
+          <w:tcPr>
+            <w:tcW w:w="1363" w:type="dxa"/>
           </w:tcPr>
           <w:p>
             <w:pPr>
@@ -9026,7 +10740,7 @@
         </w:tc>
         <w:tc>
           <w:tcPr>
-            <w:tcW w:w="7451" w:type="dxa"/>
+            <w:tcW w:w="7054" w:type="dxa"/>
           </w:tcPr>
           <w:p>
             <w:pPr>
@@ -9064,13 +10778,13 @@
                 <w:sz w:val="24"/>
                 <w:szCs w:val="24"/>
               </w:rPr>
-              <w:t>U1</w:t>
-            </w:r>
-          </w:p>
-        </w:tc>
-        <w:tc>
-          <w:tcPr>
-            <w:tcW w:w="943" w:type="dxa"/>
+              <w:t>M4</w:t>
+            </w:r>
+          </w:p>
+        </w:tc>
+        <w:tc>
+          <w:tcPr>
+            <w:tcW w:w="1363" w:type="dxa"/>
           </w:tcPr>
           <w:p>
             <w:pPr>
@@ -9087,7 +10801,7 @@
         </w:tc>
         <w:tc>
           <w:tcPr>
-            <w:tcW w:w="7451" w:type="dxa"/>
+            <w:tcW w:w="7054" w:type="dxa"/>
           </w:tcPr>
           <w:p>
             <w:pPr>
@@ -9125,13 +10839,13 @@
                 <w:sz w:val="24"/>
                 <w:szCs w:val="24"/>
               </w:rPr>
-              <w:t>U2</w:t>
-            </w:r>
-          </w:p>
-        </w:tc>
-        <w:tc>
-          <w:tcPr>
-            <w:tcW w:w="943" w:type="dxa"/>
+              <w:t>U1</w:t>
+            </w:r>
+          </w:p>
+        </w:tc>
+        <w:tc>
+          <w:tcPr>
+            <w:tcW w:w="1363" w:type="dxa"/>
           </w:tcPr>
           <w:p>
             <w:pPr>
@@ -9148,7 +10862,7 @@
         </w:tc>
         <w:tc>
           <w:tcPr>
-            <w:tcW w:w="7451" w:type="dxa"/>
+            <w:tcW w:w="7054" w:type="dxa"/>
           </w:tcPr>
           <w:p>
             <w:pPr>
@@ -9161,6 +10875,180 @@
                 <w:szCs w:val="24"/>
               </w:rPr>
             </w:pPr>
+          </w:p>
+        </w:tc>
+      </w:tr>
+      <w:tr>
+        <w:tc>
+          <w:tcPr>
+            <w:tcW w:w="1203" w:type="dxa"/>
+          </w:tcPr>
+          <w:p>
+            <w:pPr>
+              <w:autoSpaceDE w:val="0"/>
+              <w:autoSpaceDN w:val="0"/>
+              <w:adjustRightInd w:val="0"/>
+              <w:rPr>
+                <w:rFonts w:ascii="Times New Roman" w:hAnsi="Times New Roman" w:cs="Times New Roman"/>
+                <w:sz w:val="24"/>
+                <w:szCs w:val="24"/>
+              </w:rPr>
+            </w:pPr>
+            <w:r>
+              <w:rPr>
+                <w:rFonts w:ascii="Times New Roman" w:hAnsi="Times New Roman" w:cs="Times New Roman"/>
+                <w:sz w:val="24"/>
+                <w:szCs w:val="24"/>
+              </w:rPr>
+              <w:t>U2</w:t>
+            </w:r>
+          </w:p>
+        </w:tc>
+        <w:tc>
+          <w:tcPr>
+            <w:tcW w:w="1363" w:type="dxa"/>
+          </w:tcPr>
+          <w:p>
+            <w:pPr>
+              <w:autoSpaceDE w:val="0"/>
+              <w:autoSpaceDN w:val="0"/>
+              <w:adjustRightInd w:val="0"/>
+              <w:rPr>
+                <w:rFonts w:ascii="Times New Roman" w:hAnsi="Times New Roman" w:cs="Times New Roman"/>
+                <w:sz w:val="24"/>
+                <w:szCs w:val="24"/>
+              </w:rPr>
+            </w:pPr>
+          </w:p>
+        </w:tc>
+        <w:tc>
+          <w:tcPr>
+            <w:tcW w:w="7054" w:type="dxa"/>
+          </w:tcPr>
+          <w:p>
+            <w:pPr>
+              <w:autoSpaceDE w:val="0"/>
+              <w:autoSpaceDN w:val="0"/>
+              <w:adjustRightInd w:val="0"/>
+              <w:rPr>
+                <w:rFonts w:ascii="Times New Roman" w:hAnsi="Times New Roman" w:cs="Times New Roman"/>
+                <w:sz w:val="24"/>
+                <w:szCs w:val="24"/>
+              </w:rPr>
+            </w:pPr>
+          </w:p>
+        </w:tc>
+      </w:tr>
+      <w:tr>
+        <w:tc>
+          <w:tcPr>
+            <w:tcW w:w="1203" w:type="dxa"/>
+          </w:tcPr>
+          <w:p>
+            <w:pPr>
+              <w:autoSpaceDE w:val="0"/>
+              <w:autoSpaceDN w:val="0"/>
+              <w:adjustRightInd w:val="0"/>
+              <w:rPr>
+                <w:rFonts w:ascii="Times New Roman" w:hAnsi="Times New Roman" w:cs="Times New Roman"/>
+                <w:sz w:val="24"/>
+                <w:szCs w:val="24"/>
+              </w:rPr>
+            </w:pPr>
+            <w:r>
+              <w:rPr>
+                <w:rFonts w:ascii="Times New Roman" w:hAnsi="Times New Roman" w:cs="Times New Roman"/>
+                <w:sz w:val="24"/>
+                <w:szCs w:val="24"/>
+              </w:rPr>
+              <w:t>I2</w:t>
+            </w:r>
+          </w:p>
+        </w:tc>
+        <w:tc>
+          <w:tcPr>
+            <w:tcW w:w="1363" w:type="dxa"/>
+          </w:tcPr>
+          <w:p>
+            <w:pPr>
+              <w:autoSpaceDE w:val="0"/>
+              <w:autoSpaceDN w:val="0"/>
+              <w:adjustRightInd w:val="0"/>
+              <w:rPr>
+                <w:rFonts w:ascii="Times New Roman" w:hAnsi="Times New Roman" w:cs="Times New Roman"/>
+                <w:sz w:val="24"/>
+                <w:szCs w:val="24"/>
+              </w:rPr>
+            </w:pPr>
+            <w:r>
+              <w:rPr>
+                <w:rFonts w:ascii="Times New Roman" w:hAnsi="Times New Roman" w:cs="Times New Roman"/>
+                <w:sz w:val="24"/>
+                <w:szCs w:val="24"/>
+              </w:rPr>
+              <w:t>S2</w:t>
+            </w:r>
+          </w:p>
+        </w:tc>
+        <w:tc>
+          <w:tcPr>
+            <w:tcW w:w="7054" w:type="dxa"/>
+          </w:tcPr>
+          <w:p>
+            <w:pPr>
+              <w:autoSpaceDE w:val="0"/>
+              <w:autoSpaceDN w:val="0"/>
+              <w:adjustRightInd w:val="0"/>
+              <w:rPr>
+                <w:rFonts w:ascii="Times New Roman" w:hAnsi="Times New Roman" w:cs="Times New Roman"/>
+                <w:sz w:val="24"/>
+                <w:szCs w:val="24"/>
+              </w:rPr>
+            </w:pPr>
+            <w:r>
+              <w:rPr>
+                <w:rFonts w:ascii="Times New Roman" w:hAnsi="Times New Roman" w:cs="Times New Roman"/>
+                <w:sz w:val="24"/>
+                <w:szCs w:val="24"/>
+              </w:rPr>
+              <w:t>Si l’interface ne peut mettre en pratique des techniques aidant à l’</w:t>
+            </w:r>
+            <w:proofErr w:type="spellStart"/>
+            <w:r>
+              <w:rPr>
+                <w:rFonts w:ascii="Times New Roman" w:hAnsi="Times New Roman" w:cs="Times New Roman"/>
+                <w:sz w:val="24"/>
+                <w:szCs w:val="24"/>
+              </w:rPr>
+              <w:t>utilisabilité</w:t>
+            </w:r>
+            <w:proofErr w:type="spellEnd"/>
+            <w:r>
+              <w:rPr>
+                <w:rFonts w:ascii="Times New Roman" w:hAnsi="Times New Roman" w:cs="Times New Roman"/>
+                <w:sz w:val="24"/>
+                <w:szCs w:val="24"/>
+              </w:rPr>
+              <w:t xml:space="preserve"> à cause de l’exigence d’interopérabilité, elle pourrait devenir </w:t>
+            </w:r>
+            <w:proofErr w:type="spellStart"/>
+            <w:r>
+              <w:rPr>
+                <w:rFonts w:ascii="Times New Roman" w:hAnsi="Times New Roman" w:cs="Times New Roman"/>
+                <w:sz w:val="24"/>
+                <w:szCs w:val="24"/>
+              </w:rPr>
+              <w:t>drabe</w:t>
+            </w:r>
+            <w:proofErr w:type="spellEnd"/>
+            <w:r>
+              <w:rPr>
+                <w:rFonts w:ascii="Times New Roman" w:hAnsi="Times New Roman" w:cs="Times New Roman"/>
+                <w:sz w:val="24"/>
+                <w:szCs w:val="24"/>
+              </w:rPr>
+              <w:t xml:space="preserve"> et inélégante. Une telle interface nuirait à l’acceptation du nouveau système par le client.</w:t>
+            </w:r>
           </w:p>
         </w:tc>
       </w:tr>
@@ -9218,7 +11106,7 @@
       <w:tblPr>
         <w:tblStyle w:val="TableGrid"/>
         <w:tblW w:w="0" w:type="auto"/>
-        <w:tblLook w:val="04A0" w:firstRow="1" w:lastRow="0" w:firstColumn="1" w:lastColumn="0" w:noHBand="0" w:noVBand="1"/>
+        <w:tblLook w:val="04A0"/>
       </w:tblPr>
       <w:tblGrid>
         <w:gridCol w:w="1203"/>
@@ -9381,7 +11269,6 @@
         <w:tc>
           <w:tcPr>
             <w:tcW w:w="1203" w:type="dxa"/>
-            <w:vMerge w:val="restart"/>
           </w:tcPr>
           <w:p>
             <w:pPr>
@@ -9400,7 +11287,7 @@
                 <w:sz w:val="24"/>
                 <w:szCs w:val="24"/>
               </w:rPr>
-              <w:t>M4</w:t>
+              <w:t>M2</w:t>
             </w:r>
           </w:p>
         </w:tc>
@@ -9419,14 +11306,6 @@
                 <w:szCs w:val="24"/>
               </w:rPr>
             </w:pPr>
-            <w:r>
-              <w:rPr>
-                <w:rFonts w:ascii="Times New Roman" w:hAnsi="Times New Roman" w:cs="Times New Roman"/>
-                <w:sz w:val="24"/>
-                <w:szCs w:val="24"/>
-              </w:rPr>
-              <w:t>C1</w:t>
-            </w:r>
           </w:p>
         </w:tc>
         <w:tc>
@@ -9451,7 +11330,7 @@
         <w:tc>
           <w:tcPr>
             <w:tcW w:w="1203" w:type="dxa"/>
-            <w:vMerge/>
+            <w:vMerge w:val="restart"/>
           </w:tcPr>
           <w:p>
             <w:pPr>
@@ -9464,6 +11343,14 @@
                 <w:szCs w:val="24"/>
               </w:rPr>
             </w:pPr>
+            <w:r>
+              <w:rPr>
+                <w:rFonts w:ascii="Times New Roman" w:hAnsi="Times New Roman" w:cs="Times New Roman"/>
+                <w:sz w:val="24"/>
+                <w:szCs w:val="24"/>
+              </w:rPr>
+              <w:t>M4</w:t>
+            </w:r>
           </w:p>
         </w:tc>
         <w:tc>
@@ -9487,7 +11374,7 @@
                 <w:sz w:val="24"/>
                 <w:szCs w:val="24"/>
               </w:rPr>
-              <w:t>C2</w:t>
+              <w:t>C1</w:t>
             </w:r>
           </w:p>
         </w:tc>
@@ -9513,6 +11400,7 @@
         <w:tc>
           <w:tcPr>
             <w:tcW w:w="1203" w:type="dxa"/>
+            <w:vMerge/>
           </w:tcPr>
           <w:p>
             <w:pPr>
@@ -9525,14 +11413,6 @@
                 <w:szCs w:val="24"/>
               </w:rPr>
             </w:pPr>
-            <w:r>
-              <w:rPr>
-                <w:rFonts w:ascii="Times New Roman" w:hAnsi="Times New Roman" w:cs="Times New Roman"/>
-                <w:sz w:val="24"/>
-                <w:szCs w:val="24"/>
-              </w:rPr>
-              <w:t>U1</w:t>
-            </w:r>
           </w:p>
         </w:tc>
         <w:tc>
@@ -9556,7 +11436,7 @@
                 <w:sz w:val="24"/>
                 <w:szCs w:val="24"/>
               </w:rPr>
-              <w:t>C1</w:t>
+              <w:t>C2</w:t>
             </w:r>
           </w:p>
         </w:tc>
@@ -9575,32 +11455,6 @@
                 <w:szCs w:val="24"/>
               </w:rPr>
             </w:pPr>
-            <w:r>
-              <w:rPr>
-                <w:rFonts w:ascii="Times New Roman" w:hAnsi="Times New Roman" w:cs="Times New Roman"/>
-                <w:sz w:val="24"/>
-                <w:szCs w:val="24"/>
-              </w:rPr>
-              <w:t xml:space="preserve">L’architecture en couche </w:t>
-            </w:r>
-            <w:proofErr w:type="gramStart"/>
-            <w:r>
-              <w:rPr>
-                <w:rFonts w:ascii="Times New Roman" w:hAnsi="Times New Roman" w:cs="Times New Roman"/>
-                <w:sz w:val="24"/>
-                <w:szCs w:val="24"/>
-              </w:rPr>
-              <w:t>peux</w:t>
-            </w:r>
-            <w:proofErr w:type="gramEnd"/>
-            <w:r>
-              <w:rPr>
-                <w:rFonts w:ascii="Times New Roman" w:hAnsi="Times New Roman" w:cs="Times New Roman"/>
-                <w:sz w:val="24"/>
-                <w:szCs w:val="24"/>
-              </w:rPr>
-              <w:t xml:space="preserve"> occasionner une baisse de performance du système pendant son fonctionnement.</w:t>
-            </w:r>
           </w:p>
         </w:tc>
       </w:tr>
@@ -9626,7 +11480,7 @@
                 <w:sz w:val="24"/>
                 <w:szCs w:val="24"/>
               </w:rPr>
-              <w:t>U2</w:t>
+              <w:t>U1</w:t>
             </w:r>
           </w:p>
         </w:tc>
@@ -9645,6 +11499,14 @@
                 <w:szCs w:val="24"/>
               </w:rPr>
             </w:pPr>
+            <w:r>
+              <w:rPr>
+                <w:rFonts w:ascii="Times New Roman" w:hAnsi="Times New Roman" w:cs="Times New Roman"/>
+                <w:sz w:val="24"/>
+                <w:szCs w:val="24"/>
+              </w:rPr>
+              <w:t>C1</w:t>
+            </w:r>
           </w:p>
         </w:tc>
         <w:tc>
@@ -9662,6 +11524,178 @@
                 <w:szCs w:val="24"/>
               </w:rPr>
             </w:pPr>
+            <w:r>
+              <w:rPr>
+                <w:rFonts w:ascii="Times New Roman" w:hAnsi="Times New Roman" w:cs="Times New Roman"/>
+                <w:sz w:val="24"/>
+                <w:szCs w:val="24"/>
+              </w:rPr>
+              <w:t>L’architecture en couche peut</w:t>
+            </w:r>
+            <w:r>
+              <w:rPr>
+                <w:rFonts w:ascii="Times New Roman" w:hAnsi="Times New Roman" w:cs="Times New Roman"/>
+                <w:sz w:val="24"/>
+                <w:szCs w:val="24"/>
+              </w:rPr>
+              <w:t xml:space="preserve"> occasionner une baisse de performance du système pendant son fonctionnement.</w:t>
+            </w:r>
+          </w:p>
+        </w:tc>
+      </w:tr>
+      <w:tr>
+        <w:tc>
+          <w:tcPr>
+            <w:tcW w:w="1203" w:type="dxa"/>
+          </w:tcPr>
+          <w:p>
+            <w:pPr>
+              <w:autoSpaceDE w:val="0"/>
+              <w:autoSpaceDN w:val="0"/>
+              <w:adjustRightInd w:val="0"/>
+              <w:rPr>
+                <w:rFonts w:ascii="Times New Roman" w:hAnsi="Times New Roman" w:cs="Times New Roman"/>
+                <w:sz w:val="24"/>
+                <w:szCs w:val="24"/>
+              </w:rPr>
+            </w:pPr>
+            <w:r>
+              <w:rPr>
+                <w:rFonts w:ascii="Times New Roman" w:hAnsi="Times New Roman" w:cs="Times New Roman"/>
+                <w:sz w:val="24"/>
+                <w:szCs w:val="24"/>
+              </w:rPr>
+              <w:t>U2</w:t>
+            </w:r>
+          </w:p>
+        </w:tc>
+        <w:tc>
+          <w:tcPr>
+            <w:tcW w:w="1430" w:type="dxa"/>
+          </w:tcPr>
+          <w:p>
+            <w:pPr>
+              <w:autoSpaceDE w:val="0"/>
+              <w:autoSpaceDN w:val="0"/>
+              <w:adjustRightInd w:val="0"/>
+              <w:rPr>
+                <w:rFonts w:ascii="Times New Roman" w:hAnsi="Times New Roman" w:cs="Times New Roman"/>
+                <w:sz w:val="24"/>
+                <w:szCs w:val="24"/>
+              </w:rPr>
+            </w:pPr>
+          </w:p>
+        </w:tc>
+        <w:tc>
+          <w:tcPr>
+            <w:tcW w:w="6987" w:type="dxa"/>
+          </w:tcPr>
+          <w:p>
+            <w:pPr>
+              <w:autoSpaceDE w:val="0"/>
+              <w:autoSpaceDN w:val="0"/>
+              <w:adjustRightInd w:val="0"/>
+              <w:rPr>
+                <w:rFonts w:ascii="Times New Roman" w:hAnsi="Times New Roman" w:cs="Times New Roman"/>
+                <w:sz w:val="24"/>
+                <w:szCs w:val="24"/>
+              </w:rPr>
+            </w:pPr>
+          </w:p>
+        </w:tc>
+      </w:tr>
+      <w:tr>
+        <w:tc>
+          <w:tcPr>
+            <w:tcW w:w="1203" w:type="dxa"/>
+          </w:tcPr>
+          <w:p>
+            <w:pPr>
+              <w:autoSpaceDE w:val="0"/>
+              <w:autoSpaceDN w:val="0"/>
+              <w:adjustRightInd w:val="0"/>
+              <w:rPr>
+                <w:rFonts w:ascii="Times New Roman" w:hAnsi="Times New Roman" w:cs="Times New Roman"/>
+                <w:sz w:val="24"/>
+                <w:szCs w:val="24"/>
+              </w:rPr>
+            </w:pPr>
+            <w:r>
+              <w:rPr>
+                <w:rFonts w:ascii="Times New Roman" w:hAnsi="Times New Roman" w:cs="Times New Roman"/>
+                <w:sz w:val="24"/>
+                <w:szCs w:val="24"/>
+              </w:rPr>
+              <w:t>I2</w:t>
+            </w:r>
+          </w:p>
+        </w:tc>
+        <w:tc>
+          <w:tcPr>
+            <w:tcW w:w="1430" w:type="dxa"/>
+          </w:tcPr>
+          <w:p>
+            <w:pPr>
+              <w:autoSpaceDE w:val="0"/>
+              <w:autoSpaceDN w:val="0"/>
+              <w:adjustRightInd w:val="0"/>
+              <w:rPr>
+                <w:rFonts w:ascii="Times New Roman" w:hAnsi="Times New Roman" w:cs="Times New Roman"/>
+                <w:sz w:val="24"/>
+                <w:szCs w:val="24"/>
+              </w:rPr>
+            </w:pPr>
+            <w:r>
+              <w:rPr>
+                <w:rFonts w:ascii="Times New Roman" w:hAnsi="Times New Roman" w:cs="Times New Roman"/>
+                <w:sz w:val="24"/>
+                <w:szCs w:val="24"/>
+              </w:rPr>
+              <w:t>C3</w:t>
+            </w:r>
+          </w:p>
+        </w:tc>
+        <w:tc>
+          <w:tcPr>
+            <w:tcW w:w="6987" w:type="dxa"/>
+          </w:tcPr>
+          <w:p>
+            <w:pPr>
+              <w:autoSpaceDE w:val="0"/>
+              <w:autoSpaceDN w:val="0"/>
+              <w:adjustRightInd w:val="0"/>
+              <w:rPr>
+                <w:rFonts w:ascii="Times New Roman" w:hAnsi="Times New Roman" w:cs="Times New Roman"/>
+                <w:sz w:val="24"/>
+                <w:szCs w:val="24"/>
+              </w:rPr>
+            </w:pPr>
+            <w:r>
+              <w:rPr>
+                <w:rFonts w:ascii="Times New Roman" w:hAnsi="Times New Roman" w:cs="Times New Roman"/>
+                <w:sz w:val="24"/>
+                <w:szCs w:val="24"/>
+              </w:rPr>
+              <w:t>L’interface graphique doit se limiter à des éléments pouvant être affichés correctement et de la même manière sur tous les systèmes d’exploitation, ce qui pourrait limiter un peu le potentiel de maximisation de l’</w:t>
+            </w:r>
+            <w:proofErr w:type="spellStart"/>
+            <w:r>
+              <w:rPr>
+                <w:rFonts w:ascii="Times New Roman" w:hAnsi="Times New Roman" w:cs="Times New Roman"/>
+                <w:sz w:val="24"/>
+                <w:szCs w:val="24"/>
+              </w:rPr>
+              <w:t>utilisabilité</w:t>
+            </w:r>
+            <w:proofErr w:type="spellEnd"/>
+            <w:r>
+              <w:rPr>
+                <w:rFonts w:ascii="Times New Roman" w:hAnsi="Times New Roman" w:cs="Times New Roman"/>
+                <w:sz w:val="24"/>
+                <w:szCs w:val="24"/>
+              </w:rPr>
+              <w:t xml:space="preserve"> de l’interface graphique.</w:t>
+            </w:r>
           </w:p>
         </w:tc>
       </w:tr>
@@ -10053,7 +12087,7 @@
           <w:color w:val="auto"/>
         </w:rPr>
       </w:pPr>
-      <w:bookmarkStart w:id="3" w:name="_Toc322013892"/>
+      <w:bookmarkStart w:id="3" w:name="_Toc322222881"/>
       <w:r>
         <w:rPr>
           <w:rFonts w:ascii="Times New Roman" w:hAnsi="Times New Roman" w:cs="Times New Roman"/>
@@ -10068,6 +12102,26 @@
       <w:pPr>
         <w:ind w:firstLine="426"/>
         <w:rPr>
+          <w:rFonts w:ascii="Times New Roman" w:hAnsi="Times New Roman" w:cs="Times New Roman"/>
+          <w:sz w:val="24"/>
+          <w:szCs w:val="24"/>
+          <w:highlight w:val="yellow"/>
+        </w:rPr>
+      </w:pPr>
+      <w:r>
+        <w:rPr>
+          <w:rFonts w:ascii="Times New Roman" w:hAnsi="Times New Roman" w:cs="Times New Roman"/>
+          <w:sz w:val="24"/>
+          <w:szCs w:val="24"/>
+          <w:highlight w:val="yellow"/>
+        </w:rPr>
+        <w:t>Solutions alternatives?</w:t>
+      </w:r>
+    </w:p>
+    <w:p>
+      <w:pPr>
+        <w:ind w:firstLine="426"/>
+        <w:rPr>
           <w:rFonts w:ascii="Times New Roman" w:eastAsiaTheme="majorEastAsia" w:hAnsi="Times New Roman" w:cs="Times New Roman"/>
           <w:b/>
           <w:bCs/>
@@ -10075,34 +12129,176 @@
           <w:szCs w:val="28"/>
         </w:rPr>
       </w:pPr>
+    </w:p>
+    <w:p>
+      <w:pPr>
+        <w:ind w:firstLine="426"/>
+        <w:rPr>
+          <w:rFonts w:ascii="Times New Roman" w:hAnsi="Times New Roman" w:cs="Times New Roman"/>
+          <w:sz w:val="24"/>
+          <w:szCs w:val="24"/>
+          <w:highlight w:val="yellow"/>
+        </w:rPr>
+      </w:pPr>
+      <w:r>
+        <w:rPr>
+          <w:rFonts w:ascii="Times New Roman" w:hAnsi="Times New Roman" w:cs="Times New Roman"/>
+          <w:sz w:val="24"/>
+          <w:szCs w:val="24"/>
+          <w:highlight w:val="yellow"/>
+        </w:rPr>
+        <w:t xml:space="preserve">Opinion sur le </w:t>
+      </w:r>
       <w:proofErr w:type="spellStart"/>
       <w:r>
         <w:rPr>
           <w:rFonts w:ascii="Times New Roman" w:hAnsi="Times New Roman" w:cs="Times New Roman"/>
           <w:sz w:val="24"/>
           <w:szCs w:val="24"/>
-        </w:rPr>
-        <w:t>Text</w:t>
+          <w:highlight w:val="yellow"/>
+        </w:rPr>
+        <w:t>lab</w:t>
       </w:r>
       <w:proofErr w:type="spellEnd"/>
     </w:p>
     <w:p>
       <w:pPr>
-        <w:rPr>
-          <w:rFonts w:ascii="Times New Roman" w:eastAsiaTheme="majorEastAsia" w:hAnsi="Times New Roman" w:cs="Times New Roman"/>
-          <w:b/>
-          <w:bCs/>
-          <w:sz w:val="32"/>
-          <w:szCs w:val="28"/>
+        <w:ind w:firstLine="426"/>
+        <w:rPr>
+          <w:rFonts w:ascii="Times New Roman" w:hAnsi="Times New Roman" w:cs="Times New Roman"/>
+          <w:sz w:val="24"/>
+          <w:szCs w:val="24"/>
         </w:rPr>
       </w:pPr>
-      <w:bookmarkStart w:id="4" w:name="_Toc322013893"/>
       <w:r>
         <w:rPr>
           <w:rFonts w:ascii="Times New Roman" w:hAnsi="Times New Roman" w:cs="Times New Roman"/>
-          <w:sz w:val="32"/>
-        </w:rPr>
-        <w:br w:type="page"/>
+          <w:sz w:val="24"/>
+          <w:szCs w:val="24"/>
+        </w:rPr>
+        <w:t>Ce dernier laboratoire représente le travail où nous avons pu appliquer le maximum de notions et de méthodologies vues dans lors des séances de cours. Pour cette raison, ce dernier laboratoire mérite une mention d’appréciation particulière. De plus, le fait qu’il soit basé sur des systèmes existants dans les clubs étudiants de l’École est d’autant plus intéressant bien que certains étudiants ayant des connexions avec ces clubs auraient peut-être pu s’inspirer de l’architecture que ces derniers ont choisi d’utiliser pour réaliser ce travail. Nous supposons que cette éventualité n’a pas échappée au chargé de laboratoire.</w:t>
+      </w:r>
+    </w:p>
+    <w:p>
+      <w:pPr>
+        <w:ind w:firstLine="426"/>
+        <w:rPr>
+          <w:rFonts w:ascii="Times New Roman" w:hAnsi="Times New Roman" w:cs="Times New Roman"/>
+          <w:sz w:val="24"/>
+          <w:szCs w:val="24"/>
+          <w:highlight w:val="yellow"/>
+        </w:rPr>
+      </w:pPr>
+      <w:r>
+        <w:rPr>
+          <w:rFonts w:ascii="Times New Roman" w:hAnsi="Times New Roman" w:cs="Times New Roman"/>
+          <w:sz w:val="24"/>
+          <w:szCs w:val="24"/>
+          <w:highlight w:val="yellow"/>
+        </w:rPr>
+        <w:t xml:space="preserve">Comparaison autres </w:t>
+      </w:r>
+      <w:proofErr w:type="spellStart"/>
+      <w:r>
+        <w:rPr>
+          <w:rFonts w:ascii="Times New Roman" w:hAnsi="Times New Roman" w:cs="Times New Roman"/>
+          <w:sz w:val="24"/>
+          <w:szCs w:val="24"/>
+          <w:highlight w:val="yellow"/>
+        </w:rPr>
+        <w:t>labs</w:t>
+      </w:r>
+      <w:proofErr w:type="spellEnd"/>
+    </w:p>
+    <w:p>
+      <w:pPr>
+        <w:ind w:firstLine="426"/>
+        <w:rPr>
+          <w:rFonts w:ascii="Times New Roman" w:hAnsi="Times New Roman" w:cs="Times New Roman"/>
+          <w:sz w:val="24"/>
+          <w:szCs w:val="24"/>
+        </w:rPr>
+      </w:pPr>
+      <w:r>
+        <w:rPr>
+          <w:rFonts w:ascii="Times New Roman" w:hAnsi="Times New Roman" w:cs="Times New Roman"/>
+          <w:sz w:val="24"/>
+          <w:szCs w:val="24"/>
+        </w:rPr>
+        <w:t xml:space="preserve">Ce quatrième laboratoire diffère des trois premiers surtout au niveau de sa nature purement conceptuelle pour ce qui est de l’architecture. </w:t>
+      </w:r>
+      <w:r>
+        <w:rPr>
+          <w:rFonts w:ascii="Times New Roman" w:hAnsi="Times New Roman" w:cs="Times New Roman"/>
+          <w:sz w:val="24"/>
+          <w:szCs w:val="24"/>
+          <w:highlight w:val="yellow"/>
+        </w:rPr>
+        <w:t>…</w:t>
+      </w:r>
+    </w:p>
+    <w:p>
+      <w:pPr>
+        <w:ind w:firstLine="426"/>
+        <w:rPr>
+          <w:rFonts w:ascii="Times New Roman" w:hAnsi="Times New Roman" w:cs="Times New Roman"/>
+          <w:sz w:val="24"/>
+          <w:szCs w:val="24"/>
+          <w:highlight w:val="yellow"/>
+        </w:rPr>
+      </w:pPr>
+      <w:r>
+        <w:rPr>
+          <w:rFonts w:ascii="Times New Roman" w:hAnsi="Times New Roman" w:cs="Times New Roman"/>
+          <w:sz w:val="24"/>
+          <w:szCs w:val="24"/>
+          <w:highlight w:val="yellow"/>
+        </w:rPr>
+        <w:t>Suggestions pour futures sessions</w:t>
+      </w:r>
+    </w:p>
+    <w:p>
+      <w:pPr>
+        <w:ind w:firstLine="426"/>
+        <w:rPr>
+          <w:rFonts w:ascii="Times New Roman" w:hAnsi="Times New Roman" w:cs="Times New Roman"/>
+          <w:sz w:val="24"/>
+          <w:szCs w:val="24"/>
+        </w:rPr>
+      </w:pPr>
+      <w:r>
+        <w:rPr>
+          <w:rFonts w:ascii="Times New Roman" w:hAnsi="Times New Roman" w:cs="Times New Roman"/>
+          <w:sz w:val="24"/>
+          <w:szCs w:val="24"/>
+        </w:rPr>
+        <w:t>Afin de maximiser le potentiel d’apprentissage des étudiants et d’encourager ceux-ci à fournir le plus d’effort possible dans leur travail, il pourrait être bien de publier, parmi les étudiants du groupe, les diverses solutions architecturales que chacune des équipes a produit</w:t>
+      </w:r>
+      <w:r>
+        <w:rPr>
+          <w:rFonts w:ascii="Times New Roman" w:hAnsi="Times New Roman" w:cs="Times New Roman"/>
+          <w:sz w:val="24"/>
+          <w:szCs w:val="24"/>
+        </w:rPr>
+        <w:t xml:space="preserve">. Cette suggestion s’applique principalement à ce quatrième laboratoire étant donné la nature conceptuelle de celui-ci. </w:t>
+      </w:r>
+    </w:p>
+    <w:p>
+      <w:pPr>
+        <w:ind w:firstLine="426"/>
+        <w:rPr>
+          <w:rFonts w:ascii="Times New Roman" w:hAnsi="Times New Roman" w:cs="Times New Roman"/>
+          <w:sz w:val="24"/>
+          <w:szCs w:val="24"/>
+        </w:rPr>
+      </w:pPr>
+      <w:r>
+        <w:rPr>
+          <w:rFonts w:ascii="Times New Roman" w:hAnsi="Times New Roman" w:cs="Times New Roman"/>
+          <w:sz w:val="24"/>
+          <w:szCs w:val="24"/>
+        </w:rPr>
+        <w:t>Les premiers laboratoires pourraient bénéficier d’avoir une nature un peu plus conceptuelle. Le travail était beaucoup orienté du côté du code bien que l’élément comparatif entre les laboratoires 2 et 3 était intéressant.</w:t>
       </w:r>
     </w:p>
     <w:p>
@@ -10114,6 +12310,7 @@
           <w:color w:val="auto"/>
         </w:rPr>
       </w:pPr>
+      <w:bookmarkStart w:id="4" w:name="_Toc322222882"/>
       <w:r>
         <w:rPr>
           <w:rFonts w:ascii="Times New Roman" w:hAnsi="Times New Roman" w:cs="Times New Roman"/>
@@ -10127,7 +12324,7 @@
     </w:p>
     <w:p>
       <w:pPr>
-        <w:spacing w:line="360" w:lineRule="auto"/>
+        <w:spacing w:line="240" w:lineRule="auto"/>
         <w:ind w:firstLine="426"/>
         <w:jc w:val="both"/>
         <w:rPr>
@@ -10159,10 +12356,110 @@
           <w:szCs w:val="24"/>
         </w:rPr>
         <w:t>de</w:t>
+      </w:r>
+      <w:r>
+        <w:rPr>
+          <w:rFonts w:ascii="Times New Roman" w:hAnsi="Times New Roman" w:cs="Times New Roman"/>
+          <w:sz w:val="24"/>
+          <w:szCs w:val="24"/>
+        </w:rPr>
+        <w:t xml:space="preserve"> nous permettre d’effectuer la conception d’une architecture d’un système en suivant l’ensemble des méthodologies vues dans le cours d’architecture logicielle. Nous devions réaliser au moins une vue architecturale pour chacune des trois catégories de vues (module, composants et connecteurs, allocation).</w:t>
+      </w:r>
+      <w:r>
+        <w:rPr>
+          <w:rFonts w:ascii="Times New Roman" w:hAnsi="Times New Roman" w:cs="Times New Roman"/>
+          <w:sz w:val="24"/>
+          <w:szCs w:val="24"/>
+        </w:rPr>
+        <w:t xml:space="preserve"> Nous devions également appliquer la méthodologie ATAM (« Architecture </w:t>
+      </w:r>
+      <w:proofErr w:type="spellStart"/>
+      <w:r>
+        <w:rPr>
+          <w:rFonts w:ascii="Times New Roman" w:hAnsi="Times New Roman" w:cs="Times New Roman"/>
+          <w:sz w:val="24"/>
+          <w:szCs w:val="24"/>
+        </w:rPr>
+        <w:t>Tradeoff</w:t>
+      </w:r>
+      <w:proofErr w:type="spellEnd"/>
+      <w:r>
+        <w:rPr>
+          <w:rFonts w:ascii="Times New Roman" w:hAnsi="Times New Roman" w:cs="Times New Roman"/>
+          <w:sz w:val="24"/>
+          <w:szCs w:val="24"/>
+        </w:rPr>
+        <w:t xml:space="preserve"> </w:t>
+      </w:r>
+      <w:proofErr w:type="spellStart"/>
+      <w:r>
+        <w:rPr>
+          <w:rFonts w:ascii="Times New Roman" w:hAnsi="Times New Roman" w:cs="Times New Roman"/>
+          <w:sz w:val="24"/>
+          <w:szCs w:val="24"/>
+        </w:rPr>
+        <w:t>Analysis</w:t>
+      </w:r>
+      <w:proofErr w:type="spellEnd"/>
+      <w:r>
+        <w:rPr>
+          <w:rFonts w:ascii="Times New Roman" w:hAnsi="Times New Roman" w:cs="Times New Roman"/>
+          <w:sz w:val="24"/>
+          <w:szCs w:val="24"/>
+        </w:rPr>
+        <w:t xml:space="preserve"> </w:t>
+      </w:r>
+      <w:proofErr w:type="spellStart"/>
+      <w:r>
+        <w:rPr>
+          <w:rFonts w:ascii="Times New Roman" w:hAnsi="Times New Roman" w:cs="Times New Roman"/>
+          <w:sz w:val="24"/>
+          <w:szCs w:val="24"/>
+        </w:rPr>
+        <w:t>Method</w:t>
+      </w:r>
+      <w:proofErr w:type="spellEnd"/>
+      <w:r>
+        <w:rPr>
+          <w:rFonts w:ascii="Times New Roman" w:hAnsi="Times New Roman" w:cs="Times New Roman"/>
+          <w:sz w:val="24"/>
+          <w:szCs w:val="24"/>
+        </w:rPr>
+        <w:t> ») pour évaluer notre démarche de conception ainsi que le début de notre architecture.</w:t>
+      </w:r>
+      <w:r>
+        <w:rPr>
+          <w:rFonts w:ascii="Times New Roman" w:hAnsi="Times New Roman" w:cs="Times New Roman"/>
+          <w:sz w:val="24"/>
+          <w:szCs w:val="24"/>
+        </w:rPr>
+        <w:t xml:space="preserve"> Ce quatrième et dernier laboratoire allait donc nous amener à mettre en pratique tous les éléments théoriques majeurs que l’on a vus dans le cours d’architecture logicielle.</w:t>
       </w:r>
     </w:p>
     <w:p>
       <w:pPr>
+        <w:spacing w:line="240" w:lineRule="auto"/>
+        <w:ind w:firstLine="426"/>
+        <w:jc w:val="both"/>
+        <w:rPr>
+          <w:rFonts w:ascii="Times New Roman" w:hAnsi="Times New Roman" w:cs="Times New Roman"/>
+          <w:sz w:val="24"/>
+          <w:szCs w:val="24"/>
+        </w:rPr>
+      </w:pPr>
+      <w:r>
+        <w:rPr>
+          <w:rFonts w:ascii="Times New Roman" w:hAnsi="Times New Roman" w:cs="Times New Roman"/>
+          <w:sz w:val="24"/>
+          <w:szCs w:val="24"/>
+          <w:highlight w:val="yellow"/>
+        </w:rPr>
+        <w:t>Atteinte des objectifs</w:t>
+      </w:r>
+    </w:p>
+    <w:p>
+      <w:pPr>
+        <w:ind w:firstLine="426"/>
         <w:rPr>
           <w:rFonts w:ascii="Times New Roman" w:hAnsi="Times New Roman" w:cs="Times New Roman"/>
           <w:sz w:val="24"/>
@@ -10181,7 +12478,7 @@
 </file>
 
 <file path=word/endnotes.xml><?xml version="1.0" encoding="utf-8"?>
-<w:endnotes xmlns:wpc="http://schemas.microsoft.com/office/word/2010/wordprocessingCanvas" xmlns:mc="http://schemas.openxmlformats.org/markup-compatibility/2006" xmlns:o="urn:schemas-microsoft-com:office:office" xmlns:r="http://schemas.openxmlformats.org/officeDocument/2006/relationships" xmlns:m="http://schemas.openxmlformats.org/officeDocument/2006/math" xmlns:v="urn:schemas-microsoft-com:vml" xmlns:wp14="http://schemas.microsoft.com/office/word/2010/wordprocessingDrawing" xmlns:wp="http://schemas.openxmlformats.org/drawingml/2006/wordprocessingDrawing" xmlns:w10="urn:schemas-microsoft-com:office:word" xmlns:w="http://schemas.openxmlformats.org/wordprocessingml/2006/main" xmlns:w14="http://schemas.microsoft.com/office/word/2010/wordml" xmlns:wpg="http://schemas.microsoft.com/office/word/2010/wordprocessingGroup" xmlns:wpi="http://schemas.microsoft.com/office/word/2010/wordprocessingInk" xmlns:wne="http://schemas.microsoft.com/office/word/2006/wordml" xmlns:wps="http://schemas.microsoft.com/office/word/2010/wordprocessingShape" mc:Ignorable="w14 wp14">
+<w:endnotes xmlns:ve="http://schemas.openxmlformats.org/markup-compatibility/2006" xmlns:o="urn:schemas-microsoft-com:office:office" xmlns:r="http://schemas.openxmlformats.org/officeDocument/2006/relationships" xmlns:m="http://schemas.openxmlformats.org/officeDocument/2006/math" xmlns:v="urn:schemas-microsoft-com:vml" xmlns:wp="http://schemas.openxmlformats.org/drawingml/2006/wordprocessingDrawing" xmlns:w10="urn:schemas-microsoft-com:office:word" xmlns:w="http://schemas.openxmlformats.org/wordprocessingml/2006/main" xmlns:wne="http://schemas.microsoft.com/office/word/2006/wordml">
   <w:endnote w:type="separator" w:id="-1">
     <w:p>
       <w:pPr>
@@ -10206,7 +12503,7 @@
 </file>
 
 <file path=word/footer1.xml><?xml version="1.0" encoding="utf-8"?>
-<w:ftr xmlns:wpc="http://schemas.microsoft.com/office/word/2010/wordprocessingCanvas" xmlns:mc="http://schemas.openxmlformats.org/markup-compatibility/2006" xmlns:o="urn:schemas-microsoft-com:office:office" xmlns:r="http://schemas.openxmlformats.org/officeDocument/2006/relationships" xmlns:m="http://schemas.openxmlformats.org/officeDocument/2006/math" xmlns:v="urn:schemas-microsoft-com:vml" xmlns:wp14="http://schemas.microsoft.com/office/word/2010/wordprocessingDrawing" xmlns:wp="http://schemas.openxmlformats.org/drawingml/2006/wordprocessingDrawing" xmlns:w10="urn:schemas-microsoft-com:office:word" xmlns:w="http://schemas.openxmlformats.org/wordprocessingml/2006/main" xmlns:w14="http://schemas.microsoft.com/office/word/2010/wordml" xmlns:wpg="http://schemas.microsoft.com/office/word/2010/wordprocessingGroup" xmlns:wpi="http://schemas.microsoft.com/office/word/2010/wordprocessingInk" xmlns:wne="http://schemas.microsoft.com/office/word/2006/wordml" xmlns:wps="http://schemas.microsoft.com/office/word/2010/wordprocessingShape" mc:Ignorable="w14 wp14">
+<w:ftr xmlns:ve="http://schemas.openxmlformats.org/markup-compatibility/2006" xmlns:o="urn:schemas-microsoft-com:office:office" xmlns:r="http://schemas.openxmlformats.org/officeDocument/2006/relationships" xmlns:m="http://schemas.openxmlformats.org/officeDocument/2006/math" xmlns:v="urn:schemas-microsoft-com:vml" xmlns:wp="http://schemas.openxmlformats.org/drawingml/2006/wordprocessingDrawing" xmlns:w10="urn:schemas-microsoft-com:office:word" xmlns:w="http://schemas.openxmlformats.org/wordprocessingml/2006/main" xmlns:wne="http://schemas.microsoft.com/office/word/2006/wordml">
   <w:sdt>
     <w:sdtPr>
       <w:id w:val="48575697"/>
@@ -10215,34 +12512,20 @@
         <w:docPartUnique/>
       </w:docPartObj>
     </w:sdtPr>
-    <w:sdtEndPr/>
     <w:sdtContent>
       <w:p>
         <w:pPr>
           <w:pStyle w:val="Footer"/>
           <w:jc w:val="right"/>
         </w:pPr>
-        <w:r>
-          <w:fldChar w:fldCharType="begin"/>
-        </w:r>
-        <w:r>
-          <w:instrText xml:space="preserve"> PAGE   \* MERGEFORMAT </w:instrText>
-        </w:r>
-        <w:r>
-          <w:fldChar w:fldCharType="separate"/>
-        </w:r>
-        <w:r>
-          <w:rPr>
-            <w:noProof/>
-          </w:rPr>
-          <w:t>5</w:t>
-        </w:r>
-        <w:r>
-          <w:rPr>
-            <w:noProof/>
-          </w:rPr>
-          <w:fldChar w:fldCharType="end"/>
-        </w:r>
+        <w:fldSimple w:instr=" PAGE   \* MERGEFORMAT ">
+          <w:r>
+            <w:rPr>
+              <w:noProof/>
+            </w:rPr>
+            <w:t>5</w:t>
+          </w:r>
+        </w:fldSimple>
       </w:p>
     </w:sdtContent>
   </w:sdt>
@@ -10255,7 +12538,7 @@
 </file>
 
 <file path=word/footnotes.xml><?xml version="1.0" encoding="utf-8"?>
-<w:footnotes xmlns:wpc="http://schemas.microsoft.com/office/word/2010/wordprocessingCanvas" xmlns:mc="http://schemas.openxmlformats.org/markup-compatibility/2006" xmlns:o="urn:schemas-microsoft-com:office:office" xmlns:r="http://schemas.openxmlformats.org/officeDocument/2006/relationships" xmlns:m="http://schemas.openxmlformats.org/officeDocument/2006/math" xmlns:v="urn:schemas-microsoft-com:vml" xmlns:wp14="http://schemas.microsoft.com/office/word/2010/wordprocessingDrawing" xmlns:wp="http://schemas.openxmlformats.org/drawingml/2006/wordprocessingDrawing" xmlns:w10="urn:schemas-microsoft-com:office:word" xmlns:w="http://schemas.openxmlformats.org/wordprocessingml/2006/main" xmlns:w14="http://schemas.microsoft.com/office/word/2010/wordml" xmlns:wpg="http://schemas.microsoft.com/office/word/2010/wordprocessingGroup" xmlns:wpi="http://schemas.microsoft.com/office/word/2010/wordprocessingInk" xmlns:wne="http://schemas.microsoft.com/office/word/2006/wordml" xmlns:wps="http://schemas.microsoft.com/office/word/2010/wordprocessingShape" mc:Ignorable="w14 wp14">
+<w:footnotes xmlns:ve="http://schemas.openxmlformats.org/markup-compatibility/2006" xmlns:o="urn:schemas-microsoft-com:office:office" xmlns:r="http://schemas.openxmlformats.org/officeDocument/2006/relationships" xmlns:m="http://schemas.openxmlformats.org/officeDocument/2006/math" xmlns:v="urn:schemas-microsoft-com:vml" xmlns:wp="http://schemas.openxmlformats.org/drawingml/2006/wordprocessingDrawing" xmlns:w10="urn:schemas-microsoft-com:office:word" xmlns:w="http://schemas.openxmlformats.org/wordprocessingml/2006/main" xmlns:wne="http://schemas.microsoft.com/office/word/2006/wordml">
   <w:footnote w:type="separator" w:id="-1">
     <w:p>
       <w:pPr>
@@ -10280,7 +12563,7 @@
 </file>
 
 <file path=word/styles.xml><?xml version="1.0" encoding="utf-8"?>
-<w:styles xmlns:mc="http://schemas.openxmlformats.org/markup-compatibility/2006" xmlns:r="http://schemas.openxmlformats.org/officeDocument/2006/relationships" xmlns:w="http://schemas.openxmlformats.org/wordprocessingml/2006/main" xmlns:w14="http://schemas.microsoft.com/office/word/2010/wordml" mc:Ignorable="w14">
+<w:styles xmlns:r="http://schemas.openxmlformats.org/officeDocument/2006/relationships" xmlns:w="http://schemas.openxmlformats.org/wordprocessingml/2006/main">
   <w:docDefaults>
     <w:rPrDefault>
       <w:rPr>
@@ -10477,6 +12760,7 @@
     <w:uiPriority w:val="99"/>
     <w:semiHidden/>
     <w:unhideWhenUsed/>
+    <w:qFormat/>
     <w:tblPr>
       <w:tblInd w:w="0" w:type="dxa"/>
       <w:tblCellMar>
@@ -11229,7 +13513,7 @@
 </file>
 
 <file path=customXml/itemProps1.xml><?xml version="1.0" encoding="utf-8"?>
-<ds:datastoreItem xmlns:ds="http://schemas.openxmlformats.org/officeDocument/2006/customXml" ds:itemID="{56219217-EBC8-4EC4-8351-F303A4C6B6FF}">
+<ds:datastoreItem xmlns:ds="http://schemas.openxmlformats.org/officeDocument/2006/customXml" ds:itemID="{8E3AA148-FBBB-477C-B8E3-9E40C38C3832}">
   <ds:schemaRefs>
     <ds:schemaRef ds:uri="http://schemas.openxmlformats.org/officeDocument/2006/bibliography"/>
   </ds:schemaRefs>

</xml_diff>

<commit_message>
- Fin Discussion et Conclusion rapport
</commit_message>
<xml_diff>
--- a/LOG430-TP4/Rapport Lab4 LOG430.docx
+++ b/LOG430-TP4/Rapport Lab4 LOG430.docx
@@ -895,7 +895,7 @@
         </w:rPr>
         <w:fldChar w:fldCharType="separate"/>
       </w:r>
-      <w:hyperlink w:anchor="_Toc322314920" w:history="1">
+      <w:hyperlink w:anchor="_Toc322316413" w:history="1">
         <w:r>
           <w:rPr>
             <w:rStyle w:val="Hyperlink"/>
@@ -923,7 +923,7 @@
             <w:noProof/>
             <w:webHidden/>
           </w:rPr>
-          <w:instrText xml:space="preserve"> PAGEREF _Toc322314920 \h </w:instrText>
+          <w:instrText xml:space="preserve"> PAGEREF _Toc322316413 \h </w:instrText>
         </w:r>
         <w:r>
           <w:rPr>
@@ -967,7 +967,7 @@
           <w:lang w:val="fr-CA" w:eastAsia="fr-CA"/>
         </w:rPr>
       </w:pPr>
-      <w:hyperlink w:anchor="_Toc322314921" w:history="1">
+      <w:hyperlink w:anchor="_Toc322316414" w:history="1">
         <w:r>
           <w:rPr>
             <w:rStyle w:val="Hyperlink"/>
@@ -995,7 +995,7 @@
             <w:noProof/>
             <w:webHidden/>
           </w:rPr>
-          <w:instrText xml:space="preserve"> PAGEREF _Toc322314921 \h </w:instrText>
+          <w:instrText xml:space="preserve"> PAGEREF _Toc322316414 \h </w:instrText>
         </w:r>
         <w:r>
           <w:rPr>
@@ -1038,7 +1038,7 @@
           <w:lang w:eastAsia="fr-CA"/>
         </w:rPr>
       </w:pPr>
-      <w:hyperlink w:anchor="_Toc322314922" w:history="1">
+      <w:hyperlink w:anchor="_Toc322316415" w:history="1">
         <w:r>
           <w:rPr>
             <w:rStyle w:val="Hyperlink"/>
@@ -1067,7 +1067,7 @@
             <w:noProof/>
             <w:webHidden/>
           </w:rPr>
-          <w:instrText xml:space="preserve"> PAGEREF _Toc322314922 \h </w:instrText>
+          <w:instrText xml:space="preserve"> PAGEREF _Toc322316415 \h </w:instrText>
         </w:r>
         <w:r>
           <w:rPr>
@@ -1110,7 +1110,7 @@
           <w:lang w:eastAsia="fr-CA"/>
         </w:rPr>
       </w:pPr>
-      <w:hyperlink w:anchor="_Toc322314923" w:history="1">
+      <w:hyperlink w:anchor="_Toc322316416" w:history="1">
         <w:r>
           <w:rPr>
             <w:rStyle w:val="Hyperlink"/>
@@ -1139,7 +1139,7 @@
             <w:noProof/>
             <w:webHidden/>
           </w:rPr>
-          <w:instrText xml:space="preserve"> PAGEREF _Toc322314923 \h </w:instrText>
+          <w:instrText xml:space="preserve"> PAGEREF _Toc322316416 \h </w:instrText>
         </w:r>
         <w:r>
           <w:rPr>
@@ -1182,7 +1182,7 @@
           <w:lang w:eastAsia="fr-CA"/>
         </w:rPr>
       </w:pPr>
-      <w:hyperlink w:anchor="_Toc322314924" w:history="1">
+      <w:hyperlink w:anchor="_Toc322316417" w:history="1">
         <w:r>
           <w:rPr>
             <w:rStyle w:val="Hyperlink"/>
@@ -1211,7 +1211,7 @@
             <w:noProof/>
             <w:webHidden/>
           </w:rPr>
-          <w:instrText xml:space="preserve"> PAGEREF _Toc322314924 \h </w:instrText>
+          <w:instrText xml:space="preserve"> PAGEREF _Toc322316417 \h </w:instrText>
         </w:r>
         <w:r>
           <w:rPr>
@@ -1254,7 +1254,7 @@
           <w:lang w:eastAsia="fr-CA"/>
         </w:rPr>
       </w:pPr>
-      <w:hyperlink w:anchor="_Toc322314925" w:history="1">
+      <w:hyperlink w:anchor="_Toc322316418" w:history="1">
         <w:r>
           <w:rPr>
             <w:rStyle w:val="Hyperlink"/>
@@ -1283,7 +1283,7 @@
             <w:noProof/>
             <w:webHidden/>
           </w:rPr>
-          <w:instrText xml:space="preserve"> PAGEREF _Toc322314925 \h </w:instrText>
+          <w:instrText xml:space="preserve"> PAGEREF _Toc322316418 \h </w:instrText>
         </w:r>
         <w:r>
           <w:rPr>
@@ -1326,7 +1326,7 @@
           <w:lang w:eastAsia="fr-CA"/>
         </w:rPr>
       </w:pPr>
-      <w:hyperlink w:anchor="_Toc322314926" w:history="1">
+      <w:hyperlink w:anchor="_Toc322316419" w:history="1">
         <w:r>
           <w:rPr>
             <w:rStyle w:val="Hyperlink"/>
@@ -1355,7 +1355,7 @@
             <w:noProof/>
             <w:webHidden/>
           </w:rPr>
-          <w:instrText xml:space="preserve"> PAGEREF _Toc322314926 \h </w:instrText>
+          <w:instrText xml:space="preserve"> PAGEREF _Toc322316419 \h </w:instrText>
         </w:r>
         <w:r>
           <w:rPr>
@@ -1398,7 +1398,7 @@
           <w:lang w:eastAsia="fr-CA"/>
         </w:rPr>
       </w:pPr>
-      <w:hyperlink w:anchor="_Toc322314927" w:history="1">
+      <w:hyperlink w:anchor="_Toc322316420" w:history="1">
         <w:r>
           <w:rPr>
             <w:rStyle w:val="Hyperlink"/>
@@ -1427,7 +1427,7 @@
             <w:noProof/>
             <w:webHidden/>
           </w:rPr>
-          <w:instrText xml:space="preserve"> PAGEREF _Toc322314927 \h </w:instrText>
+          <w:instrText xml:space="preserve"> PAGEREF _Toc322316420 \h </w:instrText>
         </w:r>
         <w:r>
           <w:rPr>
@@ -1470,7 +1470,7 @@
           <w:lang w:eastAsia="fr-CA"/>
         </w:rPr>
       </w:pPr>
-      <w:hyperlink w:anchor="_Toc322314928" w:history="1">
+      <w:hyperlink w:anchor="_Toc322316421" w:history="1">
         <w:r>
           <w:rPr>
             <w:rStyle w:val="Hyperlink"/>
@@ -1499,7 +1499,7 @@
             <w:noProof/>
             <w:webHidden/>
           </w:rPr>
-          <w:instrText xml:space="preserve"> PAGEREF _Toc322314928 \h </w:instrText>
+          <w:instrText xml:space="preserve"> PAGEREF _Toc322316421 \h </w:instrText>
         </w:r>
         <w:r>
           <w:rPr>
@@ -1542,7 +1542,7 @@
           <w:lang w:eastAsia="fr-CA"/>
         </w:rPr>
       </w:pPr>
-      <w:hyperlink w:anchor="_Toc322314929" w:history="1">
+      <w:hyperlink w:anchor="_Toc322316422" w:history="1">
         <w:r>
           <w:rPr>
             <w:rStyle w:val="Hyperlink"/>
@@ -1571,7 +1571,7 @@
             <w:noProof/>
             <w:webHidden/>
           </w:rPr>
-          <w:instrText xml:space="preserve"> PAGEREF _Toc322314929 \h </w:instrText>
+          <w:instrText xml:space="preserve"> PAGEREF _Toc322316422 \h </w:instrText>
         </w:r>
         <w:r>
           <w:rPr>
@@ -1614,7 +1614,7 @@
           <w:lang w:eastAsia="fr-CA"/>
         </w:rPr>
       </w:pPr>
-      <w:hyperlink w:anchor="_Toc322314930" w:history="1">
+      <w:hyperlink w:anchor="_Toc322316423" w:history="1">
         <w:r>
           <w:rPr>
             <w:rStyle w:val="Hyperlink"/>
@@ -1643,7 +1643,7 @@
             <w:noProof/>
             <w:webHidden/>
           </w:rPr>
-          <w:instrText xml:space="preserve"> PAGEREF _Toc322314930 \h </w:instrText>
+          <w:instrText xml:space="preserve"> PAGEREF _Toc322316423 \h </w:instrText>
         </w:r>
         <w:r>
           <w:rPr>
@@ -1686,7 +1686,7 @@
           <w:lang w:eastAsia="fr-CA"/>
         </w:rPr>
       </w:pPr>
-      <w:hyperlink w:anchor="_Toc322314931" w:history="1">
+      <w:hyperlink w:anchor="_Toc322316424" w:history="1">
         <w:r>
           <w:rPr>
             <w:rStyle w:val="Hyperlink"/>
@@ -1715,7 +1715,7 @@
             <w:noProof/>
             <w:webHidden/>
           </w:rPr>
-          <w:instrText xml:space="preserve"> PAGEREF _Toc322314931 \h </w:instrText>
+          <w:instrText xml:space="preserve"> PAGEREF _Toc322316424 \h </w:instrText>
         </w:r>
         <w:r>
           <w:rPr>
@@ -1759,7 +1759,7 @@
           <w:lang w:val="fr-CA" w:eastAsia="fr-CA"/>
         </w:rPr>
       </w:pPr>
-      <w:hyperlink w:anchor="_Toc322314932" w:history="1">
+      <w:hyperlink w:anchor="_Toc322316425" w:history="1">
         <w:r>
           <w:rPr>
             <w:rStyle w:val="Hyperlink"/>
@@ -1787,7 +1787,7 @@
             <w:noProof/>
             <w:webHidden/>
           </w:rPr>
-          <w:instrText xml:space="preserve"> PAGEREF _Toc322314932 \h </w:instrText>
+          <w:instrText xml:space="preserve"> PAGEREF _Toc322316425 \h </w:instrText>
         </w:r>
         <w:r>
           <w:rPr>
@@ -1831,7 +1831,7 @@
           <w:lang w:val="fr-CA" w:eastAsia="fr-CA"/>
         </w:rPr>
       </w:pPr>
-      <w:hyperlink w:anchor="_Toc322314933" w:history="1">
+      <w:hyperlink w:anchor="_Toc322316426" w:history="1">
         <w:r>
           <w:rPr>
             <w:rStyle w:val="Hyperlink"/>
@@ -1859,7 +1859,7 @@
             <w:noProof/>
             <w:webHidden/>
           </w:rPr>
-          <w:instrText xml:space="preserve"> PAGEREF _Toc322314933 \h </w:instrText>
+          <w:instrText xml:space="preserve"> PAGEREF _Toc322316426 \h </w:instrText>
         </w:r>
         <w:r>
           <w:rPr>
@@ -2435,7 +2435,7 @@
           <w:color w:val="auto"/>
         </w:rPr>
       </w:pPr>
-      <w:bookmarkStart w:id="0" w:name="_Toc322314920"/>
+      <w:bookmarkStart w:id="0" w:name="_Toc322316413"/>
       <w:r>
         <w:rPr>
           <w:rFonts w:ascii="Times New Roman" w:hAnsi="Times New Roman" w:cs="Times New Roman"/>
@@ -2589,7 +2589,7 @@
           <w:sz w:val="32"/>
         </w:rPr>
       </w:pPr>
-      <w:bookmarkStart w:id="1" w:name="_Toc322314921"/>
+      <w:bookmarkStart w:id="1" w:name="_Toc322316414"/>
       <w:r>
         <w:rPr>
           <w:rFonts w:ascii="Times New Roman" w:hAnsi="Times New Roman" w:cs="Times New Roman"/>
@@ -2613,7 +2613,7 @@
           <w:szCs w:val="28"/>
         </w:rPr>
       </w:pPr>
-      <w:bookmarkStart w:id="2" w:name="_Toc322314922"/>
+      <w:bookmarkStart w:id="2" w:name="_Toc322316415"/>
       <w:r>
         <w:rPr>
           <w:rFonts w:ascii="Times New Roman" w:hAnsi="Times New Roman" w:cs="Times New Roman"/>
@@ -2849,7 +2849,7 @@
           <w:szCs w:val="28"/>
         </w:rPr>
       </w:pPr>
-      <w:bookmarkStart w:id="3" w:name="_Toc322314923"/>
+      <w:bookmarkStart w:id="3" w:name="_Toc322316416"/>
       <w:r>
         <w:rPr>
           <w:rFonts w:ascii="Times New Roman" w:hAnsi="Times New Roman" w:cs="Times New Roman"/>
@@ -3234,7 +3234,7 @@
           <w:szCs w:val="28"/>
         </w:rPr>
       </w:pPr>
-      <w:bookmarkStart w:id="4" w:name="_Toc322314924"/>
+      <w:bookmarkStart w:id="4" w:name="_Toc322316417"/>
       <w:r>
         <w:rPr>
           <w:rFonts w:ascii="Times New Roman" w:hAnsi="Times New Roman" w:cs="Times New Roman"/>
@@ -6116,7 +6116,7 @@
           <w:szCs w:val="28"/>
         </w:rPr>
       </w:pPr>
-      <w:bookmarkStart w:id="5" w:name="_Toc322314925"/>
+      <w:bookmarkStart w:id="5" w:name="_Toc322316418"/>
       <w:r>
         <w:rPr>
           <w:rFonts w:ascii="Times New Roman" w:hAnsi="Times New Roman" w:cs="Times New Roman"/>
@@ -6286,7 +6286,7 @@
           <w:szCs w:val="28"/>
         </w:rPr>
       </w:pPr>
-      <w:bookmarkStart w:id="7" w:name="_Toc322314926"/>
+      <w:bookmarkStart w:id="7" w:name="_Toc322316419"/>
       <w:r>
         <w:rPr>
           <w:rFonts w:ascii="TimesNewRomanPSMT" w:hAnsi="TimesNewRomanPSMT" w:cs="TimesNewRomanPSMT"/>
@@ -6582,7 +6582,7 @@
           <w:szCs w:val="28"/>
         </w:rPr>
       </w:pPr>
-      <w:bookmarkStart w:id="8" w:name="_Toc322314927"/>
+      <w:bookmarkStart w:id="8" w:name="_Toc322316420"/>
       <w:r>
         <w:rPr>
           <w:rFonts w:ascii="Times New Roman" w:hAnsi="Times New Roman" w:cs="Times New Roman"/>
@@ -11626,7 +11626,7 @@
           <w:szCs w:val="28"/>
         </w:rPr>
       </w:pPr>
-      <w:bookmarkStart w:id="9" w:name="_Toc322314928"/>
+      <w:bookmarkStart w:id="9" w:name="_Toc322316421"/>
       <w:r>
         <w:rPr>
           <w:rFonts w:ascii="Times New Roman" w:hAnsi="Times New Roman" w:cs="Times New Roman"/>
@@ -12232,7 +12232,7 @@
           <w:szCs w:val="28"/>
         </w:rPr>
       </w:pPr>
-      <w:bookmarkStart w:id="10" w:name="_Toc322314929"/>
+      <w:bookmarkStart w:id="10" w:name="_Toc322316422"/>
       <w:r>
         <w:rPr>
           <w:rFonts w:ascii="Times New Roman" w:hAnsi="Times New Roman" w:cs="Times New Roman"/>
@@ -12983,7 +12983,7 @@
           <w:szCs w:val="28"/>
         </w:rPr>
       </w:pPr>
-      <w:bookmarkStart w:id="11" w:name="_Toc322314930"/>
+      <w:bookmarkStart w:id="11" w:name="_Toc322316423"/>
       <w:r>
         <w:rPr>
           <w:rFonts w:ascii="Times New Roman" w:hAnsi="Times New Roman" w:cs="Times New Roman"/>
@@ -13639,7 +13639,7 @@
           <w:szCs w:val="28"/>
         </w:rPr>
       </w:pPr>
-      <w:bookmarkStart w:id="12" w:name="_Toc322314931"/>
+      <w:bookmarkStart w:id="12" w:name="_Toc322316424"/>
       <w:r>
         <w:rPr>
           <w:rFonts w:ascii="Times New Roman" w:hAnsi="Times New Roman" w:cs="Times New Roman"/>
@@ -14358,7 +14358,7 @@
           <w:color w:val="auto"/>
         </w:rPr>
       </w:pPr>
-      <w:bookmarkStart w:id="13" w:name="_Toc322314932"/>
+      <w:bookmarkStart w:id="13" w:name="_Toc322316425"/>
       <w:r>
         <w:rPr>
           <w:rFonts w:ascii="Times New Roman" w:hAnsi="Times New Roman" w:cs="Times New Roman"/>
@@ -14385,22 +14385,62 @@
           <w:rFonts w:ascii="Times New Roman" w:hAnsi="Times New Roman" w:cs="Times New Roman"/>
           <w:sz w:val="24"/>
           <w:szCs w:val="24"/>
+        </w:rPr>
+        <w:t>Ce dernier laboratoire représente le travail où nous avons pu appliquer le maximum de notions et de méthodologies vues dans lors des séances de cours. Pour cette raison, ce dernier laboratoire mérite une mention d’appréciation particulière. De plus, le fait qu’il soit basé sur des systèmes existants dans les clubs étudiants de l’École est d’autant plus intéressant bien que certains étudiants ayant des connexions avec ces clubs auraient peut-être pu s’inspirer de l’architecture que ces derniers ont choisi d’utiliser pour réaliser ce travail. Nous supposons que cette éventualité n’a pas échappée au chargé de laboratoire.</w:t>
+      </w:r>
+    </w:p>
+    <w:p>
+      <w:pPr>
+        <w:ind w:firstLine="426"/>
+        <w:rPr>
+          <w:rFonts w:ascii="Times New Roman" w:hAnsi="Times New Roman" w:cs="Times New Roman"/>
+          <w:sz w:val="24"/>
+          <w:szCs w:val="24"/>
           <w:highlight w:val="yellow"/>
         </w:rPr>
-        <w:t>Solutions alternatives?</w:t>
+      </w:pPr>
+      <w:r>
+        <w:rPr>
+          <w:rFonts w:ascii="Times New Roman" w:hAnsi="Times New Roman" w:cs="Times New Roman"/>
+          <w:sz w:val="24"/>
+          <w:szCs w:val="24"/>
+        </w:rPr>
+        <w:t>Ce quatrième laboratoire diffère des trois premiers surtout au niveau de sa nature purement conceptuelle pour ce qui est de l’architecture.</w:t>
+      </w:r>
+      <w:r>
+        <w:rPr>
+          <w:rFonts w:ascii="Times New Roman" w:hAnsi="Times New Roman" w:cs="Times New Roman"/>
+          <w:sz w:val="24"/>
+          <w:szCs w:val="24"/>
+        </w:rPr>
+        <w:t xml:space="preserve"> Il n’y avait aucun code à programmer ou à prévoir pour ce travail. Bien qu’il fût intéressant de travailler sous un angle différent pour ce dernier laboratoire, le projet sur lequel nous devions nous baser était principalement orienté du côté des interfaces graphiques et il s’agissait d’un projet d’une petite envergure. Ceci a quelque peu réduit les possibilités d’exploration et de conception au niveau des vues architecturales de type allocation.</w:t>
       </w:r>
     </w:p>
     <w:p>
       <w:pPr>
         <w:ind w:firstLine="426"/>
         <w:rPr>
-          <w:rFonts w:ascii="Times New Roman" w:eastAsiaTheme="majorEastAsia" w:hAnsi="Times New Roman" w:cs="Times New Roman"/>
-          <w:b/>
-          <w:bCs/>
-          <w:sz w:val="28"/>
-          <w:szCs w:val="28"/>
-        </w:rPr>
-      </w:pPr>
+          <w:rFonts w:ascii="Times New Roman" w:hAnsi="Times New Roman" w:cs="Times New Roman"/>
+          <w:sz w:val="24"/>
+          <w:szCs w:val="24"/>
+        </w:rPr>
+      </w:pPr>
+      <w:r>
+        <w:rPr>
+          <w:rFonts w:ascii="Times New Roman" w:hAnsi="Times New Roman" w:cs="Times New Roman"/>
+          <w:sz w:val="24"/>
+          <w:szCs w:val="24"/>
+        </w:rPr>
+        <w:t>Afin de maximiser le potentiel d’apprentissage des étudiants et d’encourager ceux-ci à fournir le plus d’effort possible dans leur travail, il pourrait être bien de publier, parmi les étudiants du groupe, les diverses solutions architecturales que chacune des équipes a produit</w:t>
+      </w:r>
+      <w:r>
+        <w:rPr>
+          <w:rFonts w:ascii="Times New Roman" w:hAnsi="Times New Roman" w:cs="Times New Roman"/>
+          <w:sz w:val="24"/>
+          <w:szCs w:val="24"/>
+        </w:rPr>
+        <w:t xml:space="preserve">. Cette suggestion s’applique principalement à ce quatrième laboratoire étant donné la nature conceptuelle de celui-ci. </w:t>
+      </w:r>
     </w:p>
     <w:p>
       <w:pPr>
@@ -14409,159 +14449,6 @@
           <w:rFonts w:ascii="Times New Roman" w:hAnsi="Times New Roman" w:cs="Times New Roman"/>
           <w:sz w:val="24"/>
           <w:szCs w:val="24"/>
-          <w:highlight w:val="yellow"/>
-        </w:rPr>
-      </w:pPr>
-      <w:r>
-        <w:rPr>
-          <w:rFonts w:ascii="Times New Roman" w:hAnsi="Times New Roman" w:cs="Times New Roman"/>
-          <w:sz w:val="24"/>
-          <w:szCs w:val="24"/>
-          <w:highlight w:val="yellow"/>
-        </w:rPr>
-        <w:t xml:space="preserve">Opinion sur le </w:t>
-      </w:r>
-      <w:proofErr w:type="spellStart"/>
-      <w:r>
-        <w:rPr>
-          <w:rFonts w:ascii="Times New Roman" w:hAnsi="Times New Roman" w:cs="Times New Roman"/>
-          <w:sz w:val="24"/>
-          <w:szCs w:val="24"/>
-          <w:highlight w:val="yellow"/>
-        </w:rPr>
-        <w:t>lab</w:t>
-      </w:r>
-      <w:proofErr w:type="spellEnd"/>
-    </w:p>
-    <w:p>
-      <w:pPr>
-        <w:ind w:firstLine="426"/>
-        <w:rPr>
-          <w:rFonts w:ascii="Times New Roman" w:hAnsi="Times New Roman" w:cs="Times New Roman"/>
-          <w:sz w:val="24"/>
-          <w:szCs w:val="24"/>
-        </w:rPr>
-      </w:pPr>
-      <w:r>
-        <w:rPr>
-          <w:rFonts w:ascii="Times New Roman" w:hAnsi="Times New Roman" w:cs="Times New Roman"/>
-          <w:sz w:val="24"/>
-          <w:szCs w:val="24"/>
-        </w:rPr>
-        <w:t>Ce dernier laboratoire représente le travail où nous avons pu appliquer le maximum de notions et de méthodologies vues dans lors des séances de cours. Pour cette raison, ce dernier laboratoire mérite une mention d’appréciation particulière. De plus, le fait qu’il soit basé sur des systèmes existants dans les clubs étudiants de l’École est d’autant plus intéressant bien que certains étudiants ayant des connexions avec ces clubs auraient peut-être pu s’inspirer de l’architecture que ces derniers ont choisi d’utiliser pour réaliser ce travail. Nous supposons que cette éventualité n’a pas échappée au chargé de laboratoire.</w:t>
-      </w:r>
-    </w:p>
-    <w:p>
-      <w:pPr>
-        <w:ind w:firstLine="426"/>
-        <w:rPr>
-          <w:rFonts w:ascii="Times New Roman" w:hAnsi="Times New Roman" w:cs="Times New Roman"/>
-          <w:sz w:val="24"/>
-          <w:szCs w:val="24"/>
-          <w:highlight w:val="yellow"/>
-        </w:rPr>
-      </w:pPr>
-      <w:r>
-        <w:rPr>
-          <w:rFonts w:ascii="Times New Roman" w:hAnsi="Times New Roman" w:cs="Times New Roman"/>
-          <w:sz w:val="24"/>
-          <w:szCs w:val="24"/>
-          <w:highlight w:val="yellow"/>
-        </w:rPr>
-        <w:t xml:space="preserve">Comparaison autres </w:t>
-      </w:r>
-      <w:proofErr w:type="spellStart"/>
-      <w:r>
-        <w:rPr>
-          <w:rFonts w:ascii="Times New Roman" w:hAnsi="Times New Roman" w:cs="Times New Roman"/>
-          <w:sz w:val="24"/>
-          <w:szCs w:val="24"/>
-          <w:highlight w:val="yellow"/>
-        </w:rPr>
-        <w:t>labs</w:t>
-      </w:r>
-      <w:proofErr w:type="spellEnd"/>
-    </w:p>
-    <w:p>
-      <w:pPr>
-        <w:ind w:firstLine="426"/>
-        <w:rPr>
-          <w:rFonts w:ascii="Times New Roman" w:hAnsi="Times New Roman" w:cs="Times New Roman"/>
-          <w:sz w:val="24"/>
-          <w:szCs w:val="24"/>
-        </w:rPr>
-      </w:pPr>
-      <w:r>
-        <w:rPr>
-          <w:rFonts w:ascii="Times New Roman" w:hAnsi="Times New Roman" w:cs="Times New Roman"/>
-          <w:sz w:val="24"/>
-          <w:szCs w:val="24"/>
-        </w:rPr>
-        <w:t xml:space="preserve">Ce quatrième laboratoire diffère des trois premiers surtout au niveau de sa nature purement conceptuelle pour ce qui est de l’architecture. </w:t>
-      </w:r>
-      <w:r>
-        <w:rPr>
-          <w:rFonts w:ascii="Times New Roman" w:hAnsi="Times New Roman" w:cs="Times New Roman"/>
-          <w:sz w:val="24"/>
-          <w:szCs w:val="24"/>
-          <w:highlight w:val="yellow"/>
-        </w:rPr>
-        <w:t>…</w:t>
-      </w:r>
-    </w:p>
-    <w:p>
-      <w:pPr>
-        <w:ind w:firstLine="426"/>
-        <w:rPr>
-          <w:rFonts w:ascii="Times New Roman" w:hAnsi="Times New Roman" w:cs="Times New Roman"/>
-          <w:sz w:val="24"/>
-          <w:szCs w:val="24"/>
-          <w:highlight w:val="yellow"/>
-        </w:rPr>
-      </w:pPr>
-      <w:r>
-        <w:rPr>
-          <w:rFonts w:ascii="Times New Roman" w:hAnsi="Times New Roman" w:cs="Times New Roman"/>
-          <w:sz w:val="24"/>
-          <w:szCs w:val="24"/>
-          <w:highlight w:val="yellow"/>
-        </w:rPr>
-        <w:t>Suggestions pour futures sessions</w:t>
-      </w:r>
-    </w:p>
-    <w:p>
-      <w:pPr>
-        <w:ind w:firstLine="426"/>
-        <w:rPr>
-          <w:rFonts w:ascii="Times New Roman" w:hAnsi="Times New Roman" w:cs="Times New Roman"/>
-          <w:sz w:val="24"/>
-          <w:szCs w:val="24"/>
-        </w:rPr>
-      </w:pPr>
-      <w:r>
-        <w:rPr>
-          <w:rFonts w:ascii="Times New Roman" w:hAnsi="Times New Roman" w:cs="Times New Roman"/>
-          <w:sz w:val="24"/>
-          <w:szCs w:val="24"/>
-        </w:rPr>
-        <w:t>Afin de maximiser le potentiel d’apprentissage des étudiants et d’encourager ceux-ci à fournir le plus d’effort possible dans leur travail, il pourrait être bien de publier, parmi les étudiants du groupe, les diverses solutions architecturales que chacune des équipes a produit</w:t>
-      </w:r>
-      <w:r>
-        <w:rPr>
-          <w:rFonts w:ascii="Times New Roman" w:hAnsi="Times New Roman" w:cs="Times New Roman"/>
-          <w:sz w:val="24"/>
-          <w:szCs w:val="24"/>
-        </w:rPr>
-        <w:t xml:space="preserve">. Cette suggestion s’applique principalement à ce quatrième laboratoire étant donné la nature conceptuelle de celui-ci. </w:t>
-      </w:r>
-    </w:p>
-    <w:p>
-      <w:pPr>
-        <w:ind w:firstLine="426"/>
-        <w:rPr>
-          <w:rFonts w:ascii="Times New Roman" w:hAnsi="Times New Roman" w:cs="Times New Roman"/>
-          <w:sz w:val="24"/>
-          <w:szCs w:val="24"/>
         </w:rPr>
       </w:pPr>
       <w:r>
@@ -14571,6 +14458,14 @@
           <w:szCs w:val="24"/>
         </w:rPr>
         <w:t>Les premiers laboratoires pourraient bénéficier d’avoir une nature un peu plus conceptuelle. Le travail était beaucoup orienté du côté du code bien que l’élément comparatif entre les laboratoires 2 et 3 était intéressant.</w:t>
+      </w:r>
+      <w:r>
+        <w:rPr>
+          <w:rFonts w:ascii="Times New Roman" w:hAnsi="Times New Roman" w:cs="Times New Roman"/>
+          <w:sz w:val="24"/>
+          <w:szCs w:val="24"/>
+        </w:rPr>
+        <w:t xml:space="preserve"> </w:t>
       </w:r>
     </w:p>
     <w:p>
@@ -14600,7 +14495,7 @@
           <w:color w:val="auto"/>
         </w:rPr>
       </w:pPr>
-      <w:bookmarkStart w:id="14" w:name="_Toc322314933"/>
+      <w:bookmarkStart w:id="14" w:name="_Toc322316426"/>
       <w:r>
         <w:rPr>
           <w:rFonts w:ascii="Times New Roman" w:hAnsi="Times New Roman" w:cs="Times New Roman"/>
@@ -14742,9 +14637,8 @@
           <w:rFonts w:ascii="Times New Roman" w:hAnsi="Times New Roman" w:cs="Times New Roman"/>
           <w:sz w:val="24"/>
           <w:szCs w:val="24"/>
-          <w:highlight w:val="yellow"/>
-        </w:rPr>
-        <w:t>Atteinte des objectifs</w:t>
+        </w:rPr>
+        <w:t>Ces objectifs ont été raisonnablement atteints. Nous savons qu’il aurait été utile d’ajouter davantage de détails et même certaines vues architecturales additionnelles. Le travail qui a été produit fût le résultat de compromis par rapport au temps que chacun des membres de l’équipe était en mesure d’allouer envers la réalisation de ce laboratoire.</w:t>
       </w:r>
     </w:p>
     <w:p>
@@ -15858,7 +15752,7 @@
 </file>
 
 <file path=customXml/itemProps1.xml><?xml version="1.0" encoding="utf-8"?>
-<ds:datastoreItem xmlns:ds="http://schemas.openxmlformats.org/officeDocument/2006/customXml" ds:itemID="{34C7B203-DF92-4030-982E-22080CC6A77A}">
+<ds:datastoreItem xmlns:ds="http://schemas.openxmlformats.org/officeDocument/2006/customXml" ds:itemID="{8A5A16F9-057B-4148-8637-4ECF169A6E3C}">
   <ds:schemaRefs>
     <ds:schemaRef ds:uri="http://schemas.openxmlformats.org/officeDocument/2006/bibliography"/>
   </ds:schemaRefs>

</xml_diff>

<commit_message>
Texte accompagnatoire de vue deploiement
</commit_message>
<xml_diff>
--- a/LOG430-TP4/Rapport Lab4 LOG430.docx
+++ b/LOG430-TP4/Rapport Lab4 LOG430.docx
@@ -895,7 +895,7 @@
         </w:rPr>
         <w:fldChar w:fldCharType="separate"/>
       </w:r>
-      <w:hyperlink w:anchor="_Toc322316413" w:history="1">
+      <w:hyperlink w:anchor="_Toc322319436" w:history="1">
         <w:r>
           <w:rPr>
             <w:rStyle w:val="Hyperlink"/>
@@ -923,7 +923,7 @@
             <w:noProof/>
             <w:webHidden/>
           </w:rPr>
-          <w:instrText xml:space="preserve"> PAGEREF _Toc322316413 \h </w:instrText>
+          <w:instrText xml:space="preserve"> PAGEREF _Toc322319436 \h </w:instrText>
         </w:r>
         <w:r>
           <w:rPr>
@@ -967,7 +967,7 @@
           <w:lang w:val="fr-CA" w:eastAsia="fr-CA"/>
         </w:rPr>
       </w:pPr>
-      <w:hyperlink w:anchor="_Toc322316414" w:history="1">
+      <w:hyperlink w:anchor="_Toc322319437" w:history="1">
         <w:r>
           <w:rPr>
             <w:rStyle w:val="Hyperlink"/>
@@ -995,7 +995,7 @@
             <w:noProof/>
             <w:webHidden/>
           </w:rPr>
-          <w:instrText xml:space="preserve"> PAGEREF _Toc322316414 \h </w:instrText>
+          <w:instrText xml:space="preserve"> PAGEREF _Toc322319437 \h </w:instrText>
         </w:r>
         <w:r>
           <w:rPr>
@@ -1038,7 +1038,7 @@
           <w:lang w:eastAsia="fr-CA"/>
         </w:rPr>
       </w:pPr>
-      <w:hyperlink w:anchor="_Toc322316415" w:history="1">
+      <w:hyperlink w:anchor="_Toc322319438" w:history="1">
         <w:r>
           <w:rPr>
             <w:rStyle w:val="Hyperlink"/>
@@ -1067,7 +1067,7 @@
             <w:noProof/>
             <w:webHidden/>
           </w:rPr>
-          <w:instrText xml:space="preserve"> PAGEREF _Toc322316415 \h </w:instrText>
+          <w:instrText xml:space="preserve"> PAGEREF _Toc322319438 \h </w:instrText>
         </w:r>
         <w:r>
           <w:rPr>
@@ -1110,7 +1110,7 @@
           <w:lang w:eastAsia="fr-CA"/>
         </w:rPr>
       </w:pPr>
-      <w:hyperlink w:anchor="_Toc322316416" w:history="1">
+      <w:hyperlink w:anchor="_Toc322319439" w:history="1">
         <w:r>
           <w:rPr>
             <w:rStyle w:val="Hyperlink"/>
@@ -1139,7 +1139,7 @@
             <w:noProof/>
             <w:webHidden/>
           </w:rPr>
-          <w:instrText xml:space="preserve"> PAGEREF _Toc322316416 \h </w:instrText>
+          <w:instrText xml:space="preserve"> PAGEREF _Toc322319439 \h </w:instrText>
         </w:r>
         <w:r>
           <w:rPr>
@@ -1182,7 +1182,7 @@
           <w:lang w:eastAsia="fr-CA"/>
         </w:rPr>
       </w:pPr>
-      <w:hyperlink w:anchor="_Toc322316417" w:history="1">
+      <w:hyperlink w:anchor="_Toc322319440" w:history="1">
         <w:r>
           <w:rPr>
             <w:rStyle w:val="Hyperlink"/>
@@ -1211,7 +1211,7 @@
             <w:noProof/>
             <w:webHidden/>
           </w:rPr>
-          <w:instrText xml:space="preserve"> PAGEREF _Toc322316417 \h </w:instrText>
+          <w:instrText xml:space="preserve"> PAGEREF _Toc322319440 \h </w:instrText>
         </w:r>
         <w:r>
           <w:rPr>
@@ -1254,7 +1254,7 @@
           <w:lang w:eastAsia="fr-CA"/>
         </w:rPr>
       </w:pPr>
-      <w:hyperlink w:anchor="_Toc322316418" w:history="1">
+      <w:hyperlink w:anchor="_Toc322319441" w:history="1">
         <w:r>
           <w:rPr>
             <w:rStyle w:val="Hyperlink"/>
@@ -1283,7 +1283,7 @@
             <w:noProof/>
             <w:webHidden/>
           </w:rPr>
-          <w:instrText xml:space="preserve"> PAGEREF _Toc322316418 \h </w:instrText>
+          <w:instrText xml:space="preserve"> PAGEREF _Toc322319441 \h </w:instrText>
         </w:r>
         <w:r>
           <w:rPr>
@@ -1326,7 +1326,7 @@
           <w:lang w:eastAsia="fr-CA"/>
         </w:rPr>
       </w:pPr>
-      <w:hyperlink w:anchor="_Toc322316419" w:history="1">
+      <w:hyperlink w:anchor="_Toc322319442" w:history="1">
         <w:r>
           <w:rPr>
             <w:rStyle w:val="Hyperlink"/>
@@ -1355,7 +1355,7 @@
             <w:noProof/>
             <w:webHidden/>
           </w:rPr>
-          <w:instrText xml:space="preserve"> PAGEREF _Toc322316419 \h </w:instrText>
+          <w:instrText xml:space="preserve"> PAGEREF _Toc322319442 \h </w:instrText>
         </w:r>
         <w:r>
           <w:rPr>
@@ -1398,7 +1398,7 @@
           <w:lang w:eastAsia="fr-CA"/>
         </w:rPr>
       </w:pPr>
-      <w:hyperlink w:anchor="_Toc322316420" w:history="1">
+      <w:hyperlink w:anchor="_Toc322319443" w:history="1">
         <w:r>
           <w:rPr>
             <w:rStyle w:val="Hyperlink"/>
@@ -1427,7 +1427,7 @@
             <w:noProof/>
             <w:webHidden/>
           </w:rPr>
-          <w:instrText xml:space="preserve"> PAGEREF _Toc322316420 \h </w:instrText>
+          <w:instrText xml:space="preserve"> PAGEREF _Toc322319443 \h </w:instrText>
         </w:r>
         <w:r>
           <w:rPr>
@@ -1470,7 +1470,7 @@
           <w:lang w:eastAsia="fr-CA"/>
         </w:rPr>
       </w:pPr>
-      <w:hyperlink w:anchor="_Toc322316421" w:history="1">
+      <w:hyperlink w:anchor="_Toc322319444" w:history="1">
         <w:r>
           <w:rPr>
             <w:rStyle w:val="Hyperlink"/>
@@ -1499,7 +1499,7 @@
             <w:noProof/>
             <w:webHidden/>
           </w:rPr>
-          <w:instrText xml:space="preserve"> PAGEREF _Toc322316421 \h </w:instrText>
+          <w:instrText xml:space="preserve"> PAGEREF _Toc322319444 \h </w:instrText>
         </w:r>
         <w:r>
           <w:rPr>
@@ -1542,7 +1542,7 @@
           <w:lang w:eastAsia="fr-CA"/>
         </w:rPr>
       </w:pPr>
-      <w:hyperlink w:anchor="_Toc322316422" w:history="1">
+      <w:hyperlink w:anchor="_Toc322319445" w:history="1">
         <w:r>
           <w:rPr>
             <w:rStyle w:val="Hyperlink"/>
@@ -1571,7 +1571,7 @@
             <w:noProof/>
             <w:webHidden/>
           </w:rPr>
-          <w:instrText xml:space="preserve"> PAGEREF _Toc322316422 \h </w:instrText>
+          <w:instrText xml:space="preserve"> PAGEREF _Toc322319445 \h </w:instrText>
         </w:r>
         <w:r>
           <w:rPr>
@@ -1614,7 +1614,7 @@
           <w:lang w:eastAsia="fr-CA"/>
         </w:rPr>
       </w:pPr>
-      <w:hyperlink w:anchor="_Toc322316423" w:history="1">
+      <w:hyperlink w:anchor="_Toc322319446" w:history="1">
         <w:r>
           <w:rPr>
             <w:rStyle w:val="Hyperlink"/>
@@ -1643,7 +1643,7 @@
             <w:noProof/>
             <w:webHidden/>
           </w:rPr>
-          <w:instrText xml:space="preserve"> PAGEREF _Toc322316423 \h </w:instrText>
+          <w:instrText xml:space="preserve"> PAGEREF _Toc322319446 \h </w:instrText>
         </w:r>
         <w:r>
           <w:rPr>
@@ -1686,7 +1686,7 @@
           <w:lang w:eastAsia="fr-CA"/>
         </w:rPr>
       </w:pPr>
-      <w:hyperlink w:anchor="_Toc322316424" w:history="1">
+      <w:hyperlink w:anchor="_Toc322319447" w:history="1">
         <w:r>
           <w:rPr>
             <w:rStyle w:val="Hyperlink"/>
@@ -1715,7 +1715,7 @@
             <w:noProof/>
             <w:webHidden/>
           </w:rPr>
-          <w:instrText xml:space="preserve"> PAGEREF _Toc322316424 \h </w:instrText>
+          <w:instrText xml:space="preserve"> PAGEREF _Toc322319447 \h </w:instrText>
         </w:r>
         <w:r>
           <w:rPr>
@@ -1759,7 +1759,7 @@
           <w:lang w:val="fr-CA" w:eastAsia="fr-CA"/>
         </w:rPr>
       </w:pPr>
-      <w:hyperlink w:anchor="_Toc322316425" w:history="1">
+      <w:hyperlink w:anchor="_Toc322319448" w:history="1">
         <w:r>
           <w:rPr>
             <w:rStyle w:val="Hyperlink"/>
@@ -1787,7 +1787,7 @@
             <w:noProof/>
             <w:webHidden/>
           </w:rPr>
-          <w:instrText xml:space="preserve"> PAGEREF _Toc322316425 \h </w:instrText>
+          <w:instrText xml:space="preserve"> PAGEREF _Toc322319448 \h </w:instrText>
         </w:r>
         <w:r>
           <w:rPr>
@@ -1831,7 +1831,7 @@
           <w:lang w:val="fr-CA" w:eastAsia="fr-CA"/>
         </w:rPr>
       </w:pPr>
-      <w:hyperlink w:anchor="_Toc322316426" w:history="1">
+      <w:hyperlink w:anchor="_Toc322319449" w:history="1">
         <w:r>
           <w:rPr>
             <w:rStyle w:val="Hyperlink"/>
@@ -1859,7 +1859,7 @@
             <w:noProof/>
             <w:webHidden/>
           </w:rPr>
-          <w:instrText xml:space="preserve"> PAGEREF _Toc322316426 \h </w:instrText>
+          <w:instrText xml:space="preserve"> PAGEREF _Toc322319449 \h </w:instrText>
         </w:r>
         <w:r>
           <w:rPr>
@@ -2435,7 +2435,7 @@
           <w:color w:val="auto"/>
         </w:rPr>
       </w:pPr>
-      <w:bookmarkStart w:id="0" w:name="_Toc322316413"/>
+      <w:bookmarkStart w:id="0" w:name="_Toc322319436"/>
       <w:r>
         <w:rPr>
           <w:rFonts w:ascii="Times New Roman" w:hAnsi="Times New Roman" w:cs="Times New Roman"/>
@@ -2449,7 +2449,6 @@
     </w:p>
     <w:p>
       <w:pPr>
-        <w:spacing w:line="240" w:lineRule="auto"/>
         <w:ind w:firstLine="426"/>
         <w:jc w:val="both"/>
         <w:rPr>
@@ -2469,7 +2468,6 @@
     </w:p>
     <w:p>
       <w:pPr>
-        <w:spacing w:line="240" w:lineRule="auto"/>
         <w:ind w:firstLine="426"/>
         <w:jc w:val="both"/>
         <w:rPr>
@@ -2589,7 +2587,7 @@
           <w:sz w:val="32"/>
         </w:rPr>
       </w:pPr>
-      <w:bookmarkStart w:id="1" w:name="_Toc322316414"/>
+      <w:bookmarkStart w:id="1" w:name="_Toc322319437"/>
       <w:r>
         <w:rPr>
           <w:rFonts w:ascii="Times New Roman" w:hAnsi="Times New Roman" w:cs="Times New Roman"/>
@@ -2613,7 +2611,7 @@
           <w:szCs w:val="28"/>
         </w:rPr>
       </w:pPr>
-      <w:bookmarkStart w:id="2" w:name="_Toc322316415"/>
+      <w:bookmarkStart w:id="2" w:name="_Toc322319438"/>
       <w:r>
         <w:rPr>
           <w:rFonts w:ascii="Times New Roman" w:hAnsi="Times New Roman" w:cs="Times New Roman"/>
@@ -2849,7 +2847,7 @@
           <w:szCs w:val="28"/>
         </w:rPr>
       </w:pPr>
-      <w:bookmarkStart w:id="3" w:name="_Toc322316416"/>
+      <w:bookmarkStart w:id="3" w:name="_Toc322319439"/>
       <w:r>
         <w:rPr>
           <w:rFonts w:ascii="Times New Roman" w:hAnsi="Times New Roman" w:cs="Times New Roman"/>
@@ -3234,7 +3232,7 @@
           <w:szCs w:val="28"/>
         </w:rPr>
       </w:pPr>
-      <w:bookmarkStart w:id="4" w:name="_Toc322316417"/>
+      <w:bookmarkStart w:id="4" w:name="_Toc322319440"/>
       <w:r>
         <w:rPr>
           <w:rFonts w:ascii="Times New Roman" w:hAnsi="Times New Roman" w:cs="Times New Roman"/>
@@ -6098,11 +6096,114 @@
       <w:pPr>
         <w:rPr>
           <w:rFonts w:ascii="Times New Roman" w:hAnsi="Times New Roman" w:cs="Times New Roman"/>
+          <w:sz w:val="24"/>
+          <w:szCs w:val="24"/>
+        </w:rPr>
+      </w:pPr>
+      <w:r>
+        <w:rPr>
+          <w:rFonts w:ascii="Times New Roman" w:hAnsi="Times New Roman" w:cs="Times New Roman"/>
+          <w:sz w:val="24"/>
+          <w:szCs w:val="24"/>
+        </w:rPr>
+        <w:t xml:space="preserve">Étant donné que l’application à concevoir et implémenter est presqu’en totalité une application d’interface graphique cliente se connectant au système de télémétrie du véhicule, il y avait peu d’éléments à introduire pour une vue de type allocation. La vue de déploiement ci-dessus montre le contexte d’utilisation et de déploiement du projet </w:t>
+      </w:r>
+      <w:proofErr w:type="spellStart"/>
+      <w:r>
+        <w:rPr>
+          <w:rFonts w:ascii="Times New Roman" w:hAnsi="Times New Roman" w:cs="Times New Roman"/>
+          <w:sz w:val="24"/>
+          <w:szCs w:val="24"/>
+        </w:rPr>
+        <w:t>LiveUV</w:t>
+      </w:r>
+      <w:proofErr w:type="spellEnd"/>
+      <w:r>
+        <w:rPr>
+          <w:rFonts w:ascii="Times New Roman" w:hAnsi="Times New Roman" w:cs="Times New Roman"/>
+          <w:sz w:val="24"/>
+          <w:szCs w:val="24"/>
+        </w:rPr>
+        <w:t xml:space="preserve">. </w:t>
+      </w:r>
+    </w:p>
+    <w:p>
+      <w:pPr>
+        <w:rPr>
+          <w:rFonts w:ascii="Times New Roman" w:hAnsi="Times New Roman" w:cs="Times New Roman"/>
           <w:b/>
           <w:sz w:val="24"/>
           <w:szCs w:val="24"/>
         </w:rPr>
       </w:pPr>
+      <w:r>
+        <w:rPr>
+          <w:rFonts w:ascii="Times New Roman" w:hAnsi="Times New Roman" w:cs="Times New Roman"/>
+          <w:sz w:val="24"/>
+          <w:szCs w:val="24"/>
+        </w:rPr>
+        <w:t xml:space="preserve">L’application </w:t>
+      </w:r>
+      <w:proofErr w:type="spellStart"/>
+      <w:r>
+        <w:rPr>
+          <w:rFonts w:ascii="Times New Roman" w:hAnsi="Times New Roman" w:cs="Times New Roman"/>
+          <w:sz w:val="24"/>
+          <w:szCs w:val="24"/>
+        </w:rPr>
+        <w:t>LiveUV</w:t>
+      </w:r>
+      <w:proofErr w:type="spellEnd"/>
+      <w:r>
+        <w:rPr>
+          <w:rFonts w:ascii="Times New Roman" w:hAnsi="Times New Roman" w:cs="Times New Roman"/>
+          <w:sz w:val="24"/>
+          <w:szCs w:val="24"/>
+        </w:rPr>
+        <w:t xml:space="preserve"> est déployée sur les ordinateurs des utilisateurs qui prévoient avoir besoin de communiquer avec le système de télémétrie du véhicule. L’application se connecte via le protocole JAUS sur UDP</w:t>
+      </w:r>
+      <w:r>
+        <w:rPr>
+          <w:rFonts w:ascii="Times New Roman" w:hAnsi="Times New Roman" w:cs="Times New Roman"/>
+          <w:sz w:val="24"/>
+          <w:szCs w:val="24"/>
+        </w:rPr>
+        <w:t xml:space="preserve"> au système de télémétrie pour obtenir les valeurs des diverses propriétés de la télémétrie qui intéressent l’utilisateur</w:t>
+      </w:r>
+      <w:r>
+        <w:rPr>
+          <w:rFonts w:ascii="Times New Roman" w:hAnsi="Times New Roman" w:cs="Times New Roman"/>
+          <w:sz w:val="24"/>
+          <w:szCs w:val="24"/>
+        </w:rPr>
+        <w:t>.</w:t>
+      </w:r>
+      <w:r>
+        <w:rPr>
+          <w:rFonts w:ascii="Times New Roman" w:hAnsi="Times New Roman" w:cs="Times New Roman"/>
+          <w:sz w:val="24"/>
+          <w:szCs w:val="24"/>
+        </w:rPr>
+        <w:t xml:space="preserve"> Ces valeurs s’intègrent aux divers </w:t>
+      </w:r>
+      <w:proofErr w:type="spellStart"/>
+      <w:r>
+        <w:rPr>
+          <w:rFonts w:ascii="Times New Roman" w:hAnsi="Times New Roman" w:cs="Times New Roman"/>
+          <w:sz w:val="24"/>
+          <w:szCs w:val="24"/>
+        </w:rPr>
+        <w:t>widgets</w:t>
+      </w:r>
+      <w:proofErr w:type="spellEnd"/>
+      <w:r>
+        <w:rPr>
+          <w:rFonts w:ascii="Times New Roman" w:hAnsi="Times New Roman" w:cs="Times New Roman"/>
+          <w:sz w:val="24"/>
+          <w:szCs w:val="24"/>
+        </w:rPr>
+        <w:t xml:space="preserve"> faisant partie de la perspective utilisée par l’usager.</w:t>
+      </w:r>
     </w:p>
     <w:p>
       <w:pPr>
@@ -6116,8 +6217,10 @@
           <w:szCs w:val="28"/>
         </w:rPr>
       </w:pPr>
-      <w:bookmarkStart w:id="5" w:name="_Toc322316418"/>
-      <w:r>
+    </w:p>
+    <w:p>
+      <w:pPr>
+        <w:pStyle w:val="Heading2"/>
         <w:rPr>
           <w:rFonts w:ascii="Times New Roman" w:hAnsi="Times New Roman" w:cs="Times New Roman"/>
           <w:b w:val="0"/>
@@ -6126,6 +6229,17 @@
           <w:sz w:val="28"/>
           <w:szCs w:val="28"/>
         </w:rPr>
+      </w:pPr>
+      <w:bookmarkStart w:id="5" w:name="_Toc322319441"/>
+      <w:r>
+        <w:rPr>
+          <w:rFonts w:ascii="Times New Roman" w:hAnsi="Times New Roman" w:cs="Times New Roman"/>
+          <w:b w:val="0"/>
+          <w:i/>
+          <w:color w:val="auto"/>
+          <w:sz w:val="28"/>
+          <w:szCs w:val="28"/>
+        </w:rPr>
         <w:t>Analyse des approches architecturales</w:t>
       </w:r>
       <w:bookmarkEnd w:id="5"/>
@@ -6216,18 +6330,16 @@
           <w:sz w:val="24"/>
           <w:szCs w:val="24"/>
         </w:rPr>
-        <w:t xml:space="preserve">Ce style favorise aussi l’interopérabilité de l’application car </w:t>
-      </w:r>
-      <w:proofErr w:type="gramStart"/>
-      <w:r>
-        <w:rPr>
-          <w:rFonts w:ascii="Times New Roman" w:hAnsi="Times New Roman" w:cs="Times New Roman"/>
-          <w:sz w:val="24"/>
-          <w:szCs w:val="24"/>
-        </w:rPr>
-        <w:t>une</w:t>
-      </w:r>
-      <w:proofErr w:type="gramEnd"/>
+        <w:t>Ce style favorise aussi l’interopér</w:t>
+      </w:r>
+      <w:r>
+        <w:rPr>
+          <w:rFonts w:ascii="Times New Roman" w:hAnsi="Times New Roman" w:cs="Times New Roman"/>
+          <w:sz w:val="24"/>
+          <w:szCs w:val="24"/>
+        </w:rPr>
+        <w:t>abilité de l’application car un</w:t>
+      </w:r>
       <w:r>
         <w:rPr>
           <w:rFonts w:ascii="Times New Roman" w:hAnsi="Times New Roman" w:cs="Times New Roman"/>
@@ -6238,20 +6350,6 @@
       </w:r>
       <w:bookmarkStart w:id="6" w:name="_GoBack"/>
       <w:bookmarkEnd w:id="6"/>
-    </w:p>
-    <w:p>
-      <w:pPr>
-        <w:autoSpaceDE w:val="0"/>
-        <w:autoSpaceDN w:val="0"/>
-        <w:adjustRightInd w:val="0"/>
-        <w:spacing w:after="0" w:line="240" w:lineRule="auto"/>
-        <w:rPr>
-          <w:rFonts w:ascii="TimesNewRomanPSMT" w:hAnsi="TimesNewRomanPSMT" w:cs="TimesNewRomanPSMT"/>
-          <w:sz w:val="24"/>
-          <w:szCs w:val="24"/>
-          <w:highlight w:val="yellow"/>
-        </w:rPr>
-      </w:pPr>
     </w:p>
     <w:p>
       <w:pPr>
@@ -6286,7 +6384,7 @@
           <w:szCs w:val="28"/>
         </w:rPr>
       </w:pPr>
-      <w:bookmarkStart w:id="7" w:name="_Toc322316419"/>
+      <w:bookmarkStart w:id="7" w:name="_Toc322319442"/>
       <w:r>
         <w:rPr>
           <w:rFonts w:ascii="TimesNewRomanPSMT" w:hAnsi="TimesNewRomanPSMT" w:cs="TimesNewRomanPSMT"/>
@@ -6582,7 +6680,7 @@
           <w:szCs w:val="28"/>
         </w:rPr>
       </w:pPr>
-      <w:bookmarkStart w:id="8" w:name="_Toc322316420"/>
+      <w:bookmarkStart w:id="8" w:name="_Toc322319443"/>
       <w:r>
         <w:rPr>
           <w:rFonts w:ascii="Times New Roman" w:hAnsi="Times New Roman" w:cs="Times New Roman"/>
@@ -10522,65 +10620,14 @@
               </w:rPr>
               <w:t>NR</w:t>
             </w:r>
-          </w:p>
-        </w:tc>
-        <w:tc>
-          <w:tcPr>
-            <w:tcW w:w="2127" w:type="dxa"/>
-          </w:tcPr>
-          <w:p>
-            <w:pPr>
-              <w:rPr>
-                <w:rFonts w:ascii="Times New Roman" w:hAnsi="Times New Roman" w:cs="Times New Roman"/>
-                <w:sz w:val="24"/>
-                <w:szCs w:val="24"/>
-              </w:rPr>
-            </w:pPr>
-          </w:p>
-        </w:tc>
-        <w:tc>
-          <w:tcPr>
-            <w:tcW w:w="2282" w:type="dxa"/>
-          </w:tcPr>
-          <w:p>
-            <w:pPr>
-              <w:rPr>
-                <w:rFonts w:ascii="Times New Roman" w:hAnsi="Times New Roman" w:cs="Times New Roman"/>
-                <w:sz w:val="24"/>
-                <w:szCs w:val="24"/>
-              </w:rPr>
-            </w:pPr>
-          </w:p>
-        </w:tc>
-      </w:tr>
-      <w:tr>
-        <w:tc>
-          <w:tcPr>
-            <w:tcW w:w="3085" w:type="dxa"/>
-            <w:gridSpan w:val="2"/>
-          </w:tcPr>
-          <w:p>
-            <w:pPr>
-              <w:rPr>
-                <w:rFonts w:ascii="Times New Roman" w:hAnsi="Times New Roman" w:cs="Times New Roman"/>
-                <w:sz w:val="24"/>
-                <w:szCs w:val="24"/>
-              </w:rPr>
-            </w:pPr>
-          </w:p>
-        </w:tc>
-        <w:tc>
-          <w:tcPr>
-            <w:tcW w:w="2126" w:type="dxa"/>
-          </w:tcPr>
-          <w:p>
-            <w:pPr>
-              <w:rPr>
-                <w:rFonts w:ascii="Times New Roman" w:hAnsi="Times New Roman" w:cs="Times New Roman"/>
-                <w:sz w:val="24"/>
-                <w:szCs w:val="24"/>
-              </w:rPr>
-            </w:pPr>
+            <w:r>
+              <w:rPr>
+                <w:rFonts w:ascii="Times New Roman" w:hAnsi="Times New Roman" w:cs="Times New Roman"/>
+                <w:sz w:val="24"/>
+                <w:szCs w:val="24"/>
+              </w:rPr>
+              <w:t>1</w:t>
+            </w:r>
           </w:p>
         </w:tc>
         <w:tc>
@@ -11309,65 +11356,14 @@
               </w:rPr>
               <w:t>NR</w:t>
             </w:r>
-          </w:p>
-        </w:tc>
-        <w:tc>
-          <w:tcPr>
-            <w:tcW w:w="2127" w:type="dxa"/>
-          </w:tcPr>
-          <w:p>
-            <w:pPr>
-              <w:rPr>
-                <w:rFonts w:ascii="Times New Roman" w:hAnsi="Times New Roman" w:cs="Times New Roman"/>
-                <w:sz w:val="24"/>
-                <w:szCs w:val="24"/>
-              </w:rPr>
-            </w:pPr>
-          </w:p>
-        </w:tc>
-        <w:tc>
-          <w:tcPr>
-            <w:tcW w:w="2282" w:type="dxa"/>
-          </w:tcPr>
-          <w:p>
-            <w:pPr>
-              <w:rPr>
-                <w:rFonts w:ascii="Times New Roman" w:hAnsi="Times New Roman" w:cs="Times New Roman"/>
-                <w:sz w:val="24"/>
-                <w:szCs w:val="24"/>
-              </w:rPr>
-            </w:pPr>
-          </w:p>
-        </w:tc>
-      </w:tr>
-      <w:tr>
-        <w:tc>
-          <w:tcPr>
-            <w:tcW w:w="3085" w:type="dxa"/>
-            <w:gridSpan w:val="2"/>
-          </w:tcPr>
-          <w:p>
-            <w:pPr>
-              <w:rPr>
-                <w:rFonts w:ascii="Times New Roman" w:hAnsi="Times New Roman" w:cs="Times New Roman"/>
-                <w:sz w:val="24"/>
-                <w:szCs w:val="24"/>
-              </w:rPr>
-            </w:pPr>
-          </w:p>
-        </w:tc>
-        <w:tc>
-          <w:tcPr>
-            <w:tcW w:w="2126" w:type="dxa"/>
-          </w:tcPr>
-          <w:p>
-            <w:pPr>
-              <w:rPr>
-                <w:rFonts w:ascii="Times New Roman" w:hAnsi="Times New Roman" w:cs="Times New Roman"/>
-                <w:sz w:val="24"/>
-                <w:szCs w:val="24"/>
-              </w:rPr>
-            </w:pPr>
+            <w:r>
+              <w:rPr>
+                <w:rFonts w:ascii="Times New Roman" w:hAnsi="Times New Roman" w:cs="Times New Roman"/>
+                <w:sz w:val="24"/>
+                <w:szCs w:val="24"/>
+              </w:rPr>
+              <w:t>1</w:t>
+            </w:r>
           </w:p>
         </w:tc>
         <w:tc>
@@ -11626,7 +11622,7 @@
           <w:szCs w:val="28"/>
         </w:rPr>
       </w:pPr>
-      <w:bookmarkStart w:id="9" w:name="_Toc322316421"/>
+      <w:bookmarkStart w:id="9" w:name="_Toc322319444"/>
       <w:r>
         <w:rPr>
           <w:rFonts w:ascii="Times New Roman" w:hAnsi="Times New Roman" w:cs="Times New Roman"/>
@@ -11869,67 +11865,6 @@
                 <w:sz w:val="24"/>
                 <w:szCs w:val="24"/>
               </w:rPr>
-              <w:t>M2</w:t>
-            </w:r>
-          </w:p>
-        </w:tc>
-        <w:tc>
-          <w:tcPr>
-            <w:tcW w:w="943" w:type="dxa"/>
-          </w:tcPr>
-          <w:p>
-            <w:pPr>
-              <w:autoSpaceDE w:val="0"/>
-              <w:autoSpaceDN w:val="0"/>
-              <w:adjustRightInd w:val="0"/>
-              <w:rPr>
-                <w:rFonts w:ascii="Times New Roman" w:hAnsi="Times New Roman" w:cs="Times New Roman"/>
-                <w:sz w:val="24"/>
-                <w:szCs w:val="24"/>
-              </w:rPr>
-            </w:pPr>
-          </w:p>
-        </w:tc>
-        <w:tc>
-          <w:tcPr>
-            <w:tcW w:w="7451" w:type="dxa"/>
-          </w:tcPr>
-          <w:p>
-            <w:pPr>
-              <w:autoSpaceDE w:val="0"/>
-              <w:autoSpaceDN w:val="0"/>
-              <w:adjustRightInd w:val="0"/>
-              <w:rPr>
-                <w:rFonts w:ascii="Times New Roman" w:hAnsi="Times New Roman" w:cs="Times New Roman"/>
-                <w:sz w:val="24"/>
-                <w:szCs w:val="24"/>
-              </w:rPr>
-            </w:pPr>
-          </w:p>
-        </w:tc>
-      </w:tr>
-      <w:tr>
-        <w:tc>
-          <w:tcPr>
-            <w:tcW w:w="1203" w:type="dxa"/>
-          </w:tcPr>
-          <w:p>
-            <w:pPr>
-              <w:autoSpaceDE w:val="0"/>
-              <w:autoSpaceDN w:val="0"/>
-              <w:adjustRightInd w:val="0"/>
-              <w:rPr>
-                <w:rFonts w:ascii="Times New Roman" w:hAnsi="Times New Roman" w:cs="Times New Roman"/>
-                <w:sz w:val="24"/>
-                <w:szCs w:val="24"/>
-              </w:rPr>
-            </w:pPr>
-            <w:r>
-              <w:rPr>
-                <w:rFonts w:ascii="Times New Roman" w:hAnsi="Times New Roman" w:cs="Times New Roman"/>
-                <w:sz w:val="24"/>
-                <w:szCs w:val="24"/>
-              </w:rPr>
               <w:t>M4</w:t>
             </w:r>
           </w:p>
@@ -12232,7 +12167,7 @@
           <w:szCs w:val="28"/>
         </w:rPr>
       </w:pPr>
-      <w:bookmarkStart w:id="10" w:name="_Toc322316422"/>
+      <w:bookmarkStart w:id="10" w:name="_Toc322319445"/>
       <w:r>
         <w:rPr>
           <w:rFonts w:ascii="Times New Roman" w:hAnsi="Times New Roman" w:cs="Times New Roman"/>
@@ -12474,6 +12409,14 @@
                 <w:szCs w:val="24"/>
               </w:rPr>
             </w:pPr>
+            <w:r>
+              <w:rPr>
+                <w:rFonts w:ascii="Times New Roman" w:hAnsi="Times New Roman" w:cs="Times New Roman"/>
+                <w:sz w:val="24"/>
+                <w:szCs w:val="24"/>
+              </w:rPr>
+              <w:t>NR1</w:t>
+            </w:r>
           </w:p>
         </w:tc>
         <w:tc>
@@ -12491,6 +12434,14 @@
                 <w:szCs w:val="24"/>
               </w:rPr>
             </w:pPr>
+            <w:r>
+              <w:rPr>
+                <w:rFonts w:ascii="Times New Roman" w:hAnsi="Times New Roman" w:cs="Times New Roman"/>
+                <w:sz w:val="24"/>
+                <w:szCs w:val="24"/>
+              </w:rPr>
+              <w:t>Une architecture modulaire favorisera la cohérence dans les fonctionnalités du client. L’endroit où apporter ce genre de modifications sera très clairement identifié et reconnaissable.</w:t>
+            </w:r>
           </w:p>
         </w:tc>
       </w:tr>
@@ -12894,6 +12845,14 @@
                 <w:szCs w:val="24"/>
               </w:rPr>
             </w:pPr>
+            <w:r>
+              <w:rPr>
+                <w:rFonts w:ascii="Times New Roman" w:hAnsi="Times New Roman" w:cs="Times New Roman"/>
+                <w:sz w:val="24"/>
+                <w:szCs w:val="24"/>
+              </w:rPr>
+              <w:t>NR1</w:t>
+            </w:r>
           </w:p>
         </w:tc>
         <w:tc>
@@ -12911,6 +12870,14 @@
                 <w:szCs w:val="24"/>
               </w:rPr>
             </w:pPr>
+            <w:r>
+              <w:rPr>
+                <w:rFonts w:ascii="Times New Roman" w:hAnsi="Times New Roman" w:cs="Times New Roman"/>
+                <w:sz w:val="24"/>
+                <w:szCs w:val="24"/>
+              </w:rPr>
+              <w:t>Comme Java fonctionne à l’aide d’une machine virtuelle et que celle-ci est compatible sur tous les systèmes d’exploitation visés par le projet, la programmation en Java est considérée comme un non-risque en ce qui concerne l’interopérabilité.</w:t>
+            </w:r>
           </w:p>
         </w:tc>
       </w:tr>
@@ -12983,7 +12950,7 @@
           <w:szCs w:val="28"/>
         </w:rPr>
       </w:pPr>
-      <w:bookmarkStart w:id="11" w:name="_Toc322316423"/>
+      <w:bookmarkStart w:id="11" w:name="_Toc322319446"/>
       <w:r>
         <w:rPr>
           <w:rFonts w:ascii="Times New Roman" w:hAnsi="Times New Roman" w:cs="Times New Roman"/>
@@ -13220,67 +13187,6 @@
                 <w:sz w:val="24"/>
                 <w:szCs w:val="24"/>
               </w:rPr>
-              <w:t>M2</w:t>
-            </w:r>
-          </w:p>
-        </w:tc>
-        <w:tc>
-          <w:tcPr>
-            <w:tcW w:w="1363" w:type="dxa"/>
-          </w:tcPr>
-          <w:p>
-            <w:pPr>
-              <w:autoSpaceDE w:val="0"/>
-              <w:autoSpaceDN w:val="0"/>
-              <w:adjustRightInd w:val="0"/>
-              <w:rPr>
-                <w:rFonts w:ascii="Times New Roman" w:hAnsi="Times New Roman" w:cs="Times New Roman"/>
-                <w:sz w:val="24"/>
-                <w:szCs w:val="24"/>
-              </w:rPr>
-            </w:pPr>
-          </w:p>
-        </w:tc>
-        <w:tc>
-          <w:tcPr>
-            <w:tcW w:w="7054" w:type="dxa"/>
-          </w:tcPr>
-          <w:p>
-            <w:pPr>
-              <w:autoSpaceDE w:val="0"/>
-              <w:autoSpaceDN w:val="0"/>
-              <w:adjustRightInd w:val="0"/>
-              <w:rPr>
-                <w:rFonts w:ascii="Times New Roman" w:hAnsi="Times New Roman" w:cs="Times New Roman"/>
-                <w:sz w:val="24"/>
-                <w:szCs w:val="24"/>
-              </w:rPr>
-            </w:pPr>
-          </w:p>
-        </w:tc>
-      </w:tr>
-      <w:tr>
-        <w:tc>
-          <w:tcPr>
-            <w:tcW w:w="1203" w:type="dxa"/>
-          </w:tcPr>
-          <w:p>
-            <w:pPr>
-              <w:autoSpaceDE w:val="0"/>
-              <w:autoSpaceDN w:val="0"/>
-              <w:adjustRightInd w:val="0"/>
-              <w:rPr>
-                <w:rFonts w:ascii="Times New Roman" w:hAnsi="Times New Roman" w:cs="Times New Roman"/>
-                <w:sz w:val="24"/>
-                <w:szCs w:val="24"/>
-              </w:rPr>
-            </w:pPr>
-            <w:r>
-              <w:rPr>
-                <w:rFonts w:ascii="Times New Roman" w:hAnsi="Times New Roman" w:cs="Times New Roman"/>
-                <w:sz w:val="24"/>
-                <w:szCs w:val="24"/>
-              </w:rPr>
               <w:t>M4</w:t>
             </w:r>
           </w:p>
@@ -13639,7 +13545,7 @@
           <w:szCs w:val="28"/>
         </w:rPr>
       </w:pPr>
-      <w:bookmarkStart w:id="12" w:name="_Toc322316424"/>
+      <w:bookmarkStart w:id="12" w:name="_Toc322319447"/>
       <w:r>
         <w:rPr>
           <w:rFonts w:ascii="Times New Roman" w:hAnsi="Times New Roman" w:cs="Times New Roman"/>
@@ -13860,67 +13766,6 @@
                 <w:sz w:val="24"/>
                 <w:szCs w:val="24"/>
               </w:rPr>
-              <w:t>M2</w:t>
-            </w:r>
-          </w:p>
-        </w:tc>
-        <w:tc>
-          <w:tcPr>
-            <w:tcW w:w="1430" w:type="dxa"/>
-          </w:tcPr>
-          <w:p>
-            <w:pPr>
-              <w:autoSpaceDE w:val="0"/>
-              <w:autoSpaceDN w:val="0"/>
-              <w:adjustRightInd w:val="0"/>
-              <w:rPr>
-                <w:rFonts w:ascii="Times New Roman" w:hAnsi="Times New Roman" w:cs="Times New Roman"/>
-                <w:sz w:val="24"/>
-                <w:szCs w:val="24"/>
-              </w:rPr>
-            </w:pPr>
-          </w:p>
-        </w:tc>
-        <w:tc>
-          <w:tcPr>
-            <w:tcW w:w="6987" w:type="dxa"/>
-          </w:tcPr>
-          <w:p>
-            <w:pPr>
-              <w:autoSpaceDE w:val="0"/>
-              <w:autoSpaceDN w:val="0"/>
-              <w:adjustRightInd w:val="0"/>
-              <w:rPr>
-                <w:rFonts w:ascii="Times New Roman" w:hAnsi="Times New Roman" w:cs="Times New Roman"/>
-                <w:sz w:val="24"/>
-                <w:szCs w:val="24"/>
-              </w:rPr>
-            </w:pPr>
-          </w:p>
-        </w:tc>
-      </w:tr>
-      <w:tr>
-        <w:tc>
-          <w:tcPr>
-            <w:tcW w:w="1203" w:type="dxa"/>
-          </w:tcPr>
-          <w:p>
-            <w:pPr>
-              <w:autoSpaceDE w:val="0"/>
-              <w:autoSpaceDN w:val="0"/>
-              <w:adjustRightInd w:val="0"/>
-              <w:rPr>
-                <w:rFonts w:ascii="Times New Roman" w:hAnsi="Times New Roman" w:cs="Times New Roman"/>
-                <w:sz w:val="24"/>
-                <w:szCs w:val="24"/>
-              </w:rPr>
-            </w:pPr>
-            <w:r>
-              <w:rPr>
-                <w:rFonts w:ascii="Times New Roman" w:hAnsi="Times New Roman" w:cs="Times New Roman"/>
-                <w:sz w:val="24"/>
-                <w:szCs w:val="24"/>
-              </w:rPr>
               <w:t>M4</w:t>
             </w:r>
           </w:p>
@@ -14358,7 +14203,7 @@
           <w:color w:val="auto"/>
         </w:rPr>
       </w:pPr>
-      <w:bookmarkStart w:id="13" w:name="_Toc322316425"/>
+      <w:bookmarkStart w:id="13" w:name="_Toc322319448"/>
       <w:r>
         <w:rPr>
           <w:rFonts w:ascii="Times New Roman" w:hAnsi="Times New Roman" w:cs="Times New Roman"/>
@@ -14495,7 +14340,7 @@
           <w:color w:val="auto"/>
         </w:rPr>
       </w:pPr>
-      <w:bookmarkStart w:id="14" w:name="_Toc322316426"/>
+      <w:bookmarkStart w:id="14" w:name="_Toc322319449"/>
       <w:r>
         <w:rPr>
           <w:rFonts w:ascii="Times New Roman" w:hAnsi="Times New Roman" w:cs="Times New Roman"/>
@@ -14509,7 +14354,6 @@
     </w:p>
     <w:p>
       <w:pPr>
-        <w:spacing w:line="240" w:lineRule="auto"/>
         <w:ind w:firstLine="426"/>
         <w:jc w:val="both"/>
         <w:rPr>
@@ -14623,7 +14467,6 @@
     </w:p>
     <w:p>
       <w:pPr>
-        <w:spacing w:line="240" w:lineRule="auto"/>
         <w:ind w:firstLine="426"/>
         <w:jc w:val="both"/>
         <w:rPr>
@@ -15752,7 +15595,7 @@
 </file>
 
 <file path=customXml/itemProps1.xml><?xml version="1.0" encoding="utf-8"?>
-<ds:datastoreItem xmlns:ds="http://schemas.openxmlformats.org/officeDocument/2006/customXml" ds:itemID="{8A5A16F9-057B-4148-8637-4ECF169A6E3C}">
+<ds:datastoreItem xmlns:ds="http://schemas.openxmlformats.org/officeDocument/2006/customXml" ds:itemID="{72A143D4-3E3A-4AEA-94D7-0E31FE703BA6}">
   <ds:schemaRefs>
     <ds:schemaRef ds:uri="http://schemas.openxmlformats.org/officeDocument/2006/bibliography"/>
   </ds:schemaRefs>

</xml_diff>